<commit_message>
almost done with exp4
</commit_message>
<xml_diff>
--- a/experiment4/experiment4.docx
+++ b/experiment4/experiment4.docx
@@ -367,7 +367,25 @@
         <w:t xml:space="preserve"> This plot shows </w:t>
       </w:r>
       <w:r>
-        <w:t>the force sensor’s voltage reading for different masses that were hung from it. The slope of the line is (-</w:t>
+        <w:t xml:space="preserve">the force sensor’s voltage reading for different masses that were hung from it. </w:t>
+      </w:r>
+      <w:r>
+        <w:t xml:space="preserve">The relationship between the applied force and the voltage readings from the data acquisition system is linear. </w:t>
+      </w:r>
+      <w:r>
+        <w:t xml:space="preserve">The </w:t>
+      </w:r>
+      <w:r>
+        <w:t xml:space="preserve">calibration constant is equivalent to the </w:t>
+      </w:r>
+      <w:r>
+        <w:t>slope of the line</w:t>
+      </w:r>
+      <w:r>
+        <w:t>, so it has a value of</w:t>
+      </w:r>
+      <w:r>
+        <w:t xml:space="preserve"> (-</w:t>
       </w:r>
       <w:r>
         <w:t>6.42 ± 0.</w:t>
@@ -550,10 +568,26 @@
         <w:rPr>
           <w:b/>
         </w:rPr>
-        <w:t>Figure X:</w:t>
+        <w:t>Figure 2</w:t>
       </w:r>
       <w:r>
-        <w:t xml:space="preserve"> asdfasflasdfasdf</w:t>
+        <w:rPr>
+          <w:b/>
+        </w:rPr>
+        <w:t>:</w:t>
+      </w:r>
+      <w:r>
+        <w:t xml:space="preserve"> </w:t>
+      </w:r>
+      <w:r>
+        <w:t xml:space="preserve">This table shows the initial and final velocities of the glider for each trial where it collides with the force sensor at the end of the track. These values were produced by the </w:t>
+      </w:r>
+      <w:r>
+        <w:lastRenderedPageBreak/>
+        <w:t xml:space="preserve">photogate by tracking the photogate flag and recording the amount of time that it took to completely clear the photogate. The final velocities are negative because velocity is a vector </w:t>
+      </w:r>
+      <w:r>
+        <w:t xml:space="preserve">value, and the glider was moving in the opposite direction after the collision. </w:t>
       </w:r>
     </w:p>
     <w:p/>
@@ -669,7 +703,6 @@
           </w:tcPr>
           <w:p>
             <w:r>
-              <w:lastRenderedPageBreak/>
               <w:t>2</w:t>
             </w:r>
           </w:p>
@@ -716,10 +749,28 @@
         <w:rPr>
           <w:b/>
         </w:rPr>
-        <w:t>Figure X:</w:t>
+        <w:t>Figure 3</w:t>
       </w:r>
       <w:r>
-        <w:t xml:space="preserve"> asdfaslffjasdfl</w:t>
+        <w:rPr>
+          <w:b/>
+        </w:rPr>
+        <w:t>:</w:t>
+      </w:r>
+      <w:r>
+        <w:t xml:space="preserve"> </w:t>
+      </w:r>
+      <w:r>
+        <w:t>This table shows the initial and final momentum of the glider in each trial. These values were calculated by multiplying the mass of the glider (after conversion to kilograms) by the initial and final velocities respectively.</w:t>
+      </w:r>
+      <w:r>
+        <w:t xml:space="preserve"> The final momentum is lower than initial momentum</w:t>
+      </w:r>
+      <w:r>
+        <w:t>,</w:t>
+      </w:r>
+      <w:r>
+        <w:t xml:space="preserve"> so the collision was not entirely elastic.</w:t>
       </w:r>
     </w:p>
     <w:p/>
@@ -754,10 +805,31 @@
         <w:rPr>
           <w:b/>
         </w:rPr>
-        <w:t>Figure X:</w:t>
+        <w:t>Figure 4</w:t>
       </w:r>
       <w:r>
-        <w:t xml:space="preserve"> asdfasdf</w:t>
+        <w:rPr>
+          <w:b/>
+        </w:rPr>
+        <w:t>:</w:t>
+      </w:r>
+      <w:r>
+        <w:t xml:space="preserve"> </w:t>
+      </w:r>
+      <w:r>
+        <w:t xml:space="preserve">This plot shows the readings of the data acquisition system for collision between the glider and the force sensor in the first trial. Each data point represents </w:t>
+      </w:r>
+      <w:r>
+        <w:t>the force on the sensor</w:t>
+      </w:r>
+      <w:r>
+        <w:t xml:space="preserve"> at each time </w:t>
+      </w:r>
+      <w:r>
+        <w:t>instance. We converted the readings from the data acquisition system from voltage into force by multiplying by our calibration constant</w:t>
+      </w:r>
+      <w:r>
+        <w:t>. Our raw data had a base at around 0.5 N, but we subtracted the background from the readings so that it would be based at zero. The curve in the middle is the force readings of the sensor during the collision with the glider.</w:t>
       </w:r>
     </w:p>
     <w:p/>
@@ -766,6 +838,7 @@
         <w:rPr>
           <w:noProof/>
         </w:rPr>
+        <w:lastRenderedPageBreak/>
         <w:drawing>
           <wp:inline distT="0" distB="0" distL="0" distR="0" wp14:anchorId="0311E178" wp14:editId="08EAB6C3">
             <wp:extent cx="5943600" cy="3030583"/>
@@ -792,10 +865,67 @@
         <w:rPr>
           <w:b/>
         </w:rPr>
-        <w:t>Figure X:</w:t>
+        <w:t>Figure 5</w:t>
       </w:r>
       <w:r>
-        <w:t xml:space="preserve"> asdfasf</w:t>
+        <w:rPr>
+          <w:b/>
+        </w:rPr>
+        <w:t>:</w:t>
+      </w:r>
+      <w:r>
+        <w:t xml:space="preserve"> </w:t>
+      </w:r>
+      <w:r>
+        <w:t xml:space="preserve">This plot shows the readings from the second collision trial. </w:t>
+      </w:r>
+      <w:r>
+        <w:t xml:space="preserve">Each data point represents a reading of voltage by the force sensor at a particular point in time. The </w:t>
+      </w:r>
+      <w:r>
+        <w:t xml:space="preserve">curve in the middle of the graph shows the </w:t>
+      </w:r>
+      <w:r>
+        <w:t>force readings</w:t>
+      </w:r>
+      <w:r>
+        <w:t xml:space="preserve"> during the </w:t>
+      </w:r>
+      <w:r>
+        <w:t>glider’s collision with the force sensor.</w:t>
+      </w:r>
+      <w:r>
+        <w:t xml:space="preserve"> Our peak force value was higher in this trial than in the first trial. The increase force is the reason why the oscillations after the collision are more prominent in this case </w:t>
+      </w:r>
+    </w:p>
+    <w:p/>
+    <w:p>
+      <w:r>
+        <w:rPr>
+          <w:highlight w:val="yellow"/>
+        </w:rPr>
+        <w:t xml:space="preserve">The impulse was calculated by subtracting the initial momentum from the final momentum. The integrated version was </w:t>
+      </w:r>
+      <w:r>
+        <w:rPr>
+          <w:highlight w:val="yellow"/>
+        </w:rPr>
+        <w:t xml:space="preserve">done by summing all the values of the force that were part of the impulse curve and then multiplying that by the time step </w:t>
+      </w:r>
+      <w:r>
+        <w:rPr>
+          <w:highlight w:val="yellow"/>
+        </w:rPr>
+        <w:t>mane</w:t>
+      </w:r>
+      <w:r>
+        <w:t xml:space="preserve"> </w:t>
+      </w:r>
+      <w:r>
+        <w:rPr>
+          <w:b/>
+        </w:rPr>
+        <w:t>ADD THE EQUATIONS IN HERE</w:t>
       </w:r>
     </w:p>
     <w:p/>
@@ -833,7 +963,13 @@
               <w:jc w:val="center"/>
             </w:pPr>
             <w:r>
-              <w:t>Impulse from Momentum (</w:t>
+              <w:t xml:space="preserve">Impulse from </w:t>
+            </w:r>
+            <w:r>
+              <w:t xml:space="preserve">Difference in </w:t>
+            </w:r>
+            <w:r>
+              <w:t>Momentum (</w:t>
             </w:r>
             <w:r>
               <w:rPr>
@@ -855,7 +991,13 @@
               <w:jc w:val="center"/>
             </w:pPr>
             <w:r>
-              <w:t xml:space="preserve">Impulse from Integration </w:t>
+              <w:t xml:space="preserve">Impulse from </w:t>
+            </w:r>
+            <w:r>
+              <w:t xml:space="preserve">Numerical </w:t>
+            </w:r>
+            <w:r>
+              <w:t xml:space="preserve">Integration </w:t>
             </w:r>
             <w:r>
               <w:t>(</w:t>
@@ -897,6 +1039,9 @@
             <w:r>
               <w:t xml:space="preserve">0.0389 ± </w:t>
             </w:r>
+            <w:r>
+              <w:t>0.00037</w:t>
+            </w:r>
           </w:p>
         </w:tc>
         <w:tc>
@@ -909,6 +1054,9 @@
             </w:pPr>
             <w:r>
               <w:t xml:space="preserve">0.0430 ± </w:t>
+            </w:r>
+            <w:r>
+              <w:t>0.00041</w:t>
             </w:r>
           </w:p>
         </w:tc>
@@ -938,6 +1086,9 @@
             <w:r>
               <w:t xml:space="preserve">0.0662 ± </w:t>
             </w:r>
+            <w:r>
+              <w:t>0.00064</w:t>
+            </w:r>
           </w:p>
         </w:tc>
         <w:tc>
@@ -951,6 +1102,9 @@
             <w:r>
               <w:t xml:space="preserve">0.0706 ± </w:t>
             </w:r>
+            <w:r>
+              <w:t>0.00068</w:t>
+            </w:r>
           </w:p>
         </w:tc>
       </w:tr>
@@ -960,34 +1114,43 @@
         <w:rPr>
           <w:b/>
         </w:rPr>
-        <w:t>Figure X:</w:t>
+        <w:t>Figure 6</w:t>
       </w:r>
       <w:r>
-        <w:t xml:space="preserve"> asdfas</w:t>
+        <w:rPr>
+          <w:b/>
+        </w:rPr>
+        <w:t>:</w:t>
+      </w:r>
+      <w:r>
+        <w:t xml:space="preserve"> </w:t>
+      </w:r>
+      <w:r>
+        <w:t xml:space="preserve">This table shows the impulse experienced by the glider </w:t>
+      </w:r>
+      <w:r>
+        <w:t xml:space="preserve">in each trial. The values in the middle column were produced by subtracting the </w:t>
+      </w:r>
+      <w:r>
+        <w:t>initial momentum from the final momentum</w:t>
+      </w:r>
+      <w:r>
+        <w:t xml:space="preserve">. The third column was calculated by taking the integral of the force curves shown in Figure 4 and Figure 5 with respect to time. </w:t>
       </w:r>
     </w:p>
     <w:p/>
     <w:p>
       <w:r>
-        <w:rPr>
-          <w:highlight w:val="yellow"/>
-        </w:rPr>
-        <w:lastRenderedPageBreak/>
-        <w:t xml:space="preserve">The impulse was calculated by subtracting the initial momentum from the final momentum. The integrated version was </w:t>
+        <w:t>The force sensor records noise</w:t>
       </w:r>
       <w:r>
-        <w:rPr>
-          <w:highlight w:val="yellow"/>
-        </w:rPr>
-        <w:t xml:space="preserve">done by summing all the values of the force that were part of the impulse curve and then multiplying that by the time step </w:t>
+        <w:t>,</w:t>
       </w:r>
-      <w:bookmarkStart w:id="0" w:name="_GoBack"/>
-      <w:bookmarkEnd w:id="0"/>
       <w:r>
-        <w:rPr>
-          <w:highlight w:val="yellow"/>
-        </w:rPr>
-        <w:t>mane</w:t>
+        <w:t xml:space="preserve"> which contributes to the higher valued result from the integration method. We eliminated most of the background by subtracting the minimum recorded value from all of the ot</w:t>
+      </w:r>
+      <w:r>
+        <w:t>hers, but this did not entirely zero out all noise because the values fluctuate.</w:t>
       </w:r>
     </w:p>
     <w:p/>
@@ -1021,6 +1184,7 @@
           </w:tcPr>
           <w:p>
             <w:r>
+              <w:lastRenderedPageBreak/>
               <w:t>Trial Method</w:t>
             </w:r>
           </w:p>
@@ -1213,7 +1377,7 @@
               <w:t>-0.</w:t>
             </w:r>
             <w:r>
-              <w:t xml:space="preserve">134 ± </w:t>
+              <w:t>134</w:t>
             </w:r>
           </w:p>
         </w:tc>
@@ -1223,7 +1387,7 @@
           </w:tcPr>
           <w:p>
             <w:r>
-              <w:t>0.0925 ± </w:t>
+              <w:t>0.0925</w:t>
             </w:r>
           </w:p>
         </w:tc>
@@ -1233,7 +1397,7 @@
           </w:tcPr>
           <w:p>
             <w:r>
-              <w:t xml:space="preserve">0.137 ± </w:t>
+              <w:t>0.137</w:t>
             </w:r>
           </w:p>
         </w:tc>
@@ -1243,7 +1407,7 @@
           </w:tcPr>
           <w:p>
             <w:r>
-              <w:t xml:space="preserve">-0.0873 ± </w:t>
+              <w:t>-0.0873</w:t>
             </w:r>
           </w:p>
         </w:tc>
@@ -1254,6 +1418,9 @@
           <w:p>
             <w:r>
               <w:t xml:space="preserve">0.662 ± </w:t>
+            </w:r>
+            <w:r>
+              <w:t>0.02</w:t>
             </w:r>
           </w:p>
         </w:tc>
@@ -1275,7 +1442,7 @@
           </w:tcPr>
           <w:p>
             <w:r>
-              <w:t xml:space="preserve">-0.347 ± </w:t>
+              <w:t>-0.347</w:t>
             </w:r>
           </w:p>
         </w:tc>
@@ -1285,7 +1452,7 @@
           </w:tcPr>
           <w:p>
             <w:r>
-              <w:t xml:space="preserve">0.0482 ± </w:t>
+              <w:t>0.0482</w:t>
             </w:r>
           </w:p>
         </w:tc>
@@ -1295,7 +1462,7 @@
           </w:tcPr>
           <w:p>
             <w:r>
-              <w:t xml:space="preserve">0.340 ± </w:t>
+              <w:t>0.340</w:t>
             </w:r>
           </w:p>
         </w:tc>
@@ -1305,7 +1472,7 @@
           </w:tcPr>
           <w:p>
             <w:r>
-              <w:t xml:space="preserve">-0.0365 ± </w:t>
+              <w:t>-0.0365</w:t>
             </w:r>
           </w:p>
         </w:tc>
@@ -1317,6 +1484,9 @@
             <w:r>
               <w:t xml:space="preserve">0.123 ± </w:t>
             </w:r>
+            <w:r>
+              <w:t>0.02</w:t>
+            </w:r>
           </w:p>
         </w:tc>
       </w:tr>
@@ -1326,10 +1496,22 @@
         <w:rPr>
           <w:b/>
         </w:rPr>
-        <w:t>Figure X:</w:t>
+        <w:t>Figure 7</w:t>
+      </w:r>
+      <w:r>
+        <w:rPr>
+          <w:b/>
+        </w:rPr>
+        <w:t>:</w:t>
       </w:r>
       <w:r>
         <w:t xml:space="preserve"> </w:t>
+      </w:r>
+      <w:r>
+        <w:t>This table contains the vector initial and final velocities of each glider. The ratio between the differences of the gliders’ initial and final velocities were used to determine the coefficient of restitution. The value of uncertainty for the velocities is 0.001 m/s</w:t>
+      </w:r>
+      <w:r>
+        <w:t xml:space="preserve">. </w:t>
       </w:r>
     </w:p>
     <w:p/>
@@ -1344,43 +1526,22 @@
         <w:t>a</w:t>
       </w:r>
       <w:r>
-        <w:t xml:space="preserve"> was moving in the positive direction after the collision</w:t>
-      </w:r>
-    </w:p>
-    <w:p/>
-    <w:p>
-      <w:r>
-        <w:t xml:space="preserve">We must note that our track was not entirely level so </w:t>
-      </w:r>
-      <w:r>
-        <w:t>glider</w:t>
-      </w:r>
-      <w:r>
         <w:t xml:space="preserve"> </w:t>
       </w:r>
       <w:r>
-        <w:rPr>
-          <w:i/>
-        </w:rPr>
-        <w:t xml:space="preserve">a </w:t>
-      </w:r>
-      <w:r>
-        <w:t>moving</w:t>
+        <w:t>moved</w:t>
       </w:r>
       <w:r>
         <w:t xml:space="preserve"> in the </w:t>
       </w:r>
       <w:r>
-        <w:rPr>
-          <w:highlight w:val="yellow"/>
-        </w:rPr>
-        <w:t>positive</w:t>
+        <w:t xml:space="preserve">negative direction before the collision, and it moved </w:t>
       </w:r>
       <w:r>
-        <w:t xml:space="preserve"> direction after the collision </w:t>
+        <w:t>positive direction after the collision</w:t>
       </w:r>
       <w:r>
-        <w:t xml:space="preserve">accelerated and the other glider </w:t>
+        <w:t xml:space="preserve">. The opposite is true for glider </w:t>
       </w:r>
       <w:r>
         <w:rPr>
@@ -1389,16 +1550,31 @@
         <w:t>b</w:t>
       </w:r>
       <w:r>
-        <w:t xml:space="preserve"> moving in the </w:t>
+        <w:t xml:space="preserve">. </w:t>
       </w:r>
       <w:r>
-        <w:rPr>
-          <w:highlight w:val="yellow"/>
-        </w:rPr>
-        <w:t>negative</w:t>
+        <w:t>We must note that our track was not entirely level</w:t>
       </w:r>
       <w:r>
-        <w:t xml:space="preserve"> direction would decelerate. </w:t>
+        <w:t xml:space="preserve">. The gliders moved in the positive direction would accelerate, and the gliders moving in the negative direction decelerated. </w:t>
+      </w:r>
+    </w:p>
+    <w:p/>
+    <w:p>
+      <w:r>
+        <w:t xml:space="preserve">A coefficient of restitution of 1 means that the collision was completely elastic and a value of 0 means the collision was completely inelastic. From our calculated coefficients of restitution, </w:t>
+      </w:r>
+      <w:r>
+        <w:t xml:space="preserve">we see that </w:t>
+      </w:r>
+      <w:r>
+        <w:t>t</w:t>
+      </w:r>
+      <w:r>
+        <w:t xml:space="preserve">he collision with the two rubber bumpers was more elastic than the collision without bumpers. The rubber material was springy </w:t>
+      </w:r>
+      <w:r>
+        <w:t xml:space="preserve">and so each gliders’ kinetic energy could be transferred to the other. However, some of the kinetic energy of the gliders was lost as sound waves. </w:t>
       </w:r>
     </w:p>
     <w:p/>
@@ -1427,6 +1603,46 @@
     </w:p>
     <w:p/>
     <w:p>
+      <w:pPr>
+        <w:rPr>
+          <w:b/>
+        </w:rPr>
+      </w:pPr>
+      <w:r>
+        <w:rPr>
+          <w:b/>
+        </w:rPr>
+        <w:t>*****</w:t>
+      </w:r>
+      <w:r>
+        <w:rPr>
+          <w:b/>
+        </w:rPr>
+        <w:t>Some fancy ass phrase saying why this is important</w:t>
+      </w:r>
+      <w:r>
+        <w:rPr>
+          <w:b/>
+        </w:rPr>
+        <w:t>*****</w:t>
+      </w:r>
+      <w:bookmarkStart w:id="0" w:name="_GoBack"/>
+      <w:bookmarkEnd w:id="0"/>
+    </w:p>
+    <w:p/>
+    <w:p>
+      <w:r>
+        <w:t>This experiment uses a glider on an air track that collides with a force sens</w:t>
+      </w:r>
+      <w:r>
+        <w:t>or to measure the impulse experienced by the glider</w:t>
+      </w:r>
+      <w:r>
+        <w:t>. We aim to see whether two different methods of calculating impulse produce the same result.</w:t>
+      </w:r>
+    </w:p>
+    <w:p/>
+    <w:p>
       <w:r>
         <w:rPr>
           <w:b/>
@@ -1438,7 +1654,160 @@
       </w:r>
     </w:p>
     <w:p/>
+    <w:p>
+      <w:r>
+        <w:t xml:space="preserve">The first part of this experiment involves using a force sensor with a </w:t>
+      </w:r>
+      <w:r>
+        <w:t>Data Acqu</w:t>
+      </w:r>
+      <w:r>
+        <w:t xml:space="preserve">isition System (DAQ). </w:t>
+      </w:r>
+      <w:r>
+        <w:t xml:space="preserve">Before taking measurements to determine the impulse of collisions, we calibrate our force sensor. </w:t>
+      </w:r>
+      <w:r>
+        <w:t xml:space="preserve">We do this because we do not trust the internal calibration of the force sensor. We calibrate it ourselves to avoid any systematic error. </w:t>
+      </w:r>
+      <w:r>
+        <w:t>We h</w:t>
+      </w:r>
+      <w:r>
+        <w:t>ang the force sensor so that it points downwards and</w:t>
+      </w:r>
+      <w:r>
+        <w:t xml:space="preserve"> </w:t>
+      </w:r>
+      <w:r>
+        <w:t>hang</w:t>
+      </w:r>
+      <w:r>
+        <w:t xml:space="preserve"> various m</w:t>
+      </w:r>
+      <w:r>
+        <w:t xml:space="preserve">asses onto the end of the it. </w:t>
+      </w:r>
+      <w:r>
+        <w:t xml:space="preserve">We set up our </w:t>
+      </w:r>
+      <w:r>
+        <w:t xml:space="preserve">DAQ </w:t>
+      </w:r>
+      <w:r>
+        <w:t>to read a User Defined Sensor with units of Volts. Note that we do not tell the DAQ to read a force sensor. Record each value of voltage produced by at least 5 different masses up to and including the decimal place at which the value fluctuates.</w:t>
+      </w:r>
+      <w:r>
+        <w:t xml:space="preserve"> </w:t>
+      </w:r>
+    </w:p>
     <w:p/>
+    <w:p>
+      <w:r>
+        <w:lastRenderedPageBreak/>
+        <w:t xml:space="preserve">We want to find a relationship between the Voltage readings that were produced by the DAQ and the force that was applied to the sensor. We first convert their units from grams to kilograms. </w:t>
+      </w:r>
+      <w:r>
+        <w:t>Then, we multiply each value of mass by the gravitational acceleration constant 9.80 m/s</w:t>
+      </w:r>
+      <w:r>
+        <w:rPr>
+          <w:vertAlign w:val="superscript"/>
+        </w:rPr>
+        <w:t>2</w:t>
+      </w:r>
+      <w:r>
+        <w:t xml:space="preserve"> to get the force that each mass applied to the force sensor whilst hanging on the sensor. </w:t>
+      </w:r>
+      <w:r>
+        <w:t>We plot each value of applied force against the corresponding voltage reading. The relationship between these two is linear. We fit the data with a trendline and use the slope of the line as our calibration coefficient.</w:t>
+      </w:r>
+    </w:p>
+    <w:p/>
+    <w:p>
+      <w:r>
+        <w:t xml:space="preserve">The next part of the experiment </w:t>
+      </w:r>
+      <w:r>
+        <w:t xml:space="preserve">requires us to set up an air track with our force sensor at the end of it. We also use a glider with a photogate flag and two bumpers on either side, each one made of a different material with different elasticity. </w:t>
+      </w:r>
+      <w:r>
+        <w:t xml:space="preserve">Make a note of the mass of the glider with the flag and bumpers attached. In addition, measure the length of the photogate flag. </w:t>
+      </w:r>
+      <w:r>
+        <w:t>To minimize systematic error, we leveled the track as best as we could. However, the track seemed to be bent in certain areas. One section would be level, but another part would not be. After leveling the track, we placed the force sensor with the sensor lined up with the track. We positioned it so that the glider’s bumper would strike</w:t>
+      </w:r>
+      <w:r>
+        <w:t xml:space="preserve"> the sensor in the center when the glider is pushed toward the sensor</w:t>
+      </w:r>
+      <w:r>
+        <w:t>. Note that the air should be turned on when lining up the bumper with the sensor because the glider is slightly raised with the air on.</w:t>
+      </w:r>
+      <w:r>
+        <w:t xml:space="preserve"> The force sensor should be plugged into the DAQ for this part as well. The DAQ should be set up to read a User Defined Sensor as before. Additionally, we set up a photogate in a position over the air track so that the photogate flag on the glider blocks the photogate sensor as the glider passes through it. This is used to measure the velocity of the glider as it moves toward the force sensor before impact as well as its speed moving away from the sensor after the collision. It does not matter how close the photogate is on the track relative to the force sensor because the air track is supposed to provide a frictionless surface for the glider to move on. However, there is some friction on the track, so it is best to keep the </w:t>
+      </w:r>
+      <w:r>
+        <w:t>photogate close to the force sensor, but far enough away so that the entire photogate flag can pass through the photogate. The DAQ should be measuring the time stamps, velocity of the glider, and voltage produced by the force sensor at around 2-5 kHz. This frequency gives a clear picture of the force being applied to the sensor.</w:t>
+      </w:r>
+    </w:p>
+    <w:p/>
+    <w:p>
+      <w:r>
+        <w:t xml:space="preserve">Then lightly push the glider toward the force sensor. Start recording values on the DAQ just before the glider passes through the photogate. </w:t>
+      </w:r>
+      <w:r>
+        <w:t xml:space="preserve">Be careful not to push the glider too hard because it causes oscillations in the data after the glider bounces off. It also might alter the calibration </w:t>
+      </w:r>
+      <w:r>
+        <w:t xml:space="preserve">of the sensor and disrupt the positioning. </w:t>
+      </w:r>
+      <w:r>
+        <w:t xml:space="preserve">From the DAQ, </w:t>
+      </w:r>
+      <w:r>
+        <w:t xml:space="preserve">choose a range of values to keep from a bit before the peak of the voltage to a bit after the readings come back down to their resting value. </w:t>
+      </w:r>
+      <w:r>
+        <w:t>To find the impulse of the glider, we can integrate the force curve and multiply it by time. We can also find the momentum of the glider before and after the collision and find the difference between these two.</w:t>
+      </w:r>
+    </w:p>
+    <w:p/>
+    <w:p>
+      <w:r>
+        <w:t xml:space="preserve">For the last (optional) part of this experiment, we need two gliders and two photogates to be set up on a single air track. We place the two photogates far enough apart for the photogate flags to pass through when the </w:t>
+      </w:r>
+      <w:r>
+        <w:t>two gliders move towards each other.</w:t>
+      </w:r>
+    </w:p>
+    <w:p/>
+    <w:p>
+      <w:r>
+        <w:lastRenderedPageBreak/>
+        <w:t>We p</w:t>
+      </w:r>
+      <w:r>
+        <w:t>ush the two glide</w:t>
+      </w:r>
+      <w:r>
+        <w:t xml:space="preserve">rs towards each other </w:t>
+      </w:r>
+      <w:r>
+        <w:t xml:space="preserve">so that they collide between the two photogates. </w:t>
+      </w:r>
+      <w:r>
+        <w:t xml:space="preserve">We record the values of the velocity of each glider before the collision and after the collision. We assign a positive and negative direction for movement along the track and apply these directions to the </w:t>
+      </w:r>
+      <w:r>
+        <w:t>velocities</w:t>
+      </w:r>
+      <w:r>
+        <w:t>. From these we found the coefficient of restitution by taking the ratio of differences between the final and starting velocities</w:t>
+      </w:r>
+      <w:r>
+        <w:t>.</w:t>
+      </w:r>
+    </w:p>
     <w:sectPr>
       <w:pgSz w:w="12240" w:h="15840"/>
       <w:pgMar w:top="1440" w:right="1440" w:bottom="1440" w:left="1440" w:header="720" w:footer="720" w:gutter="0"/>

</xml_diff>

<commit_message>
i hate this stupid class
</commit_message>
<xml_diff>
--- a/experiment4/experiment4.docx
+++ b/experiment4/experiment4.docx
@@ -20,25 +20,7 @@
           <w:sz w:val="44"/>
           <w:szCs w:val="44"/>
         </w:rPr>
-        <w:t>Experiment 4</w:t>
-      </w:r>
-      <w:r>
-        <w:rPr>
-          <w:rFonts w:ascii="Times New Roman" w:hAnsi="Times New Roman" w:cs="Times New Roman"/>
-          <w:b/>
-          <w:sz w:val="44"/>
-          <w:szCs w:val="44"/>
-        </w:rPr>
-        <w:t xml:space="preserve">: </w:t>
-      </w:r>
-      <w:r>
-        <w:rPr>
-          <w:rFonts w:ascii="Times New Roman" w:hAnsi="Times New Roman" w:cs="Times New Roman"/>
-          <w:b/>
-          <w:sz w:val="44"/>
-          <w:szCs w:val="44"/>
-        </w:rPr>
-        <w:t>Momentum and Impulse</w:t>
+        <w:t>Experiment 4: Momentum and Impulse</w:t>
       </w:r>
     </w:p>
     <w:p>
@@ -303,36 +285,129 @@
       </w:r>
     </w:p>
     <w:p>
-      <w:r>
-        <w:rPr>
+      <w:pPr>
+        <w:rPr>
+          <w:rFonts w:ascii="Times New Roman" w:hAnsi="Times New Roman" w:cs="Times New Roman"/>
+        </w:rPr>
+      </w:pPr>
+      <w:r>
+        <w:rPr>
+          <w:rFonts w:ascii="Times New Roman" w:hAnsi="Times New Roman" w:cs="Times New Roman"/>
           <w:b/>
         </w:rPr>
         <w:lastRenderedPageBreak/>
         <w:t>(2) Discussion</w:t>
       </w:r>
       <w:r>
+        <w:rPr>
+          <w:rFonts w:ascii="Times New Roman" w:hAnsi="Times New Roman" w:cs="Times New Roman"/>
+        </w:rPr>
         <w:t xml:space="preserve"> </w:t>
       </w:r>
     </w:p>
-    <w:p/>
     <w:p>
-      <w:r>
+      <w:pPr>
+        <w:rPr>
+          <w:rFonts w:ascii="Times New Roman" w:hAnsi="Times New Roman" w:cs="Times New Roman"/>
+        </w:rPr>
+      </w:pPr>
+    </w:p>
+    <w:p>
+      <w:pPr>
+        <w:rPr>
+          <w:rFonts w:ascii="Times New Roman" w:hAnsi="Times New Roman" w:cs="Times New Roman"/>
+        </w:rPr>
+      </w:pPr>
+      <w:r>
+        <w:rPr>
+          <w:rFonts w:ascii="Times New Roman" w:hAnsi="Times New Roman" w:cs="Times New Roman"/>
+        </w:rPr>
         <w:t xml:space="preserve">Our glider </w:t>
       </w:r>
       <w:r>
+        <w:rPr>
+          <w:rFonts w:ascii="Times New Roman" w:hAnsi="Times New Roman" w:cs="Times New Roman"/>
+        </w:rPr>
         <w:t>has</w:t>
       </w:r>
       <w:r>
-        <w:t xml:space="preserve"> a mass of (201.9 ± 0.2) g. Because the scales that we used to measure the glider’s mass can only go up to 110 g, we used a (100.0 ± 0.2) g mass as a counterbalance.</w:t>
-      </w:r>
-      <w:r>
+        <w:rPr>
+          <w:rFonts w:ascii="Times New Roman" w:hAnsi="Times New Roman" w:cs="Times New Roman"/>
+        </w:rPr>
+        <w:t xml:space="preserve"> a mass of (201.9 ± 0.2</w:t>
+      </w:r>
+      <w:r>
+        <w:rPr>
+          <w:rFonts w:ascii="Times New Roman" w:hAnsi="Times New Roman" w:cs="Times New Roman"/>
+        </w:rPr>
+        <w:t>8</w:t>
+      </w:r>
+      <w:r>
+        <w:rPr>
+          <w:rFonts w:ascii="Times New Roman" w:hAnsi="Times New Roman" w:cs="Times New Roman"/>
+        </w:rPr>
+        <w:t>) g</w:t>
+      </w:r>
+      <w:r>
+        <w:rPr>
+          <w:rFonts w:ascii="Times New Roman" w:hAnsi="Times New Roman" w:cs="Times New Roman"/>
+        </w:rPr>
+        <w:t xml:space="preserve"> with </w:t>
+      </w:r>
+      <w:r>
+        <w:rPr>
+          <w:rFonts w:ascii="Times New Roman" w:hAnsi="Times New Roman" w:cs="Times New Roman"/>
+        </w:rPr>
+        <w:t>two</w:t>
+      </w:r>
+      <w:r>
+        <w:rPr>
+          <w:rFonts w:ascii="Times New Roman" w:hAnsi="Times New Roman" w:cs="Times New Roman"/>
+        </w:rPr>
+        <w:t xml:space="preserve"> bumpers and a photogate flag attached</w:t>
+      </w:r>
+      <w:r>
+        <w:rPr>
+          <w:rFonts w:ascii="Times New Roman" w:hAnsi="Times New Roman" w:cs="Times New Roman"/>
+        </w:rPr>
+        <w:t xml:space="preserve"> to it</w:t>
+      </w:r>
+      <w:r>
+        <w:rPr>
+          <w:rFonts w:ascii="Times New Roman" w:hAnsi="Times New Roman" w:cs="Times New Roman"/>
+        </w:rPr>
+        <w:t>. Because the scales that we used to measure the glider’s mass can only go up to 110 g, we used a (100.0 ± 0.2) g mass as a counterbalance.</w:t>
+      </w:r>
+      <w:r>
+        <w:rPr>
+          <w:rFonts w:ascii="Times New Roman" w:hAnsi="Times New Roman" w:cs="Times New Roman"/>
+        </w:rPr>
         <w:t xml:space="preserve"> The photogate flag has a width of (0.375 ± 0.005) m.</w:t>
       </w:r>
     </w:p>
-    <w:p/>
     <w:p>
-      <w:r>
-        <w:rPr>
+      <w:pPr>
+        <w:rPr>
+          <w:rFonts w:ascii="Times New Roman" w:hAnsi="Times New Roman" w:cs="Times New Roman"/>
+        </w:rPr>
+      </w:pPr>
+    </w:p>
+    <w:p>
+      <w:pPr>
+        <w:rPr>
+          <w:rFonts w:ascii="Times New Roman" w:hAnsi="Times New Roman" w:cs="Times New Roman"/>
+        </w:rPr>
+      </w:pPr>
+    </w:p>
+    <w:p>
+      <w:pPr>
+        <w:rPr>
+          <w:rFonts w:ascii="Times New Roman" w:hAnsi="Times New Roman" w:cs="Times New Roman"/>
+        </w:rPr>
+      </w:pPr>
+      <w:r>
+        <w:rPr>
+          <w:rFonts w:ascii="Times New Roman" w:hAnsi="Times New Roman" w:cs="Times New Roman"/>
           <w:noProof/>
         </w:rPr>
         <w:drawing>
@@ -349,7 +424,7 @@
             <wp:cNvGraphicFramePr/>
             <a:graphic xmlns:a="http://schemas.openxmlformats.org/drawingml/2006/main">
               <a:graphicData uri="http://schemas.openxmlformats.org/drawingml/2006/chart">
-                <c:chart xmlns:c="http://schemas.openxmlformats.org/drawingml/2006/chart" xmlns:r="http://schemas.openxmlformats.org/officeDocument/2006/relationships" r:id="rId4"/>
+                <c:chart xmlns:c="http://schemas.openxmlformats.org/drawingml/2006/chart" xmlns:r="http://schemas.openxmlformats.org/officeDocument/2006/relationships" r:id="rId5"/>
               </a:graphicData>
             </a:graphic>
           </wp:inline>
@@ -357,56 +432,196 @@
       </w:r>
     </w:p>
     <w:p>
-      <w:r>
-        <w:rPr>
+      <w:pPr>
+        <w:rPr>
+          <w:rFonts w:ascii="Times New Roman" w:hAnsi="Times New Roman" w:cs="Times New Roman"/>
+        </w:rPr>
+      </w:pPr>
+      <w:r>
+        <w:rPr>
+          <w:rFonts w:ascii="Times New Roman" w:hAnsi="Times New Roman" w:cs="Times New Roman"/>
           <w:b/>
         </w:rPr>
         <w:t>Figure 1:</w:t>
       </w:r>
       <w:r>
+        <w:rPr>
+          <w:rFonts w:ascii="Times New Roman" w:hAnsi="Times New Roman" w:cs="Times New Roman"/>
+        </w:rPr>
         <w:t xml:space="preserve"> This plot shows </w:t>
       </w:r>
       <w:r>
+        <w:rPr>
+          <w:rFonts w:ascii="Times New Roman" w:hAnsi="Times New Roman" w:cs="Times New Roman"/>
+        </w:rPr>
         <w:t xml:space="preserve">the force sensor’s voltage reading for different masses that were hung from it. </w:t>
       </w:r>
       <w:r>
+        <w:rPr>
+          <w:rFonts w:ascii="Times New Roman" w:hAnsi="Times New Roman" w:cs="Times New Roman"/>
+        </w:rPr>
+        <w:t>The masses were multiplied by the gravitational acceleration constant 9.80 m/s</w:t>
+      </w:r>
+      <w:r>
+        <w:rPr>
+          <w:rFonts w:ascii="Times New Roman" w:hAnsi="Times New Roman" w:cs="Times New Roman"/>
+          <w:vertAlign w:val="superscript"/>
+        </w:rPr>
+        <w:t>2</w:t>
+      </w:r>
+      <w:r>
+        <w:rPr>
+          <w:rFonts w:ascii="Times New Roman" w:hAnsi="Times New Roman" w:cs="Times New Roman"/>
+        </w:rPr>
+        <w:t xml:space="preserve"> to convert the mass into applied force. </w:t>
+      </w:r>
+      <w:r>
+        <w:rPr>
+          <w:rFonts w:ascii="Times New Roman" w:hAnsi="Times New Roman" w:cs="Times New Roman"/>
+        </w:rPr>
         <w:t xml:space="preserve">The relationship between the applied force and the voltage readings from the data acquisition system is linear. </w:t>
       </w:r>
       <w:r>
+        <w:rPr>
+          <w:rFonts w:ascii="Times New Roman" w:hAnsi="Times New Roman" w:cs="Times New Roman"/>
+        </w:rPr>
         <w:t xml:space="preserve">The </w:t>
       </w:r>
       <w:r>
+        <w:rPr>
+          <w:rFonts w:ascii="Times New Roman" w:hAnsi="Times New Roman" w:cs="Times New Roman"/>
+        </w:rPr>
         <w:t xml:space="preserve">calibration constant is equivalent to the </w:t>
       </w:r>
       <w:r>
+        <w:rPr>
+          <w:rFonts w:ascii="Times New Roman" w:hAnsi="Times New Roman" w:cs="Times New Roman"/>
+        </w:rPr>
         <w:t>slope of the line</w:t>
       </w:r>
       <w:r>
+        <w:rPr>
+          <w:rFonts w:ascii="Times New Roman" w:hAnsi="Times New Roman" w:cs="Times New Roman"/>
+        </w:rPr>
         <w:t>, so it has a value of</w:t>
       </w:r>
       <w:r>
+        <w:rPr>
+          <w:rFonts w:ascii="Times New Roman" w:hAnsi="Times New Roman" w:cs="Times New Roman"/>
+        </w:rPr>
         <w:t xml:space="preserve"> (-</w:t>
       </w:r>
       <w:r>
+        <w:rPr>
+          <w:rFonts w:ascii="Times New Roman" w:hAnsi="Times New Roman" w:cs="Times New Roman"/>
+        </w:rPr>
         <w:t>6.42 ± 0.</w:t>
       </w:r>
       <w:r>
+        <w:rPr>
+          <w:rFonts w:ascii="Times New Roman" w:hAnsi="Times New Roman" w:cs="Times New Roman"/>
+        </w:rPr>
         <w:t>0617</w:t>
       </w:r>
       <w:r>
+        <w:rPr>
+          <w:rFonts w:ascii="Times New Roman" w:hAnsi="Times New Roman" w:cs="Times New Roman"/>
+        </w:rPr>
         <w:t xml:space="preserve">) N/V. </w:t>
       </w:r>
     </w:p>
-    <w:p/>
     <w:p>
-      <w:r>
-        <w:t>Our force sensor was tared when the sensor was pointing downward, and this is when we recorded data points for our calibration. However, when we turned the force sensor to be on its side to measure the force applied by the glider in the next part of the experiment, the noise in the sensor was significantly higher. The noise when it was pointed downward was around 0.001</w:t>
-      </w:r>
-      <w:r>
-        <w:t xml:space="preserve"> V. When the sensor was horizontal, the noise was about 0.42 V. It is possible that the sensor’s end was loose on our device and was measuring the force of gravity acting on the piece hanging off the end of it. </w:t>
-      </w:r>
+      <w:pPr>
+        <w:rPr>
+          <w:rFonts w:ascii="Times New Roman" w:hAnsi="Times New Roman" w:cs="Times New Roman"/>
+        </w:rPr>
+      </w:pPr>
     </w:p>
-    <w:p/>
+    <w:p>
+      <w:pPr>
+        <w:rPr>
+          <w:rFonts w:ascii="Times New Roman" w:hAnsi="Times New Roman" w:cs="Times New Roman"/>
+        </w:rPr>
+      </w:pPr>
+      <w:r>
+        <w:rPr>
+          <w:rFonts w:ascii="Times New Roman" w:hAnsi="Times New Roman" w:cs="Times New Roman"/>
+        </w:rPr>
+        <w:t xml:space="preserve">Our force sensor was tared when the sensor was pointing downward, and this is when we recorded data points for our calibration. However, when we turned the force sensor </w:t>
+      </w:r>
+      <w:r>
+        <w:rPr>
+          <w:rFonts w:ascii="Times New Roman" w:hAnsi="Times New Roman" w:cs="Times New Roman"/>
+        </w:rPr>
+        <w:t>onto</w:t>
+      </w:r>
+      <w:r>
+        <w:rPr>
+          <w:rFonts w:ascii="Times New Roman" w:hAnsi="Times New Roman" w:cs="Times New Roman"/>
+        </w:rPr>
+        <w:t xml:space="preserve"> its side to measure the force applied by the glider in the next part of the experiment, the noise in the sensor was significantly higher. The noise when it was pointed downward was around 0.001</w:t>
+      </w:r>
+      <w:r>
+        <w:rPr>
+          <w:rFonts w:ascii="Times New Roman" w:hAnsi="Times New Roman" w:cs="Times New Roman"/>
+        </w:rPr>
+        <w:t xml:space="preserve"> V. When the sensor was horizontal, the noise was about 0.</w:t>
+      </w:r>
+      <w:r>
+        <w:rPr>
+          <w:rFonts w:ascii="Times New Roman" w:hAnsi="Times New Roman" w:cs="Times New Roman"/>
+        </w:rPr>
+        <w:t>06</w:t>
+      </w:r>
+      <w:r>
+        <w:rPr>
+          <w:rFonts w:ascii="Times New Roman" w:hAnsi="Times New Roman" w:cs="Times New Roman"/>
+        </w:rPr>
+        <w:t xml:space="preserve"> V. It is possible that the sensor’s end was loose on our device and was measuring the force of gravity acting on the piece hanging off the end of it. </w:t>
+      </w:r>
+    </w:p>
+    <w:p>
+      <w:pPr>
+        <w:rPr>
+          <w:rFonts w:ascii="Times New Roman" w:hAnsi="Times New Roman" w:cs="Times New Roman"/>
+        </w:rPr>
+      </w:pPr>
+    </w:p>
+    <w:p>
+      <w:pPr>
+        <w:rPr>
+          <w:rFonts w:ascii="Times New Roman" w:hAnsi="Times New Roman" w:cs="Times New Roman"/>
+        </w:rPr>
+      </w:pPr>
+    </w:p>
+    <w:p>
+      <w:pPr>
+        <w:rPr>
+          <w:rFonts w:ascii="Times New Roman" w:hAnsi="Times New Roman" w:cs="Times New Roman"/>
+        </w:rPr>
+      </w:pPr>
+    </w:p>
+    <w:p>
+      <w:pPr>
+        <w:rPr>
+          <w:rFonts w:ascii="Times New Roman" w:hAnsi="Times New Roman" w:cs="Times New Roman"/>
+        </w:rPr>
+      </w:pPr>
+    </w:p>
+    <w:p>
+      <w:pPr>
+        <w:rPr>
+          <w:rFonts w:ascii="Times New Roman" w:hAnsi="Times New Roman" w:cs="Times New Roman"/>
+        </w:rPr>
+      </w:pPr>
+    </w:p>
+    <w:p>
+      <w:pPr>
+        <w:rPr>
+          <w:rFonts w:ascii="Times New Roman" w:hAnsi="Times New Roman" w:cs="Times New Roman"/>
+        </w:rPr>
+      </w:pPr>
+    </w:p>
     <w:tbl>
       <w:tblPr>
         <w:tblStyle w:val="TableGrid"/>
@@ -426,8 +641,14 @@
           <w:p>
             <w:pPr>
               <w:jc w:val="center"/>
+              <w:rPr>
+                <w:rFonts w:ascii="Times New Roman" w:hAnsi="Times New Roman" w:cs="Times New Roman"/>
+              </w:rPr>
             </w:pPr>
             <w:r>
+              <w:rPr>
+                <w:rFonts w:ascii="Times New Roman" w:hAnsi="Times New Roman" w:cs="Times New Roman"/>
+              </w:rPr>
               <w:t>Trial</w:t>
             </w:r>
           </w:p>
@@ -439,20 +660,27 @@
           <w:p>
             <w:pPr>
               <w:jc w:val="center"/>
+              <w:rPr>
+                <w:rFonts w:ascii="Times New Roman" w:hAnsi="Times New Roman" w:cs="Times New Roman"/>
+              </w:rPr>
             </w:pPr>
             <w:r>
-              <w:t xml:space="preserve">Initial Velocity </w:t>
-            </w:r>
-            <w:r>
-              <w:t>(</w:t>
+              <w:rPr>
+                <w:rFonts w:ascii="Times New Roman" w:hAnsi="Times New Roman" w:cs="Times New Roman"/>
+              </w:rPr>
+              <w:t>Initial Velocity (</w:t>
             </w:r>
             <w:r>
               <w:rPr>
+                <w:rFonts w:ascii="Times New Roman" w:hAnsi="Times New Roman" w:cs="Times New Roman"/>
                 <w:i/>
               </w:rPr>
               <w:t>m/s</w:t>
             </w:r>
             <w:r>
+              <w:rPr>
+                <w:rFonts w:ascii="Times New Roman" w:hAnsi="Times New Roman" w:cs="Times New Roman"/>
+              </w:rPr>
               <w:t>)</w:t>
             </w:r>
           </w:p>
@@ -464,17 +692,27 @@
           <w:p>
             <w:pPr>
               <w:jc w:val="center"/>
+              <w:rPr>
+                <w:rFonts w:ascii="Times New Roman" w:hAnsi="Times New Roman" w:cs="Times New Roman"/>
+              </w:rPr>
             </w:pPr>
             <w:r>
+              <w:rPr>
+                <w:rFonts w:ascii="Times New Roman" w:hAnsi="Times New Roman" w:cs="Times New Roman"/>
+              </w:rPr>
               <w:t>Final Velocity (</w:t>
             </w:r>
             <w:r>
               <w:rPr>
+                <w:rFonts w:ascii="Times New Roman" w:hAnsi="Times New Roman" w:cs="Times New Roman"/>
                 <w:i/>
               </w:rPr>
               <w:t>m/s</w:t>
             </w:r>
             <w:r>
+              <w:rPr>
+                <w:rFonts w:ascii="Times New Roman" w:hAnsi="Times New Roman" w:cs="Times New Roman"/>
+              </w:rPr>
               <w:t>)</w:t>
             </w:r>
           </w:p>
@@ -488,8 +726,14 @@
           <w:p>
             <w:pPr>
               <w:jc w:val="center"/>
+              <w:rPr>
+                <w:rFonts w:ascii="Times New Roman" w:hAnsi="Times New Roman" w:cs="Times New Roman"/>
+              </w:rPr>
             </w:pPr>
             <w:r>
+              <w:rPr>
+                <w:rFonts w:ascii="Times New Roman" w:hAnsi="Times New Roman" w:cs="Times New Roman"/>
+              </w:rPr>
               <w:t>1</w:t>
             </w:r>
           </w:p>
@@ -501,8 +745,20 @@
           <w:p>
             <w:pPr>
               <w:jc w:val="center"/>
+              <w:rPr>
+                <w:rFonts w:ascii="Times New Roman" w:hAnsi="Times New Roman" w:cs="Times New Roman"/>
+              </w:rPr>
             </w:pPr>
             <w:r>
+              <w:rPr>
+                <w:rFonts w:ascii="Times New Roman" w:hAnsi="Times New Roman" w:cs="Times New Roman"/>
+              </w:rPr>
+              <w:t>-</w:t>
+            </w:r>
+            <w:r>
+              <w:rPr>
+                <w:rFonts w:ascii="Times New Roman" w:hAnsi="Times New Roman" w:cs="Times New Roman"/>
+              </w:rPr>
               <w:t>0.108 ± 0.001</w:t>
             </w:r>
           </w:p>
@@ -514,8 +770,14 @@
           <w:p>
             <w:pPr>
               <w:jc w:val="center"/>
+              <w:rPr>
+                <w:rFonts w:ascii="Times New Roman" w:hAnsi="Times New Roman" w:cs="Times New Roman"/>
+              </w:rPr>
             </w:pPr>
             <w:r>
+              <w:rPr>
+                <w:rFonts w:ascii="Times New Roman" w:hAnsi="Times New Roman" w:cs="Times New Roman"/>
+              </w:rPr>
               <w:t>0.084 ± 0.001</w:t>
             </w:r>
           </w:p>
@@ -529,8 +791,14 @@
           <w:p>
             <w:pPr>
               <w:jc w:val="center"/>
+              <w:rPr>
+                <w:rFonts w:ascii="Times New Roman" w:hAnsi="Times New Roman" w:cs="Times New Roman"/>
+              </w:rPr>
             </w:pPr>
             <w:r>
+              <w:rPr>
+                <w:rFonts w:ascii="Times New Roman" w:hAnsi="Times New Roman" w:cs="Times New Roman"/>
+              </w:rPr>
               <w:t>2</w:t>
             </w:r>
           </w:p>
@@ -542,8 +810,20 @@
           <w:p>
             <w:pPr>
               <w:jc w:val="center"/>
+              <w:rPr>
+                <w:rFonts w:ascii="Times New Roman" w:hAnsi="Times New Roman" w:cs="Times New Roman"/>
+              </w:rPr>
             </w:pPr>
             <w:r>
+              <w:rPr>
+                <w:rFonts w:ascii="Times New Roman" w:hAnsi="Times New Roman" w:cs="Times New Roman"/>
+              </w:rPr>
+              <w:t>-</w:t>
+            </w:r>
+            <w:r>
+              <w:rPr>
+                <w:rFonts w:ascii="Times New Roman" w:hAnsi="Times New Roman" w:cs="Times New Roman"/>
+              </w:rPr>
               <w:t>0.186 ± 0.001</w:t>
             </w:r>
           </w:p>
@@ -555,8 +835,14 @@
           <w:p>
             <w:pPr>
               <w:jc w:val="center"/>
+              <w:rPr>
+                <w:rFonts w:ascii="Times New Roman" w:hAnsi="Times New Roman" w:cs="Times New Roman"/>
+              </w:rPr>
             </w:pPr>
             <w:r>
+              <w:rPr>
+                <w:rFonts w:ascii="Times New Roman" w:hAnsi="Times New Roman" w:cs="Times New Roman"/>
+              </w:rPr>
               <w:t>0.142 ± 0.001</w:t>
             </w:r>
           </w:p>
@@ -564,33 +850,81 @@
       </w:tr>
     </w:tbl>
     <w:p>
-      <w:r>
-        <w:rPr>
+      <w:pPr>
+        <w:rPr>
+          <w:rFonts w:ascii="Times New Roman" w:hAnsi="Times New Roman" w:cs="Times New Roman"/>
+        </w:rPr>
+      </w:pPr>
+      <w:r>
+        <w:rPr>
+          <w:rFonts w:ascii="Times New Roman" w:hAnsi="Times New Roman" w:cs="Times New Roman"/>
           <w:b/>
         </w:rPr>
         <w:t>Figure 2</w:t>
       </w:r>
       <w:r>
         <w:rPr>
+          <w:rFonts w:ascii="Times New Roman" w:hAnsi="Times New Roman" w:cs="Times New Roman"/>
           <w:b/>
         </w:rPr>
         <w:t>:</w:t>
       </w:r>
       <w:r>
+        <w:rPr>
+          <w:rFonts w:ascii="Times New Roman" w:hAnsi="Times New Roman" w:cs="Times New Roman"/>
+        </w:rPr>
         <w:t xml:space="preserve"> </w:t>
       </w:r>
       <w:r>
-        <w:t xml:space="preserve">This table shows the initial and final velocities of the glider for each trial where it collides with the force sensor at the end of the track. These values were produced by the </w:t>
-      </w:r>
-      <w:r>
-        <w:lastRenderedPageBreak/>
-        <w:t xml:space="preserve">photogate by tracking the photogate flag and recording the amount of time that it took to completely clear the photogate. The final velocities are negative because velocity is a vector </w:t>
-      </w:r>
-      <w:r>
-        <w:t xml:space="preserve">value, and the glider was moving in the opposite direction after the collision. </w:t>
+        <w:rPr>
+          <w:rFonts w:ascii="Times New Roman" w:hAnsi="Times New Roman" w:cs="Times New Roman"/>
+        </w:rPr>
+        <w:t>This table shows the initial and final velocities of the glider for each trial where it collides with the force sensor at the end of the track. These values were produced by the photogate by tracking the photogate flag and recording the amount of time that it took</w:t>
+      </w:r>
+      <w:r>
+        <w:rPr>
+          <w:rFonts w:ascii="Times New Roman" w:hAnsi="Times New Roman" w:cs="Times New Roman"/>
+        </w:rPr>
+        <w:t xml:space="preserve"> the flag</w:t>
+      </w:r>
+      <w:r>
+        <w:rPr>
+          <w:rFonts w:ascii="Times New Roman" w:hAnsi="Times New Roman" w:cs="Times New Roman"/>
+        </w:rPr>
+        <w:t xml:space="preserve"> to completely clear the photogate. The </w:t>
+      </w:r>
+      <w:r>
+        <w:rPr>
+          <w:rFonts w:ascii="Times New Roman" w:hAnsi="Times New Roman" w:cs="Times New Roman"/>
+        </w:rPr>
+        <w:t>initial</w:t>
+      </w:r>
+      <w:r>
+        <w:rPr>
+          <w:rFonts w:ascii="Times New Roman" w:hAnsi="Times New Roman" w:cs="Times New Roman"/>
+        </w:rPr>
+        <w:t xml:space="preserve"> velocities are negative because velocity is a vector </w:t>
+      </w:r>
+      <w:r>
+        <w:rPr>
+          <w:rFonts w:ascii="Times New Roman" w:hAnsi="Times New Roman" w:cs="Times New Roman"/>
+        </w:rPr>
+        <w:t xml:space="preserve">value, and </w:t>
+      </w:r>
+      <w:r>
+        <w:rPr>
+          <w:rFonts w:ascii="Times New Roman" w:hAnsi="Times New Roman" w:cs="Times New Roman"/>
+        </w:rPr>
+        <w:t>we assigned the direction it moved in after the collision to be positive.</w:t>
       </w:r>
     </w:p>
-    <w:p/>
+    <w:p>
+      <w:pPr>
+        <w:rPr>
+          <w:rFonts w:ascii="Times New Roman" w:hAnsi="Times New Roman" w:cs="Times New Roman"/>
+        </w:rPr>
+      </w:pPr>
+    </w:p>
     <w:tbl>
       <w:tblPr>
         <w:tblStyle w:val="TableGrid"/>
@@ -608,7 +942,16 @@
             <w:tcW w:w="3145" w:type="dxa"/>
           </w:tcPr>
           <w:p>
+            <w:pPr>
+              <w:jc w:val="center"/>
+              <w:rPr>
+                <w:rFonts w:ascii="Times New Roman" w:hAnsi="Times New Roman" w:cs="Times New Roman"/>
+              </w:rPr>
+            </w:pPr>
             <w:r>
+              <w:rPr>
+                <w:rFonts w:ascii="Times New Roman" w:hAnsi="Times New Roman" w:cs="Times New Roman"/>
+              </w:rPr>
               <w:t>Trial</w:t>
             </w:r>
           </w:p>
@@ -618,16 +961,29 @@
             <w:tcW w:w="3060" w:type="dxa"/>
           </w:tcPr>
           <w:p>
+            <w:pPr>
+              <w:jc w:val="center"/>
+              <w:rPr>
+                <w:rFonts w:ascii="Times New Roman" w:hAnsi="Times New Roman" w:cs="Times New Roman"/>
+              </w:rPr>
+            </w:pPr>
             <w:r>
+              <w:rPr>
+                <w:rFonts w:ascii="Times New Roman" w:hAnsi="Times New Roman" w:cs="Times New Roman"/>
+              </w:rPr>
               <w:t>Initial Momentum (</w:t>
             </w:r>
             <w:r>
               <w:rPr>
+                <w:rFonts w:ascii="Times New Roman" w:hAnsi="Times New Roman" w:cs="Times New Roman"/>
                 <w:i/>
               </w:rPr>
               <w:t>kg*m/s</w:t>
             </w:r>
             <w:r>
+              <w:rPr>
+                <w:rFonts w:ascii="Times New Roman" w:hAnsi="Times New Roman" w:cs="Times New Roman"/>
+              </w:rPr>
               <w:t>)</w:t>
             </w:r>
           </w:p>
@@ -637,19 +993,29 @@
             <w:tcW w:w="3150" w:type="dxa"/>
           </w:tcPr>
           <w:p>
+            <w:pPr>
+              <w:jc w:val="center"/>
+              <w:rPr>
+                <w:rFonts w:ascii="Times New Roman" w:hAnsi="Times New Roman" w:cs="Times New Roman"/>
+              </w:rPr>
+            </w:pPr>
             <w:r>
-              <w:t xml:space="preserve">Final Momentum </w:t>
-            </w:r>
-            <w:r>
-              <w:t>(</w:t>
+              <w:rPr>
+                <w:rFonts w:ascii="Times New Roman" w:hAnsi="Times New Roman" w:cs="Times New Roman"/>
+              </w:rPr>
+              <w:t>Final Momentum (</w:t>
             </w:r>
             <w:r>
               <w:rPr>
+                <w:rFonts w:ascii="Times New Roman" w:hAnsi="Times New Roman" w:cs="Times New Roman"/>
                 <w:i/>
               </w:rPr>
               <w:t>kg*m/s</w:t>
             </w:r>
             <w:r>
+              <w:rPr>
+                <w:rFonts w:ascii="Times New Roman" w:hAnsi="Times New Roman" w:cs="Times New Roman"/>
+              </w:rPr>
               <w:t>)</w:t>
             </w:r>
           </w:p>
@@ -661,7 +1027,16 @@
             <w:tcW w:w="3145" w:type="dxa"/>
           </w:tcPr>
           <w:p>
+            <w:pPr>
+              <w:jc w:val="center"/>
+              <w:rPr>
+                <w:rFonts w:ascii="Times New Roman" w:hAnsi="Times New Roman" w:cs="Times New Roman"/>
+              </w:rPr>
+            </w:pPr>
             <w:r>
+              <w:rPr>
+                <w:rFonts w:ascii="Times New Roman" w:hAnsi="Times New Roman" w:cs="Times New Roman"/>
+              </w:rPr>
               <w:t>1</w:t>
             </w:r>
           </w:p>
@@ -671,10 +1046,22 @@
             <w:tcW w:w="3060" w:type="dxa"/>
           </w:tcPr>
           <w:p>
+            <w:pPr>
+              <w:jc w:val="center"/>
+              <w:rPr>
+                <w:rFonts w:ascii="Times New Roman" w:hAnsi="Times New Roman" w:cs="Times New Roman"/>
+              </w:rPr>
+            </w:pPr>
             <w:r>
+              <w:rPr>
+                <w:rFonts w:ascii="Times New Roman" w:hAnsi="Times New Roman" w:cs="Times New Roman"/>
+              </w:rPr>
               <w:t>-</w:t>
             </w:r>
             <w:r>
+              <w:rPr>
+                <w:rFonts w:ascii="Times New Roman" w:hAnsi="Times New Roman" w:cs="Times New Roman"/>
+              </w:rPr>
               <w:t>0.0218 ± 0.009</w:t>
             </w:r>
           </w:p>
@@ -684,14 +1071,17 @@
             <w:tcW w:w="3150" w:type="dxa"/>
           </w:tcPr>
           <w:p>
+            <w:pPr>
+              <w:jc w:val="center"/>
+              <w:rPr>
+                <w:rFonts w:ascii="Times New Roman" w:hAnsi="Times New Roman" w:cs="Times New Roman"/>
+              </w:rPr>
+            </w:pPr>
             <w:r>
-              <w:t xml:space="preserve">0.0170 ± </w:t>
-            </w:r>
-            <w:r>
-              <w:t>0.00</w:t>
-            </w:r>
-            <w:r>
-              <w:t>5</w:t>
+              <w:rPr>
+                <w:rFonts w:ascii="Times New Roman" w:hAnsi="Times New Roman" w:cs="Times New Roman"/>
+              </w:rPr>
+              <w:t>0.0170 ± 0.005</w:t>
             </w:r>
           </w:p>
         </w:tc>
@@ -702,7 +1092,16 @@
             <w:tcW w:w="3145" w:type="dxa"/>
           </w:tcPr>
           <w:p>
+            <w:pPr>
+              <w:jc w:val="center"/>
+              <w:rPr>
+                <w:rFonts w:ascii="Times New Roman" w:hAnsi="Times New Roman" w:cs="Times New Roman"/>
+              </w:rPr>
+            </w:pPr>
             <w:r>
+              <w:rPr>
+                <w:rFonts w:ascii="Times New Roman" w:hAnsi="Times New Roman" w:cs="Times New Roman"/>
+              </w:rPr>
               <w:t>2</w:t>
             </w:r>
           </w:p>
@@ -712,17 +1111,23 @@
             <w:tcW w:w="3060" w:type="dxa"/>
           </w:tcPr>
           <w:p>
+            <w:pPr>
+              <w:jc w:val="center"/>
+              <w:rPr>
+                <w:rFonts w:ascii="Times New Roman" w:hAnsi="Times New Roman" w:cs="Times New Roman"/>
+              </w:rPr>
+            </w:pPr>
             <w:r>
+              <w:rPr>
+                <w:rFonts w:ascii="Times New Roman" w:hAnsi="Times New Roman" w:cs="Times New Roman"/>
+              </w:rPr>
               <w:t>-</w:t>
             </w:r>
             <w:r>
-              <w:t xml:space="preserve">0.0376 ± </w:t>
-            </w:r>
-            <w:r>
-              <w:t>0.0</w:t>
-            </w:r>
-            <w:r>
-              <w:t>12</w:t>
+              <w:rPr>
+                <w:rFonts w:ascii="Times New Roman" w:hAnsi="Times New Roman" w:cs="Times New Roman"/>
+              </w:rPr>
+              <w:t>0.0376 ± 0.012</w:t>
             </w:r>
           </w:p>
         </w:tc>
@@ -731,52 +1136,310 @@
             <w:tcW w:w="3150" w:type="dxa"/>
           </w:tcPr>
           <w:p>
+            <w:pPr>
+              <w:jc w:val="center"/>
+              <w:rPr>
+                <w:rFonts w:ascii="Times New Roman" w:hAnsi="Times New Roman" w:cs="Times New Roman"/>
+              </w:rPr>
+            </w:pPr>
             <w:r>
-              <w:t xml:space="preserve">0.0286 ± </w:t>
-            </w:r>
-            <w:r>
-              <w:t>0.00</w:t>
-            </w:r>
-            <w:r>
-              <w:t>7</w:t>
+              <w:rPr>
+                <w:rFonts w:ascii="Times New Roman" w:hAnsi="Times New Roman" w:cs="Times New Roman"/>
+              </w:rPr>
+              <w:t>0.0286 ± 0.007</w:t>
             </w:r>
           </w:p>
         </w:tc>
       </w:tr>
     </w:tbl>
     <w:p>
-      <w:r>
-        <w:rPr>
+      <w:pPr>
+        <w:rPr>
+          <w:rFonts w:ascii="Times New Roman" w:hAnsi="Times New Roman" w:cs="Times New Roman"/>
+        </w:rPr>
+      </w:pPr>
+      <w:r>
+        <w:rPr>
+          <w:rFonts w:ascii="Times New Roman" w:hAnsi="Times New Roman" w:cs="Times New Roman"/>
           <w:b/>
         </w:rPr>
         <w:t>Figure 3</w:t>
       </w:r>
       <w:r>
         <w:rPr>
+          <w:rFonts w:ascii="Times New Roman" w:hAnsi="Times New Roman" w:cs="Times New Roman"/>
           <w:b/>
         </w:rPr>
         <w:t>:</w:t>
       </w:r>
       <w:r>
+        <w:rPr>
+          <w:rFonts w:ascii="Times New Roman" w:hAnsi="Times New Roman" w:cs="Times New Roman"/>
+        </w:rPr>
         <w:t xml:space="preserve"> </w:t>
       </w:r>
       <w:r>
+        <w:rPr>
+          <w:rFonts w:ascii="Times New Roman" w:hAnsi="Times New Roman" w:cs="Times New Roman"/>
+        </w:rPr>
         <w:t>This table shows the initial and final momentum of the glider in each trial. These values were calculated by multiplying the mass of the glider (after conversion to kilograms) by the initial and final velocities respectively.</w:t>
       </w:r>
       <w:r>
-        <w:t xml:space="preserve"> The final momentum is lower than initial momentum</w:t>
-      </w:r>
-      <w:r>
+        <w:rPr>
+          <w:rFonts w:ascii="Times New Roman" w:hAnsi="Times New Roman" w:cs="Times New Roman"/>
+        </w:rPr>
+        <w:t xml:space="preserve"> The</w:t>
+      </w:r>
+      <w:r>
+        <w:rPr>
+          <w:rFonts w:ascii="Times New Roman" w:hAnsi="Times New Roman" w:cs="Times New Roman"/>
+        </w:rPr>
+        <w:t xml:space="preserve"> magnitude of the</w:t>
+      </w:r>
+      <w:r>
+        <w:rPr>
+          <w:rFonts w:ascii="Times New Roman" w:hAnsi="Times New Roman" w:cs="Times New Roman"/>
+        </w:rPr>
+        <w:t xml:space="preserve"> final momentum is lower than initial momentum</w:t>
+      </w:r>
+      <w:r>
+        <w:rPr>
+          <w:rFonts w:ascii="Times New Roman" w:hAnsi="Times New Roman" w:cs="Times New Roman"/>
+        </w:rPr>
         <w:t>,</w:t>
       </w:r>
       <w:r>
+        <w:rPr>
+          <w:rFonts w:ascii="Times New Roman" w:hAnsi="Times New Roman" w:cs="Times New Roman"/>
+        </w:rPr>
         <w:t xml:space="preserve"> so the collision was not entirely elastic.</w:t>
       </w:r>
     </w:p>
-    <w:p/>
     <w:p>
-      <w:r>
-        <w:rPr>
+      <w:pPr>
+        <w:rPr>
+          <w:rFonts w:ascii="Times New Roman" w:hAnsi="Times New Roman" w:cs="Times New Roman"/>
+        </w:rPr>
+      </w:pPr>
+    </w:p>
+    <w:p>
+      <w:pPr>
+        <w:rPr>
+          <w:rFonts w:ascii="Times New Roman" w:hAnsi="Times New Roman" w:cs="Times New Roman"/>
+        </w:rPr>
+      </w:pPr>
+      <w:r>
+        <w:rPr>
+          <w:rFonts w:ascii="Times New Roman" w:hAnsi="Times New Roman" w:cs="Times New Roman"/>
+        </w:rPr>
+        <w:t>To calculate the impulse experienced by the glider in each trial, we subtract the initial momentum from the final momentum.</w:t>
+      </w:r>
+    </w:p>
+    <w:p>
+      <w:pPr>
+        <w:rPr>
+          <w:rFonts w:ascii="Times New Roman" w:hAnsi="Times New Roman" w:cs="Times New Roman"/>
+        </w:rPr>
+      </w:pPr>
+    </w:p>
+    <w:tbl>
+      <w:tblPr>
+        <w:tblStyle w:val="TableGrid"/>
+        <w:tblW w:w="0" w:type="auto"/>
+        <w:tblLook w:val="04A0" w:firstRow="1" w:lastRow="0" w:firstColumn="1" w:lastColumn="0" w:noHBand="0" w:noVBand="1"/>
+      </w:tblPr>
+      <w:tblGrid>
+        <w:gridCol w:w="4675"/>
+        <w:gridCol w:w="4675"/>
+      </w:tblGrid>
+      <w:tr>
+        <w:tc>
+          <w:tcPr>
+            <w:tcW w:w="4675" w:type="dxa"/>
+          </w:tcPr>
+          <w:p>
+            <w:pPr>
+              <w:jc w:val="center"/>
+              <w:rPr>
+                <w:rFonts w:ascii="Times New Roman" w:hAnsi="Times New Roman" w:cs="Times New Roman"/>
+              </w:rPr>
+            </w:pPr>
+            <w:r>
+              <w:rPr>
+                <w:rFonts w:ascii="Times New Roman" w:hAnsi="Times New Roman" w:cs="Times New Roman"/>
+              </w:rPr>
+              <w:t>Trial</w:t>
+            </w:r>
+          </w:p>
+        </w:tc>
+        <w:tc>
+          <w:tcPr>
+            <w:tcW w:w="4675" w:type="dxa"/>
+          </w:tcPr>
+          <w:p>
+            <w:pPr>
+              <w:jc w:val="center"/>
+              <w:rPr>
+                <w:rFonts w:ascii="Times New Roman" w:hAnsi="Times New Roman" w:cs="Times New Roman"/>
+              </w:rPr>
+            </w:pPr>
+            <w:r>
+              <w:rPr>
+                <w:rFonts w:ascii="Times New Roman" w:hAnsi="Times New Roman" w:cs="Times New Roman"/>
+              </w:rPr>
+              <w:t>Impulse from Difference in Momentum (</w:t>
+            </w:r>
+            <w:r>
+              <w:rPr>
+                <w:rFonts w:ascii="Times New Roman" w:hAnsi="Times New Roman" w:cs="Times New Roman"/>
+                <w:i/>
+              </w:rPr>
+              <w:t>Ns</w:t>
+            </w:r>
+            <w:r>
+              <w:rPr>
+                <w:rFonts w:ascii="Times New Roman" w:hAnsi="Times New Roman" w:cs="Times New Roman"/>
+              </w:rPr>
+              <w:t>)</w:t>
+            </w:r>
+          </w:p>
+        </w:tc>
+      </w:tr>
+      <w:tr>
+        <w:tc>
+          <w:tcPr>
+            <w:tcW w:w="4675" w:type="dxa"/>
+          </w:tcPr>
+          <w:p>
+            <w:pPr>
+              <w:jc w:val="center"/>
+              <w:rPr>
+                <w:rFonts w:ascii="Times New Roman" w:hAnsi="Times New Roman" w:cs="Times New Roman"/>
+              </w:rPr>
+            </w:pPr>
+            <w:r>
+              <w:rPr>
+                <w:rFonts w:ascii="Times New Roman" w:hAnsi="Times New Roman" w:cs="Times New Roman"/>
+              </w:rPr>
+              <w:t>1</w:t>
+            </w:r>
+          </w:p>
+        </w:tc>
+        <w:tc>
+          <w:tcPr>
+            <w:tcW w:w="4675" w:type="dxa"/>
+          </w:tcPr>
+          <w:p>
+            <w:pPr>
+              <w:jc w:val="center"/>
+              <w:rPr>
+                <w:rFonts w:ascii="Times New Roman" w:hAnsi="Times New Roman" w:cs="Times New Roman"/>
+              </w:rPr>
+            </w:pPr>
+            <w:r>
+              <w:rPr>
+                <w:rFonts w:ascii="Times New Roman" w:hAnsi="Times New Roman" w:cs="Times New Roman"/>
+              </w:rPr>
+              <w:t>0.0389 ± 0.0</w:t>
+            </w:r>
+            <w:r>
+              <w:rPr>
+                <w:rFonts w:ascii="Times New Roman" w:hAnsi="Times New Roman" w:cs="Times New Roman"/>
+              </w:rPr>
+              <w:t>10</w:t>
+            </w:r>
+          </w:p>
+        </w:tc>
+      </w:tr>
+      <w:tr>
+        <w:tc>
+          <w:tcPr>
+            <w:tcW w:w="4675" w:type="dxa"/>
+          </w:tcPr>
+          <w:p>
+            <w:pPr>
+              <w:jc w:val="center"/>
+              <w:rPr>
+                <w:rFonts w:ascii="Times New Roman" w:hAnsi="Times New Roman" w:cs="Times New Roman"/>
+              </w:rPr>
+            </w:pPr>
+            <w:r>
+              <w:rPr>
+                <w:rFonts w:ascii="Times New Roman" w:hAnsi="Times New Roman" w:cs="Times New Roman"/>
+              </w:rPr>
+              <w:t>2</w:t>
+            </w:r>
+          </w:p>
+        </w:tc>
+        <w:tc>
+          <w:tcPr>
+            <w:tcW w:w="4675" w:type="dxa"/>
+          </w:tcPr>
+          <w:p>
+            <w:pPr>
+              <w:jc w:val="center"/>
+              <w:rPr>
+                <w:rFonts w:ascii="Times New Roman" w:hAnsi="Times New Roman" w:cs="Times New Roman"/>
+              </w:rPr>
+            </w:pPr>
+            <w:r>
+              <w:rPr>
+                <w:rFonts w:ascii="Times New Roman" w:hAnsi="Times New Roman" w:cs="Times New Roman"/>
+              </w:rPr>
+              <w:t>0.0662 ± 0.0</w:t>
+            </w:r>
+            <w:r>
+              <w:rPr>
+                <w:rFonts w:ascii="Times New Roman" w:hAnsi="Times New Roman" w:cs="Times New Roman"/>
+              </w:rPr>
+              <w:t>13</w:t>
+            </w:r>
+          </w:p>
+        </w:tc>
+      </w:tr>
+    </w:tbl>
+    <w:p>
+      <w:pPr>
+        <w:rPr>
+          <w:rFonts w:ascii="Times New Roman" w:hAnsi="Times New Roman" w:cs="Times New Roman"/>
+        </w:rPr>
+      </w:pPr>
+      <w:r>
+        <w:rPr>
+          <w:rFonts w:ascii="Times New Roman" w:hAnsi="Times New Roman" w:cs="Times New Roman"/>
+          <w:b/>
+        </w:rPr>
+        <w:t>Figure 4:</w:t>
+      </w:r>
+      <w:r>
+        <w:rPr>
+          <w:rFonts w:ascii="Times New Roman" w:hAnsi="Times New Roman" w:cs="Times New Roman"/>
+        </w:rPr>
+        <w:t xml:space="preserve"> The table shows the impulse of the glider for each trial</w:t>
+      </w:r>
+      <w:r>
+        <w:rPr>
+          <w:rFonts w:ascii="Times New Roman" w:hAnsi="Times New Roman" w:cs="Times New Roman"/>
+        </w:rPr>
+        <w:t>. The trial with higher velocities has higher impulse because more momentum was transferred into the opposite direction after the collision.</w:t>
+      </w:r>
+    </w:p>
+    <w:p>
+      <w:pPr>
+        <w:rPr>
+          <w:rFonts w:ascii="Times New Roman" w:hAnsi="Times New Roman" w:cs="Times New Roman"/>
+        </w:rPr>
+      </w:pPr>
+    </w:p>
+    <w:p>
+      <w:pPr>
+        <w:rPr>
+          <w:rFonts w:ascii="Times New Roman" w:hAnsi="Times New Roman" w:cs="Times New Roman"/>
+        </w:rPr>
+      </w:pPr>
+      <w:r>
+        <w:rPr>
+          <w:rFonts w:ascii="Times New Roman" w:hAnsi="Times New Roman" w:cs="Times New Roman"/>
           <w:noProof/>
         </w:rPr>
         <w:drawing>
@@ -793,7 +1456,7 @@
             <wp:cNvGraphicFramePr/>
             <a:graphic xmlns:a="http://schemas.openxmlformats.org/drawingml/2006/main">
               <a:graphicData uri="http://schemas.openxmlformats.org/drawingml/2006/chart">
-                <c:chart xmlns:c="http://schemas.openxmlformats.org/drawingml/2006/chart" xmlns:r="http://schemas.openxmlformats.org/officeDocument/2006/relationships" r:id="rId5"/>
+                <c:chart xmlns:c="http://schemas.openxmlformats.org/drawingml/2006/chart" xmlns:r="http://schemas.openxmlformats.org/officeDocument/2006/relationships" r:id="rId6"/>
               </a:graphicData>
             </a:graphic>
           </wp:inline>
@@ -801,44 +1464,118 @@
       </w:r>
     </w:p>
     <w:p>
-      <w:r>
-        <w:rPr>
+      <w:pPr>
+        <w:rPr>
+          <w:rFonts w:ascii="Times New Roman" w:hAnsi="Times New Roman" w:cs="Times New Roman"/>
+        </w:rPr>
+      </w:pPr>
+      <w:r>
+        <w:rPr>
+          <w:rFonts w:ascii="Times New Roman" w:hAnsi="Times New Roman" w:cs="Times New Roman"/>
           <w:b/>
         </w:rPr>
-        <w:t>Figure 4</w:t>
-      </w:r>
-      <w:r>
-        <w:rPr>
+        <w:t>Figure 5</w:t>
+      </w:r>
+      <w:r>
+        <w:rPr>
+          <w:rFonts w:ascii="Times New Roman" w:hAnsi="Times New Roman" w:cs="Times New Roman"/>
           <w:b/>
         </w:rPr>
         <w:t>:</w:t>
       </w:r>
       <w:r>
+        <w:rPr>
+          <w:rFonts w:ascii="Times New Roman" w:hAnsi="Times New Roman" w:cs="Times New Roman"/>
+        </w:rPr>
         <w:t xml:space="preserve"> </w:t>
       </w:r>
       <w:r>
-        <w:t xml:space="preserve">This plot shows the readings of the data acquisition system for collision between the glider and the force sensor in the first trial. Each data point represents </w:t>
-      </w:r>
-      <w:r>
-        <w:t>the force on the sensor</w:t>
-      </w:r>
-      <w:r>
+        <w:rPr>
+          <w:rFonts w:ascii="Times New Roman" w:hAnsi="Times New Roman" w:cs="Times New Roman"/>
+        </w:rPr>
+        <w:t xml:space="preserve">This plot shows the readings of the data acquisition system for </w:t>
+      </w:r>
+      <w:r>
+        <w:rPr>
+          <w:rFonts w:ascii="Times New Roman" w:hAnsi="Times New Roman" w:cs="Times New Roman"/>
+        </w:rPr>
+        <w:t xml:space="preserve">the </w:t>
+      </w:r>
+      <w:r>
+        <w:rPr>
+          <w:rFonts w:ascii="Times New Roman" w:hAnsi="Times New Roman" w:cs="Times New Roman"/>
+        </w:rPr>
+        <w:t xml:space="preserve">collision between the glider and the force sensor in the first trial. Each data point represents </w:t>
+      </w:r>
+      <w:r>
+        <w:rPr>
+          <w:rFonts w:ascii="Times New Roman" w:hAnsi="Times New Roman" w:cs="Times New Roman"/>
+        </w:rPr>
+        <w:t xml:space="preserve">the force </w:t>
+      </w:r>
+      <w:r>
+        <w:rPr>
+          <w:rFonts w:ascii="Times New Roman" w:hAnsi="Times New Roman" w:cs="Times New Roman"/>
+        </w:rPr>
+        <w:t>acting on</w:t>
+      </w:r>
+      <w:r>
+        <w:rPr>
+          <w:rFonts w:ascii="Times New Roman" w:hAnsi="Times New Roman" w:cs="Times New Roman"/>
+        </w:rPr>
+        <w:t xml:space="preserve"> the </w:t>
+      </w:r>
+      <w:r>
+        <w:rPr>
+          <w:rFonts w:ascii="Times New Roman" w:hAnsi="Times New Roman" w:cs="Times New Roman"/>
+        </w:rPr>
+        <w:lastRenderedPageBreak/>
+        <w:t>sensor</w:t>
+      </w:r>
+      <w:r>
+        <w:rPr>
+          <w:rFonts w:ascii="Times New Roman" w:hAnsi="Times New Roman" w:cs="Times New Roman"/>
+        </w:rPr>
         <w:t xml:space="preserve"> at each time </w:t>
       </w:r>
       <w:r>
-        <w:t>instance. We converted the readings from the data acquisition system from voltage into force by multiplying by our calibration constant</w:t>
-      </w:r>
-      <w:r>
+        <w:rPr>
+          <w:rFonts w:ascii="Times New Roman" w:hAnsi="Times New Roman" w:cs="Times New Roman"/>
+        </w:rPr>
+        <w:t>instance. We converted the readings from voltage into force by multiplying by our calibration constant</w:t>
+      </w:r>
+      <w:r>
+        <w:rPr>
+          <w:rFonts w:ascii="Times New Roman" w:hAnsi="Times New Roman" w:cs="Times New Roman"/>
+        </w:rPr>
         <w:t>. Our raw data had a base at around 0.5 N, but we subtracted the background from the readings so that it would be based at zero. The curve in the middle is the force readings of the sensor during the collision with the glider.</w:t>
       </w:r>
     </w:p>
-    <w:p/>
     <w:p>
-      <w:r>
-        <w:rPr>
+      <w:pPr>
+        <w:rPr>
+          <w:rFonts w:ascii="Times New Roman" w:hAnsi="Times New Roman" w:cs="Times New Roman"/>
+        </w:rPr>
+      </w:pPr>
+    </w:p>
+    <w:p>
+      <w:pPr>
+        <w:rPr>
+          <w:rFonts w:ascii="Times New Roman" w:hAnsi="Times New Roman" w:cs="Times New Roman"/>
+        </w:rPr>
+      </w:pPr>
+    </w:p>
+    <w:p>
+      <w:pPr>
+        <w:rPr>
+          <w:rFonts w:ascii="Times New Roman" w:hAnsi="Times New Roman" w:cs="Times New Roman"/>
+        </w:rPr>
+      </w:pPr>
+      <w:r>
+        <w:rPr>
+          <w:rFonts w:ascii="Times New Roman" w:hAnsi="Times New Roman" w:cs="Times New Roman"/>
           <w:noProof/>
         </w:rPr>
-        <w:lastRenderedPageBreak/>
         <w:drawing>
           <wp:inline distT="0" distB="0" distL="0" distR="0" wp14:anchorId="0311E178" wp14:editId="08EAB6C3">
             <wp:extent cx="5943600" cy="3030583"/>
@@ -853,7 +1590,7 @@
             <wp:cNvGraphicFramePr/>
             <a:graphic xmlns:a="http://schemas.openxmlformats.org/drawingml/2006/main">
               <a:graphicData uri="http://schemas.openxmlformats.org/drawingml/2006/chart">
-                <c:chart xmlns:c="http://schemas.openxmlformats.org/drawingml/2006/chart" xmlns:r="http://schemas.openxmlformats.org/officeDocument/2006/relationships" r:id="rId6"/>
+                <c:chart xmlns:c="http://schemas.openxmlformats.org/drawingml/2006/chart" xmlns:r="http://schemas.openxmlformats.org/officeDocument/2006/relationships" r:id="rId7"/>
               </a:graphicData>
             </a:graphic>
           </wp:inline>
@@ -861,74 +1598,471 @@
       </w:r>
     </w:p>
     <w:p>
-      <w:r>
-        <w:rPr>
+      <w:pPr>
+        <w:rPr>
+          <w:rFonts w:ascii="Times New Roman" w:hAnsi="Times New Roman" w:cs="Times New Roman"/>
+        </w:rPr>
+      </w:pPr>
+      <w:r>
+        <w:rPr>
+          <w:rFonts w:ascii="Times New Roman" w:hAnsi="Times New Roman" w:cs="Times New Roman"/>
           <w:b/>
         </w:rPr>
-        <w:t>Figure 5</w:t>
-      </w:r>
-      <w:r>
-        <w:rPr>
+        <w:t>Figure 6</w:t>
+      </w:r>
+      <w:r>
+        <w:rPr>
+          <w:rFonts w:ascii="Times New Roman" w:hAnsi="Times New Roman" w:cs="Times New Roman"/>
           <w:b/>
         </w:rPr>
         <w:t>:</w:t>
       </w:r>
       <w:r>
+        <w:rPr>
+          <w:rFonts w:ascii="Times New Roman" w:hAnsi="Times New Roman" w:cs="Times New Roman"/>
+        </w:rPr>
         <w:t xml:space="preserve"> </w:t>
       </w:r>
       <w:r>
+        <w:rPr>
+          <w:rFonts w:ascii="Times New Roman" w:hAnsi="Times New Roman" w:cs="Times New Roman"/>
+        </w:rPr>
         <w:t xml:space="preserve">This plot shows the readings from the second collision trial. </w:t>
       </w:r>
       <w:r>
+        <w:rPr>
+          <w:rFonts w:ascii="Times New Roman" w:hAnsi="Times New Roman" w:cs="Times New Roman"/>
+        </w:rPr>
         <w:t xml:space="preserve">Each data point represents a reading of voltage by the force sensor at a particular point in time. The </w:t>
       </w:r>
       <w:r>
+        <w:rPr>
+          <w:rFonts w:ascii="Times New Roman" w:hAnsi="Times New Roman" w:cs="Times New Roman"/>
+        </w:rPr>
         <w:t xml:space="preserve">curve in the middle of the graph shows the </w:t>
       </w:r>
       <w:r>
+        <w:rPr>
+          <w:rFonts w:ascii="Times New Roman" w:hAnsi="Times New Roman" w:cs="Times New Roman"/>
+        </w:rPr>
         <w:t>force readings</w:t>
       </w:r>
       <w:r>
+        <w:rPr>
+          <w:rFonts w:ascii="Times New Roman" w:hAnsi="Times New Roman" w:cs="Times New Roman"/>
+        </w:rPr>
         <w:t xml:space="preserve"> during the </w:t>
       </w:r>
       <w:r>
+        <w:rPr>
+          <w:rFonts w:ascii="Times New Roman" w:hAnsi="Times New Roman" w:cs="Times New Roman"/>
+        </w:rPr>
         <w:t>glider’s collision with the force sensor.</w:t>
       </w:r>
       <w:r>
-        <w:t xml:space="preserve"> Our peak force value was higher in this trial than in the first trial. The increase force is the reason why the oscillations after the collision are more prominent in this case </w:t>
+        <w:rPr>
+          <w:rFonts w:ascii="Times New Roman" w:hAnsi="Times New Roman" w:cs="Times New Roman"/>
+        </w:rPr>
+        <w:t xml:space="preserve"> Our peak force value was higher in this trial than in the first trial</w:t>
+      </w:r>
+      <w:r>
+        <w:rPr>
+          <w:rFonts w:ascii="Times New Roman" w:hAnsi="Times New Roman" w:cs="Times New Roman"/>
+        </w:rPr>
+        <w:t xml:space="preserve"> because the glider was pushed faster</w:t>
+      </w:r>
+      <w:r>
+        <w:rPr>
+          <w:rFonts w:ascii="Times New Roman" w:hAnsi="Times New Roman" w:cs="Times New Roman"/>
+        </w:rPr>
+        <w:t xml:space="preserve">. The increase force is the reason why the oscillations after the collision are more prominent in this case </w:t>
       </w:r>
     </w:p>
-    <w:p/>
     <w:p>
-      <w:r>
-        <w:rPr>
-          <w:highlight w:val="yellow"/>
-        </w:rPr>
-        <w:t xml:space="preserve">The impulse was calculated by subtracting the initial momentum from the final momentum. The integrated version was </w:t>
-      </w:r>
-      <w:r>
-        <w:rPr>
-          <w:highlight w:val="yellow"/>
-        </w:rPr>
-        <w:t xml:space="preserve">done by summing all the values of the force that were part of the impulse curve and then multiplying that by the time step </w:t>
-      </w:r>
-      <w:r>
-        <w:rPr>
-          <w:highlight w:val="yellow"/>
-        </w:rPr>
-        <w:t>mane</w:t>
-      </w:r>
-      <w:r>
-        <w:t xml:space="preserve"> </w:t>
-      </w:r>
-      <w:r>
-        <w:rPr>
-          <w:b/>
-        </w:rPr>
-        <w:t>ADD THE EQUATIONS IN HERE</w:t>
-      </w:r>
+      <w:pPr>
+        <w:rPr>
+          <w:rFonts w:ascii="Times New Roman" w:hAnsi="Times New Roman" w:cs="Times New Roman"/>
+        </w:rPr>
+      </w:pPr>
     </w:p>
-    <w:p/>
+    <w:p>
+      <w:pPr>
+        <w:rPr>
+          <w:rFonts w:ascii="Times New Roman" w:hAnsi="Times New Roman" w:cs="Times New Roman"/>
+        </w:rPr>
+      </w:pPr>
+      <w:r>
+        <w:rPr>
+          <w:rFonts w:ascii="Times New Roman" w:hAnsi="Times New Roman" w:cs="Times New Roman"/>
+        </w:rPr>
+        <w:t>We use two different methods to find the impulse experienced by the glider</w:t>
+      </w:r>
+      <w:r>
+        <w:rPr>
+          <w:rFonts w:ascii="Times New Roman" w:hAnsi="Times New Roman" w:cs="Times New Roman"/>
+        </w:rPr>
+        <w:t xml:space="preserve">. The first method consists of finding the difference between the </w:t>
+      </w:r>
+      <w:r>
+        <w:rPr>
+          <w:rFonts w:ascii="Times New Roman" w:hAnsi="Times New Roman" w:cs="Times New Roman"/>
+        </w:rPr>
+        <w:t xml:space="preserve">final </w:t>
+      </w:r>
+      <w:r>
+        <w:rPr>
+          <w:rFonts w:ascii="Times New Roman" w:hAnsi="Times New Roman" w:cs="Times New Roman"/>
+        </w:rPr>
+        <w:t xml:space="preserve">momentum and </w:t>
+      </w:r>
+      <w:r>
+        <w:rPr>
+          <w:rFonts w:ascii="Times New Roman" w:hAnsi="Times New Roman" w:cs="Times New Roman"/>
+        </w:rPr>
+        <w:t>initial</w:t>
+      </w:r>
+      <w:r>
+        <w:rPr>
+          <w:rFonts w:ascii="Times New Roman" w:hAnsi="Times New Roman" w:cs="Times New Roman"/>
+        </w:rPr>
+        <w:t xml:space="preserve"> momentum.</w:t>
+      </w:r>
+    </w:p>
+    <w:p>
+      <w:pPr>
+        <w:rPr>
+          <w:rFonts w:ascii="Times New Roman" w:hAnsi="Times New Roman" w:cs="Times New Roman"/>
+        </w:rPr>
+      </w:pPr>
+    </w:p>
+    <w:p>
+      <w:pPr>
+        <w:rPr>
+          <w:rFonts w:ascii="Times New Roman" w:eastAsiaTheme="minorEastAsia" w:hAnsi="Times New Roman" w:cs="Times New Roman"/>
+        </w:rPr>
+      </w:pPr>
+      <m:oMathPara>
+        <m:oMath>
+          <m:r>
+            <w:rPr>
+              <w:rFonts w:ascii="Cambria Math" w:hAnsi="Cambria Math" w:cs="Times New Roman"/>
+            </w:rPr>
+            <m:t>∆P=</m:t>
+          </m:r>
+          <m:sSub>
+            <m:sSubPr>
+              <m:ctrlPr>
+                <w:rPr>
+                  <w:rFonts w:ascii="Cambria Math" w:hAnsi="Cambria Math" w:cs="Times New Roman"/>
+                  <w:i/>
+                </w:rPr>
+              </m:ctrlPr>
+            </m:sSubPr>
+            <m:e>
+              <m:r>
+                <w:rPr>
+                  <w:rFonts w:ascii="Cambria Math" w:hAnsi="Cambria Math" w:cs="Times New Roman"/>
+                </w:rPr>
+                <m:t>P</m:t>
+              </m:r>
+            </m:e>
+            <m:sub>
+              <m:r>
+                <w:rPr>
+                  <w:rFonts w:ascii="Cambria Math" w:hAnsi="Cambria Math" w:cs="Times New Roman"/>
+                </w:rPr>
+                <m:t>f</m:t>
+              </m:r>
+            </m:sub>
+          </m:sSub>
+          <m:r>
+            <w:rPr>
+              <w:rFonts w:ascii="Cambria Math" w:hAnsi="Cambria Math" w:cs="Times New Roman"/>
+            </w:rPr>
+            <m:t>-</m:t>
+          </m:r>
+          <m:sSub>
+            <m:sSubPr>
+              <m:ctrlPr>
+                <w:rPr>
+                  <w:rFonts w:ascii="Cambria Math" w:hAnsi="Cambria Math" w:cs="Times New Roman"/>
+                  <w:i/>
+                </w:rPr>
+              </m:ctrlPr>
+            </m:sSubPr>
+            <m:e>
+              <m:r>
+                <w:rPr>
+                  <w:rFonts w:ascii="Cambria Math" w:hAnsi="Cambria Math" w:cs="Times New Roman"/>
+                </w:rPr>
+                <m:t>P</m:t>
+              </m:r>
+            </m:e>
+            <m:sub>
+              <m:r>
+                <w:rPr>
+                  <w:rFonts w:ascii="Cambria Math" w:hAnsi="Cambria Math" w:cs="Times New Roman"/>
+                </w:rPr>
+                <m:t>i</m:t>
+              </m:r>
+            </m:sub>
+          </m:sSub>
+        </m:oMath>
+      </m:oMathPara>
+    </w:p>
+    <w:p>
+      <w:pPr>
+        <w:rPr>
+          <w:rFonts w:ascii="Times New Roman" w:eastAsiaTheme="minorEastAsia" w:hAnsi="Times New Roman" w:cs="Times New Roman"/>
+        </w:rPr>
+      </w:pPr>
+    </w:p>
+    <w:p>
+      <w:pPr>
+        <w:rPr>
+          <w:rFonts w:ascii="Times New Roman" w:hAnsi="Times New Roman" w:cs="Times New Roman"/>
+        </w:rPr>
+      </w:pPr>
+      <w:r>
+        <w:rPr>
+          <w:rFonts w:ascii="Times New Roman" w:eastAsiaTheme="minorEastAsia" w:hAnsi="Times New Roman" w:cs="Times New Roman"/>
+        </w:rPr>
+        <w:t>The second method is an integration</w:t>
+      </w:r>
+      <w:r>
+        <w:rPr>
+          <w:rFonts w:ascii="Times New Roman" w:eastAsiaTheme="minorEastAsia" w:hAnsi="Times New Roman" w:cs="Times New Roman"/>
+        </w:rPr>
+        <w:t xml:space="preserve"> of the force curves in Figure 5 and Figure 6</w:t>
+      </w:r>
+      <w:r>
+        <w:rPr>
+          <w:rFonts w:ascii="Times New Roman" w:eastAsiaTheme="minorEastAsia" w:hAnsi="Times New Roman" w:cs="Times New Roman"/>
+        </w:rPr>
+        <w:t>. The integration of the curve is equivalent to adding each value of force for every time instance and multiplying this sum by the time step.</w:t>
+      </w:r>
+    </w:p>
+    <w:p>
+      <w:pPr>
+        <w:rPr>
+          <w:rFonts w:ascii="Times New Roman" w:hAnsi="Times New Roman" w:cs="Times New Roman"/>
+        </w:rPr>
+      </w:pPr>
+      <m:oMathPara>
+        <m:oMath>
+          <m:r>
+            <w:rPr>
+              <w:rFonts w:ascii="Cambria Math" w:hAnsi="Cambria Math" w:cs="Times New Roman"/>
+            </w:rPr>
+            <m:t xml:space="preserve">∆P= </m:t>
+          </m:r>
+          <m:nary>
+            <m:naryPr>
+              <m:limLoc m:val="subSup"/>
+              <m:ctrlPr>
+                <w:rPr>
+                  <w:rFonts w:ascii="Cambria Math" w:hAnsi="Cambria Math" w:cs="Times New Roman"/>
+                  <w:i/>
+                </w:rPr>
+              </m:ctrlPr>
+            </m:naryPr>
+            <m:sub>
+              <m:sSub>
+                <m:sSubPr>
+                  <m:ctrlPr>
+                    <w:rPr>
+                      <w:rFonts w:ascii="Cambria Math" w:hAnsi="Cambria Math" w:cs="Times New Roman"/>
+                      <w:i/>
+                    </w:rPr>
+                  </m:ctrlPr>
+                </m:sSubPr>
+                <m:e>
+                  <m:r>
+                    <w:rPr>
+                      <w:rFonts w:ascii="Cambria Math" w:hAnsi="Cambria Math" w:cs="Times New Roman"/>
+                    </w:rPr>
+                    <m:t>t</m:t>
+                  </m:r>
+                </m:e>
+                <m:sub>
+                  <m:r>
+                    <w:rPr>
+                      <w:rFonts w:ascii="Cambria Math" w:hAnsi="Cambria Math" w:cs="Times New Roman"/>
+                    </w:rPr>
+                    <m:t>1</m:t>
+                  </m:r>
+                </m:sub>
+              </m:sSub>
+            </m:sub>
+            <m:sup>
+              <m:sSub>
+                <m:sSubPr>
+                  <m:ctrlPr>
+                    <w:rPr>
+                      <w:rFonts w:ascii="Cambria Math" w:hAnsi="Cambria Math" w:cs="Times New Roman"/>
+                      <w:i/>
+                    </w:rPr>
+                  </m:ctrlPr>
+                </m:sSubPr>
+                <m:e>
+                  <m:r>
+                    <w:rPr>
+                      <w:rFonts w:ascii="Cambria Math" w:hAnsi="Cambria Math" w:cs="Times New Roman"/>
+                    </w:rPr>
+                    <m:t>t</m:t>
+                  </m:r>
+                </m:e>
+                <m:sub>
+                  <m:r>
+                    <w:rPr>
+                      <w:rFonts w:ascii="Cambria Math" w:hAnsi="Cambria Math" w:cs="Times New Roman"/>
+                    </w:rPr>
+                    <m:t>n</m:t>
+                  </m:r>
+                </m:sub>
+              </m:sSub>
+            </m:sup>
+            <m:e>
+              <m:r>
+                <m:rPr>
+                  <m:sty m:val="p"/>
+                </m:rPr>
+                <w:rPr>
+                  <w:rFonts w:ascii="Cambria Math" w:hAnsi="Cambria Math" w:cs="Times New Roman"/>
+                </w:rPr>
+                <m:t>d</m:t>
+              </m:r>
+              <m:r>
+                <w:rPr>
+                  <w:rFonts w:ascii="Cambria Math" w:hAnsi="Cambria Math" w:cs="Times New Roman"/>
+                </w:rPr>
+                <m:t>t F</m:t>
+              </m:r>
+              <m:d>
+                <m:dPr>
+                  <m:ctrlPr>
+                    <w:rPr>
+                      <w:rFonts w:ascii="Cambria Math" w:hAnsi="Cambria Math" w:cs="Times New Roman"/>
+                      <w:i/>
+                    </w:rPr>
+                  </m:ctrlPr>
+                </m:dPr>
+                <m:e>
+                  <m:r>
+                    <w:rPr>
+                      <w:rFonts w:ascii="Cambria Math" w:hAnsi="Cambria Math" w:cs="Times New Roman"/>
+                    </w:rPr>
+                    <m:t>t</m:t>
+                  </m:r>
+                </m:e>
+              </m:d>
+              <m:r>
+                <w:rPr>
+                  <w:rFonts w:ascii="Cambria Math" w:hAnsi="Cambria Math" w:cs="Times New Roman"/>
+                </w:rPr>
+                <m:t>≈∆t</m:t>
+              </m:r>
+              <m:nary>
+                <m:naryPr>
+                  <m:chr m:val="∑"/>
+                  <m:limLoc m:val="undOvr"/>
+                  <m:ctrlPr>
+                    <w:rPr>
+                      <w:rFonts w:ascii="Cambria Math" w:hAnsi="Cambria Math" w:cs="Times New Roman"/>
+                      <w:i/>
+                    </w:rPr>
+                  </m:ctrlPr>
+                </m:naryPr>
+                <m:sub>
+                  <m:r>
+                    <w:rPr>
+                      <w:rFonts w:ascii="Cambria Math" w:hAnsi="Cambria Math" w:cs="Times New Roman"/>
+                    </w:rPr>
+                    <m:t>i=1</m:t>
+                  </m:r>
+                </m:sub>
+                <m:sup>
+                  <m:r>
+                    <w:rPr>
+                      <w:rFonts w:ascii="Cambria Math" w:hAnsi="Cambria Math" w:cs="Times New Roman"/>
+                    </w:rPr>
+                    <m:t>n</m:t>
+                  </m:r>
+                </m:sup>
+                <m:e>
+                  <m:r>
+                    <w:rPr>
+                      <w:rFonts w:ascii="Cambria Math" w:hAnsi="Cambria Math" w:cs="Times New Roman"/>
+                    </w:rPr>
+                    <m:t>F(</m:t>
+                  </m:r>
+                  <m:sSub>
+                    <m:sSubPr>
+                      <m:ctrlPr>
+                        <w:rPr>
+                          <w:rFonts w:ascii="Cambria Math" w:hAnsi="Cambria Math" w:cs="Times New Roman"/>
+                          <w:i/>
+                        </w:rPr>
+                      </m:ctrlPr>
+                    </m:sSubPr>
+                    <m:e>
+                      <m:r>
+                        <w:rPr>
+                          <w:rFonts w:ascii="Cambria Math" w:hAnsi="Cambria Math" w:cs="Times New Roman"/>
+                        </w:rPr>
+                        <m:t>t</m:t>
+                      </m:r>
+                    </m:e>
+                    <m:sub>
+                      <m:r>
+                        <w:rPr>
+                          <w:rFonts w:ascii="Cambria Math" w:hAnsi="Cambria Math" w:cs="Times New Roman"/>
+                        </w:rPr>
+                        <m:t>i</m:t>
+                      </m:r>
+                    </m:sub>
+                  </m:sSub>
+                  <m:r>
+                    <w:rPr>
+                      <w:rFonts w:ascii="Cambria Math" w:hAnsi="Cambria Math" w:cs="Times New Roman"/>
+                    </w:rPr>
+                    <m:t>)</m:t>
+                  </m:r>
+                </m:e>
+              </m:nary>
+            </m:e>
+          </m:nary>
+        </m:oMath>
+      </m:oMathPara>
+    </w:p>
+    <w:p>
+      <w:pPr>
+        <w:rPr>
+          <w:rFonts w:ascii="Times New Roman" w:hAnsi="Times New Roman" w:cs="Times New Roman"/>
+        </w:rPr>
+      </w:pPr>
+    </w:p>
+    <w:p>
+      <w:pPr>
+        <w:rPr>
+          <w:rFonts w:ascii="Times New Roman" w:hAnsi="Times New Roman" w:cs="Times New Roman"/>
+        </w:rPr>
+      </w:pPr>
+    </w:p>
+    <w:p>
+      <w:pPr>
+        <w:rPr>
+          <w:rFonts w:ascii="Times New Roman" w:hAnsi="Times New Roman" w:cs="Times New Roman"/>
+        </w:rPr>
+      </w:pPr>
+    </w:p>
+    <w:p>
+      <w:pPr>
+        <w:rPr>
+          <w:rFonts w:ascii="Times New Roman" w:hAnsi="Times New Roman" w:cs="Times New Roman"/>
+        </w:rPr>
+      </w:pPr>
+    </w:p>
     <w:tbl>
       <w:tblPr>
         <w:tblStyle w:val="TableGrid"/>
@@ -948,8 +2082,15 @@
           <w:p>
             <w:pPr>
               <w:jc w:val="center"/>
+              <w:rPr>
+                <w:rFonts w:ascii="Times New Roman" w:hAnsi="Times New Roman" w:cs="Times New Roman"/>
+              </w:rPr>
             </w:pPr>
             <w:r>
+              <w:rPr>
+                <w:rFonts w:ascii="Times New Roman" w:hAnsi="Times New Roman" w:cs="Times New Roman"/>
+              </w:rPr>
+              <w:lastRenderedPageBreak/>
               <w:t>Trial</w:t>
             </w:r>
           </w:p>
@@ -961,23 +2102,39 @@
           <w:p>
             <w:pPr>
               <w:jc w:val="center"/>
+              <w:rPr>
+                <w:rFonts w:ascii="Times New Roman" w:hAnsi="Times New Roman" w:cs="Times New Roman"/>
+              </w:rPr>
             </w:pPr>
             <w:r>
+              <w:rPr>
+                <w:rFonts w:ascii="Times New Roman" w:hAnsi="Times New Roman" w:cs="Times New Roman"/>
+              </w:rPr>
               <w:t xml:space="preserve">Impulse from </w:t>
             </w:r>
             <w:r>
+              <w:rPr>
+                <w:rFonts w:ascii="Times New Roman" w:hAnsi="Times New Roman" w:cs="Times New Roman"/>
+              </w:rPr>
               <w:t xml:space="preserve">Difference in </w:t>
             </w:r>
             <w:r>
+              <w:rPr>
+                <w:rFonts w:ascii="Times New Roman" w:hAnsi="Times New Roman" w:cs="Times New Roman"/>
+              </w:rPr>
               <w:t>Momentum (</w:t>
             </w:r>
             <w:r>
               <w:rPr>
+                <w:rFonts w:ascii="Times New Roman" w:hAnsi="Times New Roman" w:cs="Times New Roman"/>
                 <w:i/>
               </w:rPr>
               <w:t>Ns</w:t>
             </w:r>
             <w:r>
+              <w:rPr>
+                <w:rFonts w:ascii="Times New Roman" w:hAnsi="Times New Roman" w:cs="Times New Roman"/>
+              </w:rPr>
               <w:t>)</w:t>
             </w:r>
           </w:p>
@@ -989,26 +2146,39 @@
           <w:p>
             <w:pPr>
               <w:jc w:val="center"/>
+              <w:rPr>
+                <w:rFonts w:ascii="Times New Roman" w:hAnsi="Times New Roman" w:cs="Times New Roman"/>
+              </w:rPr>
             </w:pPr>
             <w:r>
+              <w:rPr>
+                <w:rFonts w:ascii="Times New Roman" w:hAnsi="Times New Roman" w:cs="Times New Roman"/>
+              </w:rPr>
               <w:t xml:space="preserve">Impulse from </w:t>
             </w:r>
             <w:r>
+              <w:rPr>
+                <w:rFonts w:ascii="Times New Roman" w:hAnsi="Times New Roman" w:cs="Times New Roman"/>
+              </w:rPr>
               <w:t xml:space="preserve">Numerical </w:t>
             </w:r>
             <w:r>
-              <w:t xml:space="preserve">Integration </w:t>
-            </w:r>
-            <w:r>
-              <w:t>(</w:t>
+              <w:rPr>
+                <w:rFonts w:ascii="Times New Roman" w:hAnsi="Times New Roman" w:cs="Times New Roman"/>
+              </w:rPr>
+              <w:t>Integration (</w:t>
             </w:r>
             <w:r>
               <w:rPr>
+                <w:rFonts w:ascii="Times New Roman" w:hAnsi="Times New Roman" w:cs="Times New Roman"/>
                 <w:i/>
               </w:rPr>
               <w:t>Ns</w:t>
             </w:r>
             <w:r>
+              <w:rPr>
+                <w:rFonts w:ascii="Times New Roman" w:hAnsi="Times New Roman" w:cs="Times New Roman"/>
+              </w:rPr>
               <w:t>)</w:t>
             </w:r>
           </w:p>
@@ -1022,8 +2192,14 @@
           <w:p>
             <w:pPr>
               <w:jc w:val="center"/>
+              <w:rPr>
+                <w:rFonts w:ascii="Times New Roman" w:hAnsi="Times New Roman" w:cs="Times New Roman"/>
+              </w:rPr>
             </w:pPr>
             <w:r>
+              <w:rPr>
+                <w:rFonts w:ascii="Times New Roman" w:hAnsi="Times New Roman" w:cs="Times New Roman"/>
+              </w:rPr>
               <w:t>1</w:t>
             </w:r>
           </w:p>
@@ -1035,12 +2211,27 @@
           <w:p>
             <w:pPr>
               <w:jc w:val="center"/>
+              <w:rPr>
+                <w:rFonts w:ascii="Times New Roman" w:hAnsi="Times New Roman" w:cs="Times New Roman"/>
+              </w:rPr>
             </w:pPr>
             <w:r>
+              <w:rPr>
+                <w:rFonts w:ascii="Times New Roman" w:hAnsi="Times New Roman" w:cs="Times New Roman"/>
+              </w:rPr>
               <w:t xml:space="preserve">0.0389 ± </w:t>
             </w:r>
             <w:r>
-              <w:t>0.00037</w:t>
+              <w:rPr>
+                <w:rFonts w:ascii="Times New Roman" w:hAnsi="Times New Roman" w:cs="Times New Roman"/>
+              </w:rPr>
+              <w:t>0.0</w:t>
+            </w:r>
+            <w:r>
+              <w:rPr>
+                <w:rFonts w:ascii="Times New Roman" w:hAnsi="Times New Roman" w:cs="Times New Roman"/>
+              </w:rPr>
+              <w:t>10</w:t>
             </w:r>
           </w:p>
         </w:tc>
@@ -1051,11 +2242,20 @@
           <w:p>
             <w:pPr>
               <w:jc w:val="center"/>
+              <w:rPr>
+                <w:rFonts w:ascii="Times New Roman" w:hAnsi="Times New Roman" w:cs="Times New Roman"/>
+              </w:rPr>
             </w:pPr>
             <w:r>
+              <w:rPr>
+                <w:rFonts w:ascii="Times New Roman" w:hAnsi="Times New Roman" w:cs="Times New Roman"/>
+              </w:rPr>
               <w:t xml:space="preserve">0.0430 ± </w:t>
             </w:r>
             <w:r>
+              <w:rPr>
+                <w:rFonts w:ascii="Times New Roman" w:hAnsi="Times New Roman" w:cs="Times New Roman"/>
+              </w:rPr>
               <w:t>0.00041</w:t>
             </w:r>
           </w:p>
@@ -1069,8 +2269,14 @@
           <w:p>
             <w:pPr>
               <w:jc w:val="center"/>
+              <w:rPr>
+                <w:rFonts w:ascii="Times New Roman" w:hAnsi="Times New Roman" w:cs="Times New Roman"/>
+              </w:rPr>
             </w:pPr>
             <w:r>
+              <w:rPr>
+                <w:rFonts w:ascii="Times New Roman" w:hAnsi="Times New Roman" w:cs="Times New Roman"/>
+              </w:rPr>
               <w:t>2</w:t>
             </w:r>
           </w:p>
@@ -1082,12 +2288,27 @@
           <w:p>
             <w:pPr>
               <w:jc w:val="center"/>
+              <w:rPr>
+                <w:rFonts w:ascii="Times New Roman" w:hAnsi="Times New Roman" w:cs="Times New Roman"/>
+              </w:rPr>
             </w:pPr>
             <w:r>
+              <w:rPr>
+                <w:rFonts w:ascii="Times New Roman" w:hAnsi="Times New Roman" w:cs="Times New Roman"/>
+              </w:rPr>
               <w:t xml:space="preserve">0.0662 ± </w:t>
             </w:r>
             <w:r>
-              <w:t>0.00064</w:t>
+              <w:rPr>
+                <w:rFonts w:ascii="Times New Roman" w:hAnsi="Times New Roman" w:cs="Times New Roman"/>
+              </w:rPr>
+              <w:t>0.0</w:t>
+            </w:r>
+            <w:r>
+              <w:rPr>
+                <w:rFonts w:ascii="Times New Roman" w:hAnsi="Times New Roman" w:cs="Times New Roman"/>
+              </w:rPr>
+              <w:t>13</w:t>
             </w:r>
           </w:p>
         </w:tc>
@@ -1098,11 +2319,20 @@
           <w:p>
             <w:pPr>
               <w:jc w:val="center"/>
+              <w:rPr>
+                <w:rFonts w:ascii="Times New Roman" w:hAnsi="Times New Roman" w:cs="Times New Roman"/>
+              </w:rPr>
             </w:pPr>
             <w:r>
+              <w:rPr>
+                <w:rFonts w:ascii="Times New Roman" w:hAnsi="Times New Roman" w:cs="Times New Roman"/>
+              </w:rPr>
               <w:t xml:space="preserve">0.0706 ± </w:t>
             </w:r>
             <w:r>
+              <w:rPr>
+                <w:rFonts w:ascii="Times New Roman" w:hAnsi="Times New Roman" w:cs="Times New Roman"/>
+              </w:rPr>
               <w:t>0.00068</w:t>
             </w:r>
           </w:p>
@@ -1110,59 +2340,152 @@
       </w:tr>
     </w:tbl>
     <w:p>
-      <w:r>
-        <w:rPr>
+      <w:pPr>
+        <w:rPr>
+          <w:rFonts w:ascii="Times New Roman" w:hAnsi="Times New Roman" w:cs="Times New Roman"/>
+        </w:rPr>
+      </w:pPr>
+      <w:r>
+        <w:rPr>
+          <w:rFonts w:ascii="Times New Roman" w:hAnsi="Times New Roman" w:cs="Times New Roman"/>
           <w:b/>
         </w:rPr>
-        <w:t>Figure 6</w:t>
-      </w:r>
-      <w:r>
-        <w:rPr>
+        <w:t>Figure 7</w:t>
+      </w:r>
+      <w:r>
+        <w:rPr>
+          <w:rFonts w:ascii="Times New Roman" w:hAnsi="Times New Roman" w:cs="Times New Roman"/>
           <w:b/>
         </w:rPr>
         <w:t>:</w:t>
       </w:r>
       <w:r>
+        <w:rPr>
+          <w:rFonts w:ascii="Times New Roman" w:hAnsi="Times New Roman" w:cs="Times New Roman"/>
+        </w:rPr>
         <w:t xml:space="preserve"> </w:t>
       </w:r>
       <w:r>
+        <w:rPr>
+          <w:rFonts w:ascii="Times New Roman" w:hAnsi="Times New Roman" w:cs="Times New Roman"/>
+        </w:rPr>
         <w:t xml:space="preserve">This table shows the impulse experienced by the glider </w:t>
       </w:r>
       <w:r>
+        <w:rPr>
+          <w:rFonts w:ascii="Times New Roman" w:hAnsi="Times New Roman" w:cs="Times New Roman"/>
+        </w:rPr>
         <w:t xml:space="preserve">in each trial. The values in the middle column were produced by subtracting the </w:t>
       </w:r>
       <w:r>
+        <w:rPr>
+          <w:rFonts w:ascii="Times New Roman" w:hAnsi="Times New Roman" w:cs="Times New Roman"/>
+        </w:rPr>
         <w:t>initial momentum from the final momentum</w:t>
       </w:r>
       <w:r>
-        <w:t xml:space="preserve">. The third column was calculated by taking the integral of the force curves shown in Figure 4 and Figure 5 with respect to time. </w:t>
+        <w:rPr>
+          <w:rFonts w:ascii="Times New Roman" w:hAnsi="Times New Roman" w:cs="Times New Roman"/>
+        </w:rPr>
+        <w:t>. The third column was calculated by taking the integral of the force curve</w:t>
+      </w:r>
+      <w:r>
+        <w:rPr>
+          <w:rFonts w:ascii="Times New Roman" w:hAnsi="Times New Roman" w:cs="Times New Roman"/>
+        </w:rPr>
+        <w:t>s shown in Figure 5 and Figure 6</w:t>
+      </w:r>
+      <w:r>
+        <w:rPr>
+          <w:rFonts w:ascii="Times New Roman" w:hAnsi="Times New Roman" w:cs="Times New Roman"/>
+        </w:rPr>
+        <w:t xml:space="preserve"> with respect to time. </w:t>
       </w:r>
     </w:p>
-    <w:p/>
     <w:p>
-      <w:r>
+      <w:pPr>
+        <w:rPr>
+          <w:rFonts w:ascii="Times New Roman" w:hAnsi="Times New Roman" w:cs="Times New Roman"/>
+        </w:rPr>
+      </w:pPr>
+    </w:p>
+    <w:p>
+      <w:pPr>
+        <w:rPr>
+          <w:rFonts w:ascii="Times New Roman" w:hAnsi="Times New Roman" w:cs="Times New Roman"/>
+        </w:rPr>
+      </w:pPr>
+      <w:r>
+        <w:rPr>
+          <w:rFonts w:ascii="Times New Roman" w:hAnsi="Times New Roman" w:cs="Times New Roman"/>
+        </w:rPr>
+        <w:t xml:space="preserve">Though they are not equivalent as we would expect, the results produced by each method are close to each other. </w:t>
+      </w:r>
+      <w:r>
+        <w:rPr>
+          <w:rFonts w:ascii="Times New Roman" w:hAnsi="Times New Roman" w:cs="Times New Roman"/>
+        </w:rPr>
+        <w:t xml:space="preserve">Both sets of values are within 0.004 Ns of each other. </w:t>
+      </w:r>
+      <w:r>
+        <w:rPr>
+          <w:rFonts w:ascii="Times New Roman" w:hAnsi="Times New Roman" w:cs="Times New Roman"/>
+        </w:rPr>
+        <w:t xml:space="preserve">The differences can be attributed to systematic error from the fluctuations in our equipment’s readings. </w:t>
+      </w:r>
+      <w:r>
+        <w:rPr>
+          <w:rFonts w:ascii="Times New Roman" w:hAnsi="Times New Roman" w:cs="Times New Roman"/>
+        </w:rPr>
         <w:t>The force sensor records noise</w:t>
       </w:r>
       <w:r>
+        <w:rPr>
+          <w:rFonts w:ascii="Times New Roman" w:hAnsi="Times New Roman" w:cs="Times New Roman"/>
+        </w:rPr>
         <w:t>,</w:t>
       </w:r>
       <w:r>
+        <w:rPr>
+          <w:rFonts w:ascii="Times New Roman" w:hAnsi="Times New Roman" w:cs="Times New Roman"/>
+        </w:rPr>
         <w:t xml:space="preserve"> which contributes to the higher valued result from the integration method. We eliminated most of the background by subtracting the minimum recorded value from all of the ot</w:t>
       </w:r>
       <w:r>
+        <w:rPr>
+          <w:rFonts w:ascii="Times New Roman" w:hAnsi="Times New Roman" w:cs="Times New Roman"/>
+        </w:rPr>
         <w:t>hers, but this did not entirely zero out all noise because the values fluctuate.</w:t>
       </w:r>
     </w:p>
-    <w:p/>
     <w:p>
-      <w:r>
-        <w:rPr>
+      <w:pPr>
+        <w:rPr>
+          <w:rFonts w:ascii="Times New Roman" w:hAnsi="Times New Roman" w:cs="Times New Roman"/>
+        </w:rPr>
+      </w:pPr>
+    </w:p>
+    <w:p>
+      <w:pPr>
+        <w:rPr>
+          <w:rFonts w:ascii="Times New Roman" w:hAnsi="Times New Roman" w:cs="Times New Roman"/>
+        </w:rPr>
+      </w:pPr>
+      <w:r>
+        <w:rPr>
+          <w:rFonts w:ascii="Times New Roman" w:hAnsi="Times New Roman" w:cs="Times New Roman"/>
           <w:b/>
         </w:rPr>
         <w:t xml:space="preserve">(3) Extra Credit </w:t>
       </w:r>
     </w:p>
-    <w:p/>
+    <w:p>
+      <w:pPr>
+        <w:rPr>
+          <w:rFonts w:ascii="Times New Roman" w:hAnsi="Times New Roman" w:cs="Times New Roman"/>
+        </w:rPr>
+      </w:pPr>
+    </w:p>
     <w:tbl>
       <w:tblPr>
         <w:tblStyle w:val="TableGrid"/>
@@ -1183,8 +2506,16 @@
             <w:tcW w:w="1165" w:type="dxa"/>
           </w:tcPr>
           <w:p>
+            <w:pPr>
+              <w:jc w:val="center"/>
+              <w:rPr>
+                <w:rFonts w:ascii="Times New Roman" w:hAnsi="Times New Roman" w:cs="Times New Roman"/>
+              </w:rPr>
+            </w:pPr>
             <w:r>
-              <w:lastRenderedPageBreak/>
+              <w:rPr>
+                <w:rFonts w:ascii="Times New Roman" w:hAnsi="Times New Roman" w:cs="Times New Roman"/>
+              </w:rPr>
               <w:t>Trial Method</w:t>
             </w:r>
           </w:p>
@@ -1194,34 +2525,60 @@
             <w:tcW w:w="1620" w:type="dxa"/>
           </w:tcPr>
           <w:p>
+            <w:pPr>
+              <w:jc w:val="center"/>
+              <w:rPr>
+                <w:rFonts w:ascii="Times New Roman" w:hAnsi="Times New Roman" w:cs="Times New Roman"/>
+              </w:rPr>
+            </w:pPr>
             <w:r>
+              <w:rPr>
+                <w:rFonts w:ascii="Times New Roman" w:hAnsi="Times New Roman" w:cs="Times New Roman"/>
+              </w:rPr>
               <w:t xml:space="preserve">Glider </w:t>
             </w:r>
             <w:r>
               <w:rPr>
+                <w:rFonts w:ascii="Times New Roman" w:hAnsi="Times New Roman" w:cs="Times New Roman"/>
                 <w:i/>
               </w:rPr>
               <w:t>a</w:t>
             </w:r>
             <w:r>
+              <w:rPr>
+                <w:rFonts w:ascii="Times New Roman" w:hAnsi="Times New Roman" w:cs="Times New Roman"/>
+              </w:rPr>
               <w:t xml:space="preserve"> I</w:t>
             </w:r>
             <w:r>
+              <w:rPr>
+                <w:rFonts w:ascii="Times New Roman" w:hAnsi="Times New Roman" w:cs="Times New Roman"/>
+              </w:rPr>
               <w:t xml:space="preserve">nitial </w:t>
             </w:r>
             <w:r>
+              <w:rPr>
+                <w:rFonts w:ascii="Times New Roman" w:hAnsi="Times New Roman" w:cs="Times New Roman"/>
+              </w:rPr>
               <w:t>V</w:t>
             </w:r>
             <w:r>
+              <w:rPr>
+                <w:rFonts w:ascii="Times New Roman" w:hAnsi="Times New Roman" w:cs="Times New Roman"/>
+              </w:rPr>
               <w:t>elocity (</w:t>
             </w:r>
             <w:r>
               <w:rPr>
+                <w:rFonts w:ascii="Times New Roman" w:hAnsi="Times New Roman" w:cs="Times New Roman"/>
                 <w:i/>
               </w:rPr>
               <w:t>m/s</w:t>
             </w:r>
             <w:r>
+              <w:rPr>
+                <w:rFonts w:ascii="Times New Roman" w:hAnsi="Times New Roman" w:cs="Times New Roman"/>
+              </w:rPr>
               <w:t>)</w:t>
             </w:r>
           </w:p>
@@ -1231,40 +2588,66 @@
             <w:tcW w:w="1620" w:type="dxa"/>
           </w:tcPr>
           <w:p>
+            <w:pPr>
+              <w:jc w:val="center"/>
+              <w:rPr>
+                <w:rFonts w:ascii="Times New Roman" w:hAnsi="Times New Roman" w:cs="Times New Roman"/>
+              </w:rPr>
+            </w:pPr>
             <w:r>
+              <w:rPr>
+                <w:rFonts w:ascii="Times New Roman" w:hAnsi="Times New Roman" w:cs="Times New Roman"/>
+              </w:rPr>
               <w:t xml:space="preserve">Glider </w:t>
             </w:r>
             <w:r>
               <w:rPr>
+                <w:rFonts w:ascii="Times New Roman" w:hAnsi="Times New Roman" w:cs="Times New Roman"/>
                 <w:i/>
               </w:rPr>
               <w:t>a</w:t>
             </w:r>
             <w:r>
+              <w:rPr>
+                <w:rFonts w:ascii="Times New Roman" w:hAnsi="Times New Roman" w:cs="Times New Roman"/>
+              </w:rPr>
               <w:t xml:space="preserve"> </w:t>
             </w:r>
             <w:r>
+              <w:rPr>
+                <w:rFonts w:ascii="Times New Roman" w:hAnsi="Times New Roman" w:cs="Times New Roman"/>
+              </w:rPr>
               <w:t>F</w:t>
             </w:r>
             <w:r>
-              <w:t>inal</w:t>
+              <w:rPr>
+                <w:rFonts w:ascii="Times New Roman" w:hAnsi="Times New Roman" w:cs="Times New Roman"/>
+              </w:rPr>
+              <w:t xml:space="preserve">inal </w:t>
             </w:r>
             <w:r>
-              <w:t xml:space="preserve"> </w:t>
-            </w:r>
-            <w:r>
+              <w:rPr>
+                <w:rFonts w:ascii="Times New Roman" w:hAnsi="Times New Roman" w:cs="Times New Roman"/>
+              </w:rPr>
               <w:t>V</w:t>
             </w:r>
             <w:r>
+              <w:rPr>
+                <w:rFonts w:ascii="Times New Roman" w:hAnsi="Times New Roman" w:cs="Times New Roman"/>
+              </w:rPr>
               <w:t>elocity (</w:t>
             </w:r>
             <w:r>
               <w:rPr>
+                <w:rFonts w:ascii="Times New Roman" w:hAnsi="Times New Roman" w:cs="Times New Roman"/>
                 <w:i/>
               </w:rPr>
               <w:t>m/s</w:t>
             </w:r>
             <w:r>
+              <w:rPr>
+                <w:rFonts w:ascii="Times New Roman" w:hAnsi="Times New Roman" w:cs="Times New Roman"/>
+              </w:rPr>
               <w:t>)</w:t>
             </w:r>
           </w:p>
@@ -1274,34 +2657,60 @@
             <w:tcW w:w="1620" w:type="dxa"/>
           </w:tcPr>
           <w:p>
+            <w:pPr>
+              <w:jc w:val="center"/>
+              <w:rPr>
+                <w:rFonts w:ascii="Times New Roman" w:hAnsi="Times New Roman" w:cs="Times New Roman"/>
+              </w:rPr>
+            </w:pPr>
             <w:r>
+              <w:rPr>
+                <w:rFonts w:ascii="Times New Roman" w:hAnsi="Times New Roman" w:cs="Times New Roman"/>
+              </w:rPr>
               <w:t xml:space="preserve">Glider </w:t>
             </w:r>
             <w:r>
               <w:rPr>
+                <w:rFonts w:ascii="Times New Roman" w:hAnsi="Times New Roman" w:cs="Times New Roman"/>
                 <w:i/>
               </w:rPr>
               <w:t>b</w:t>
             </w:r>
             <w:r>
+              <w:rPr>
+                <w:rFonts w:ascii="Times New Roman" w:hAnsi="Times New Roman" w:cs="Times New Roman"/>
+              </w:rPr>
               <w:t xml:space="preserve"> I</w:t>
             </w:r>
             <w:r>
+              <w:rPr>
+                <w:rFonts w:ascii="Times New Roman" w:hAnsi="Times New Roman" w:cs="Times New Roman"/>
+              </w:rPr>
               <w:t xml:space="preserve">nitial </w:t>
             </w:r>
             <w:r>
+              <w:rPr>
+                <w:rFonts w:ascii="Times New Roman" w:hAnsi="Times New Roman" w:cs="Times New Roman"/>
+              </w:rPr>
               <w:t>V</w:t>
             </w:r>
             <w:r>
+              <w:rPr>
+                <w:rFonts w:ascii="Times New Roman" w:hAnsi="Times New Roman" w:cs="Times New Roman"/>
+              </w:rPr>
               <w:t>elocity (</w:t>
             </w:r>
             <w:r>
               <w:rPr>
+                <w:rFonts w:ascii="Times New Roman" w:hAnsi="Times New Roman" w:cs="Times New Roman"/>
                 <w:i/>
               </w:rPr>
               <w:t>m/s</w:t>
             </w:r>
             <w:r>
+              <w:rPr>
+                <w:rFonts w:ascii="Times New Roman" w:hAnsi="Times New Roman" w:cs="Times New Roman"/>
+              </w:rPr>
               <w:t>)</w:t>
             </w:r>
           </w:p>
@@ -1311,37 +2720,66 @@
             <w:tcW w:w="1620" w:type="dxa"/>
           </w:tcPr>
           <w:p>
+            <w:pPr>
+              <w:jc w:val="center"/>
+              <w:rPr>
+                <w:rFonts w:ascii="Times New Roman" w:hAnsi="Times New Roman" w:cs="Times New Roman"/>
+              </w:rPr>
+            </w:pPr>
             <w:r>
+              <w:rPr>
+                <w:rFonts w:ascii="Times New Roman" w:hAnsi="Times New Roman" w:cs="Times New Roman"/>
+              </w:rPr>
               <w:t xml:space="preserve">Glider </w:t>
             </w:r>
             <w:r>
               <w:rPr>
+                <w:rFonts w:ascii="Times New Roman" w:hAnsi="Times New Roman" w:cs="Times New Roman"/>
                 <w:i/>
               </w:rPr>
               <w:t>b</w:t>
             </w:r>
             <w:r>
+              <w:rPr>
+                <w:rFonts w:ascii="Times New Roman" w:hAnsi="Times New Roman" w:cs="Times New Roman"/>
+              </w:rPr>
               <w:t xml:space="preserve"> </w:t>
             </w:r>
             <w:r>
+              <w:rPr>
+                <w:rFonts w:ascii="Times New Roman" w:hAnsi="Times New Roman" w:cs="Times New Roman"/>
+              </w:rPr>
               <w:t>F</w:t>
             </w:r>
             <w:r>
+              <w:rPr>
+                <w:rFonts w:ascii="Times New Roman" w:hAnsi="Times New Roman" w:cs="Times New Roman"/>
+              </w:rPr>
               <w:t xml:space="preserve">inal </w:t>
             </w:r>
             <w:r>
+              <w:rPr>
+                <w:rFonts w:ascii="Times New Roman" w:hAnsi="Times New Roman" w:cs="Times New Roman"/>
+              </w:rPr>
               <w:t>V</w:t>
             </w:r>
             <w:r>
+              <w:rPr>
+                <w:rFonts w:ascii="Times New Roman" w:hAnsi="Times New Roman" w:cs="Times New Roman"/>
+              </w:rPr>
               <w:t>elocity (</w:t>
             </w:r>
             <w:r>
               <w:rPr>
+                <w:rFonts w:ascii="Times New Roman" w:hAnsi="Times New Roman" w:cs="Times New Roman"/>
                 <w:i/>
               </w:rPr>
               <w:t>m/s</w:t>
             </w:r>
             <w:r>
+              <w:rPr>
+                <w:rFonts w:ascii="Times New Roman" w:hAnsi="Times New Roman" w:cs="Times New Roman"/>
+              </w:rPr>
               <w:t>)</w:t>
             </w:r>
           </w:p>
@@ -1351,7 +2789,16 @@
             <w:tcW w:w="1705" w:type="dxa"/>
           </w:tcPr>
           <w:p>
+            <w:pPr>
+              <w:jc w:val="center"/>
+              <w:rPr>
+                <w:rFonts w:ascii="Times New Roman" w:hAnsi="Times New Roman" w:cs="Times New Roman"/>
+              </w:rPr>
+            </w:pPr>
             <w:r>
+              <w:rPr>
+                <w:rFonts w:ascii="Times New Roman" w:hAnsi="Times New Roman" w:cs="Times New Roman"/>
+              </w:rPr>
               <w:t>Coefficient of Restitution</w:t>
             </w:r>
           </w:p>
@@ -1363,7 +2810,16 @@
             <w:tcW w:w="1165" w:type="dxa"/>
           </w:tcPr>
           <w:p>
+            <w:pPr>
+              <w:jc w:val="center"/>
+              <w:rPr>
+                <w:rFonts w:ascii="Times New Roman" w:hAnsi="Times New Roman" w:cs="Times New Roman"/>
+              </w:rPr>
+            </w:pPr>
             <w:r>
+              <w:rPr>
+                <w:rFonts w:ascii="Times New Roman" w:hAnsi="Times New Roman" w:cs="Times New Roman"/>
+              </w:rPr>
               <w:t>Both bumpers</w:t>
             </w:r>
           </w:p>
@@ -1373,10 +2829,22 @@
             <w:tcW w:w="1620" w:type="dxa"/>
           </w:tcPr>
           <w:p>
+            <w:pPr>
+              <w:jc w:val="center"/>
+              <w:rPr>
+                <w:rFonts w:ascii="Times New Roman" w:hAnsi="Times New Roman" w:cs="Times New Roman"/>
+              </w:rPr>
+            </w:pPr>
             <w:r>
+              <w:rPr>
+                <w:rFonts w:ascii="Times New Roman" w:hAnsi="Times New Roman" w:cs="Times New Roman"/>
+              </w:rPr>
               <w:t>-0.</w:t>
             </w:r>
             <w:r>
+              <w:rPr>
+                <w:rFonts w:ascii="Times New Roman" w:hAnsi="Times New Roman" w:cs="Times New Roman"/>
+              </w:rPr>
               <w:t>134</w:t>
             </w:r>
           </w:p>
@@ -1386,7 +2854,16 @@
             <w:tcW w:w="1620" w:type="dxa"/>
           </w:tcPr>
           <w:p>
+            <w:pPr>
+              <w:jc w:val="center"/>
+              <w:rPr>
+                <w:rFonts w:ascii="Times New Roman" w:hAnsi="Times New Roman" w:cs="Times New Roman"/>
+              </w:rPr>
+            </w:pPr>
             <w:r>
+              <w:rPr>
+                <w:rFonts w:ascii="Times New Roman" w:hAnsi="Times New Roman" w:cs="Times New Roman"/>
+              </w:rPr>
               <w:t>0.0925</w:t>
             </w:r>
           </w:p>
@@ -1396,7 +2873,16 @@
             <w:tcW w:w="1620" w:type="dxa"/>
           </w:tcPr>
           <w:p>
+            <w:pPr>
+              <w:jc w:val="center"/>
+              <w:rPr>
+                <w:rFonts w:ascii="Times New Roman" w:hAnsi="Times New Roman" w:cs="Times New Roman"/>
+              </w:rPr>
+            </w:pPr>
             <w:r>
+              <w:rPr>
+                <w:rFonts w:ascii="Times New Roman" w:hAnsi="Times New Roman" w:cs="Times New Roman"/>
+              </w:rPr>
               <w:t>0.137</w:t>
             </w:r>
           </w:p>
@@ -1406,7 +2892,16 @@
             <w:tcW w:w="1620" w:type="dxa"/>
           </w:tcPr>
           <w:p>
+            <w:pPr>
+              <w:jc w:val="center"/>
+              <w:rPr>
+                <w:rFonts w:ascii="Times New Roman" w:hAnsi="Times New Roman" w:cs="Times New Roman"/>
+              </w:rPr>
+            </w:pPr>
             <w:r>
+              <w:rPr>
+                <w:rFonts w:ascii="Times New Roman" w:hAnsi="Times New Roman" w:cs="Times New Roman"/>
+              </w:rPr>
               <w:t>-0.0873</w:t>
             </w:r>
           </w:p>
@@ -1416,10 +2911,22 @@
             <w:tcW w:w="1705" w:type="dxa"/>
           </w:tcPr>
           <w:p>
+            <w:pPr>
+              <w:jc w:val="center"/>
+              <w:rPr>
+                <w:rFonts w:ascii="Times New Roman" w:hAnsi="Times New Roman" w:cs="Times New Roman"/>
+              </w:rPr>
+            </w:pPr>
             <w:r>
+              <w:rPr>
+                <w:rFonts w:ascii="Times New Roman" w:hAnsi="Times New Roman" w:cs="Times New Roman"/>
+              </w:rPr>
               <w:t xml:space="preserve">0.662 ± </w:t>
             </w:r>
             <w:r>
+              <w:rPr>
+                <w:rFonts w:ascii="Times New Roman" w:hAnsi="Times New Roman" w:cs="Times New Roman"/>
+              </w:rPr>
               <w:t>0.02</w:t>
             </w:r>
           </w:p>
@@ -1431,7 +2938,16 @@
             <w:tcW w:w="1165" w:type="dxa"/>
           </w:tcPr>
           <w:p>
+            <w:pPr>
+              <w:jc w:val="center"/>
+              <w:rPr>
+                <w:rFonts w:ascii="Times New Roman" w:hAnsi="Times New Roman" w:cs="Times New Roman"/>
+              </w:rPr>
+            </w:pPr>
             <w:r>
+              <w:rPr>
+                <w:rFonts w:ascii="Times New Roman" w:hAnsi="Times New Roman" w:cs="Times New Roman"/>
+              </w:rPr>
               <w:t>No bumpers</w:t>
             </w:r>
           </w:p>
@@ -1441,7 +2957,16 @@
             <w:tcW w:w="1620" w:type="dxa"/>
           </w:tcPr>
           <w:p>
+            <w:pPr>
+              <w:jc w:val="center"/>
+              <w:rPr>
+                <w:rFonts w:ascii="Times New Roman" w:hAnsi="Times New Roman" w:cs="Times New Roman"/>
+              </w:rPr>
+            </w:pPr>
             <w:r>
+              <w:rPr>
+                <w:rFonts w:ascii="Times New Roman" w:hAnsi="Times New Roman" w:cs="Times New Roman"/>
+              </w:rPr>
               <w:t>-0.347</w:t>
             </w:r>
           </w:p>
@@ -1451,7 +2976,16 @@
             <w:tcW w:w="1620" w:type="dxa"/>
           </w:tcPr>
           <w:p>
+            <w:pPr>
+              <w:jc w:val="center"/>
+              <w:rPr>
+                <w:rFonts w:ascii="Times New Roman" w:hAnsi="Times New Roman" w:cs="Times New Roman"/>
+              </w:rPr>
+            </w:pPr>
             <w:r>
+              <w:rPr>
+                <w:rFonts w:ascii="Times New Roman" w:hAnsi="Times New Roman" w:cs="Times New Roman"/>
+              </w:rPr>
               <w:t>0.0482</w:t>
             </w:r>
           </w:p>
@@ -1461,7 +2995,16 @@
             <w:tcW w:w="1620" w:type="dxa"/>
           </w:tcPr>
           <w:p>
+            <w:pPr>
+              <w:jc w:val="center"/>
+              <w:rPr>
+                <w:rFonts w:ascii="Times New Roman" w:hAnsi="Times New Roman" w:cs="Times New Roman"/>
+              </w:rPr>
+            </w:pPr>
             <w:r>
+              <w:rPr>
+                <w:rFonts w:ascii="Times New Roman" w:hAnsi="Times New Roman" w:cs="Times New Roman"/>
+              </w:rPr>
               <w:t>0.340</w:t>
             </w:r>
           </w:p>
@@ -1471,7 +3014,16 @@
             <w:tcW w:w="1620" w:type="dxa"/>
           </w:tcPr>
           <w:p>
+            <w:pPr>
+              <w:jc w:val="center"/>
+              <w:rPr>
+                <w:rFonts w:ascii="Times New Roman" w:hAnsi="Times New Roman" w:cs="Times New Roman"/>
+              </w:rPr>
+            </w:pPr>
             <w:r>
+              <w:rPr>
+                <w:rFonts w:ascii="Times New Roman" w:hAnsi="Times New Roman" w:cs="Times New Roman"/>
+              </w:rPr>
               <w:t>-0.0365</w:t>
             </w:r>
           </w:p>
@@ -1481,10 +3033,22 @@
             <w:tcW w:w="1705" w:type="dxa"/>
           </w:tcPr>
           <w:p>
+            <w:pPr>
+              <w:jc w:val="center"/>
+              <w:rPr>
+                <w:rFonts w:ascii="Times New Roman" w:hAnsi="Times New Roman" w:cs="Times New Roman"/>
+              </w:rPr>
+            </w:pPr>
             <w:r>
+              <w:rPr>
+                <w:rFonts w:ascii="Times New Roman" w:hAnsi="Times New Roman" w:cs="Times New Roman"/>
+              </w:rPr>
               <w:t xml:space="preserve">0.123 ± </w:t>
             </w:r>
             <w:r>
+              <w:rPr>
+                <w:rFonts w:ascii="Times New Roman" w:hAnsi="Times New Roman" w:cs="Times New Roman"/>
+              </w:rPr>
               <w:t>0.02</w:t>
             </w:r>
           </w:p>
@@ -1492,321 +3056,1175 @@
       </w:tr>
     </w:tbl>
     <w:p>
-      <w:r>
-        <w:rPr>
+      <w:pPr>
+        <w:rPr>
+          <w:rFonts w:ascii="Times New Roman" w:hAnsi="Times New Roman" w:cs="Times New Roman"/>
+        </w:rPr>
+      </w:pPr>
+      <w:r>
+        <w:rPr>
+          <w:rFonts w:ascii="Times New Roman" w:hAnsi="Times New Roman" w:cs="Times New Roman"/>
           <w:b/>
         </w:rPr>
-        <w:t>Figure 7</w:t>
-      </w:r>
-      <w:r>
-        <w:rPr>
+        <w:t>Figure 8</w:t>
+      </w:r>
+      <w:r>
+        <w:rPr>
+          <w:rFonts w:ascii="Times New Roman" w:hAnsi="Times New Roman" w:cs="Times New Roman"/>
           <w:b/>
         </w:rPr>
         <w:t>:</w:t>
       </w:r>
       <w:r>
+        <w:rPr>
+          <w:rFonts w:ascii="Times New Roman" w:hAnsi="Times New Roman" w:cs="Times New Roman"/>
+        </w:rPr>
         <w:t xml:space="preserve"> </w:t>
       </w:r>
       <w:r>
+        <w:rPr>
+          <w:rFonts w:ascii="Times New Roman" w:hAnsi="Times New Roman" w:cs="Times New Roman"/>
+        </w:rPr>
         <w:t>This table contains the vector initial and final velocities of each glider. The ratio between the differences of the gliders’ initial and final velocities were used to determine the coefficient of restitution. The value of uncertainty for the velocities is 0.001 m/s</w:t>
       </w:r>
       <w:r>
+        <w:rPr>
+          <w:rFonts w:ascii="Times New Roman" w:hAnsi="Times New Roman" w:cs="Times New Roman"/>
+        </w:rPr>
         <w:t xml:space="preserve">. </w:t>
       </w:r>
     </w:p>
-    <w:p/>
-    <w:p>
-      <w:r>
-        <w:t xml:space="preserve">Glider </w:t>
-      </w:r>
-      <w:r>
-        <w:rPr>
-          <w:i/>
-        </w:rPr>
-        <w:t>a</w:t>
-      </w:r>
-      <w:r>
-        <w:t xml:space="preserve"> </w:t>
-      </w:r>
-      <w:r>
-        <w:t>moved</w:t>
-      </w:r>
-      <w:r>
-        <w:t xml:space="preserve"> in the </w:t>
-      </w:r>
-      <w:r>
-        <w:t xml:space="preserve">negative direction before the collision, and it moved </w:t>
-      </w:r>
-      <w:r>
-        <w:t>positive direction after the collision</w:t>
-      </w:r>
-      <w:r>
-        <w:t xml:space="preserve">. The opposite is true for glider </w:t>
-      </w:r>
-      <w:r>
-        <w:rPr>
-          <w:i/>
-        </w:rPr>
-        <w:t>b</w:t>
-      </w:r>
-      <w:r>
-        <w:t xml:space="preserve">. </w:t>
-      </w:r>
-      <w:r>
-        <w:t>We must note that our track was not entirely level</w:t>
-      </w:r>
-      <w:r>
-        <w:t xml:space="preserve">. The gliders moved in the positive direction would accelerate, and the gliders moving in the negative direction decelerated. </w:t>
-      </w:r>
-    </w:p>
-    <w:p/>
-    <w:p>
-      <w:r>
-        <w:t xml:space="preserve">A coefficient of restitution of 1 means that the collision was completely elastic and a value of 0 means the collision was completely inelastic. From our calculated coefficients of restitution, </w:t>
-      </w:r>
-      <w:r>
-        <w:t xml:space="preserve">we see that </w:t>
-      </w:r>
-      <w:r>
-        <w:t>t</w:t>
-      </w:r>
-      <w:r>
-        <w:t xml:space="preserve">he collision with the two rubber bumpers was more elastic than the collision without bumpers. The rubber material was springy </w:t>
-      </w:r>
-      <w:r>
-        <w:t xml:space="preserve">and so each gliders’ kinetic energy could be transferred to the other. However, some of the kinetic energy of the gliders was lost as sound waves. </w:t>
-      </w:r>
-    </w:p>
-    <w:p/>
-    <w:p>
-      <w:r>
-        <w:rPr>
-          <w:b/>
-        </w:rPr>
-        <w:t>Presentation Mini-Report</w:t>
-      </w:r>
-      <w:r>
-        <w:t xml:space="preserve"> </w:t>
-      </w:r>
-    </w:p>
-    <w:p/>
-    <w:p>
-      <w:r>
-        <w:rPr>
-          <w:b/>
-        </w:rPr>
-        <w:t>Introduction</w:t>
-      </w:r>
-      <w:r>
-        <w:t xml:space="preserve"> </w:t>
-      </w:r>
-    </w:p>
-    <w:p/>
     <w:p>
       <w:pPr>
         <w:rPr>
+          <w:rFonts w:ascii="Times New Roman" w:hAnsi="Times New Roman" w:cs="Times New Roman"/>
+        </w:rPr>
+      </w:pPr>
+    </w:p>
+    <w:p>
+      <w:pPr>
+        <w:rPr>
+          <w:rFonts w:ascii="Times New Roman" w:hAnsi="Times New Roman" w:cs="Times New Roman"/>
+        </w:rPr>
+      </w:pPr>
+      <w:r>
+        <w:rPr>
+          <w:rFonts w:ascii="Times New Roman" w:hAnsi="Times New Roman" w:cs="Times New Roman"/>
+        </w:rPr>
+        <w:t xml:space="preserve">Glider </w:t>
+      </w:r>
+      <w:r>
+        <w:rPr>
+          <w:rFonts w:ascii="Times New Roman" w:hAnsi="Times New Roman" w:cs="Times New Roman"/>
+          <w:i/>
+        </w:rPr>
+        <w:t>a</w:t>
+      </w:r>
+      <w:r>
+        <w:rPr>
+          <w:rFonts w:ascii="Times New Roman" w:hAnsi="Times New Roman" w:cs="Times New Roman"/>
+        </w:rPr>
+        <w:t xml:space="preserve"> </w:t>
+      </w:r>
+      <w:r>
+        <w:rPr>
+          <w:rFonts w:ascii="Times New Roman" w:hAnsi="Times New Roman" w:cs="Times New Roman"/>
+        </w:rPr>
+        <w:t>moved</w:t>
+      </w:r>
+      <w:r>
+        <w:rPr>
+          <w:rFonts w:ascii="Times New Roman" w:hAnsi="Times New Roman" w:cs="Times New Roman"/>
+        </w:rPr>
+        <w:t xml:space="preserve"> in the </w:t>
+      </w:r>
+      <w:r>
+        <w:rPr>
+          <w:rFonts w:ascii="Times New Roman" w:hAnsi="Times New Roman" w:cs="Times New Roman"/>
+        </w:rPr>
+        <w:t xml:space="preserve">negative direction before the collision, and it moved </w:t>
+      </w:r>
+      <w:r>
+        <w:rPr>
+          <w:rFonts w:ascii="Times New Roman" w:hAnsi="Times New Roman" w:cs="Times New Roman"/>
+        </w:rPr>
+        <w:t>positive direction after the collision</w:t>
+      </w:r>
+      <w:r>
+        <w:rPr>
+          <w:rFonts w:ascii="Times New Roman" w:hAnsi="Times New Roman" w:cs="Times New Roman"/>
+        </w:rPr>
+        <w:t xml:space="preserve">. The opposite is true for glider </w:t>
+      </w:r>
+      <w:r>
+        <w:rPr>
+          <w:rFonts w:ascii="Times New Roman" w:hAnsi="Times New Roman" w:cs="Times New Roman"/>
+          <w:i/>
+        </w:rPr>
+        <w:t>b</w:t>
+      </w:r>
+      <w:r>
+        <w:rPr>
+          <w:rFonts w:ascii="Times New Roman" w:hAnsi="Times New Roman" w:cs="Times New Roman"/>
+        </w:rPr>
+        <w:t xml:space="preserve">. </w:t>
+      </w:r>
+      <w:r>
+        <w:rPr>
+          <w:rFonts w:ascii="Times New Roman" w:hAnsi="Times New Roman" w:cs="Times New Roman"/>
+        </w:rPr>
+        <w:t>We must note that our track was not entirely level</w:t>
+      </w:r>
+      <w:r>
+        <w:rPr>
+          <w:rFonts w:ascii="Times New Roman" w:hAnsi="Times New Roman" w:cs="Times New Roman"/>
+        </w:rPr>
+        <w:t xml:space="preserve">. The gliders moved in the positive direction would accelerate, and the gliders moving in the negative direction decelerated. </w:t>
+      </w:r>
+    </w:p>
+    <w:p>
+      <w:pPr>
+        <w:rPr>
+          <w:rFonts w:ascii="Times New Roman" w:hAnsi="Times New Roman" w:cs="Times New Roman"/>
+        </w:rPr>
+      </w:pPr>
+    </w:p>
+    <w:p>
+      <w:pPr>
+        <w:rPr>
+          <w:rFonts w:ascii="Times New Roman" w:hAnsi="Times New Roman" w:cs="Times New Roman"/>
+        </w:rPr>
+      </w:pPr>
+      <w:r>
+        <w:rPr>
+          <w:rFonts w:ascii="Times New Roman" w:hAnsi="Times New Roman" w:cs="Times New Roman"/>
+        </w:rPr>
+        <w:t xml:space="preserve">A coefficient of restitution of 1 means that the collision was completely elastic and a value of 0 means the collision was completely inelastic. From our calculated coefficients of restitution, </w:t>
+      </w:r>
+      <w:r>
+        <w:rPr>
+          <w:rFonts w:ascii="Times New Roman" w:hAnsi="Times New Roman" w:cs="Times New Roman"/>
+        </w:rPr>
+        <w:t xml:space="preserve">we see that </w:t>
+      </w:r>
+      <w:r>
+        <w:rPr>
+          <w:rFonts w:ascii="Times New Roman" w:hAnsi="Times New Roman" w:cs="Times New Roman"/>
+        </w:rPr>
+        <w:t>t</w:t>
+      </w:r>
+      <w:r>
+        <w:rPr>
+          <w:rFonts w:ascii="Times New Roman" w:hAnsi="Times New Roman" w:cs="Times New Roman"/>
+        </w:rPr>
+        <w:t xml:space="preserve">he collision with the two rubber bumpers was more elastic than the collision without bumpers. The rubber material was springy </w:t>
+      </w:r>
+      <w:r>
+        <w:rPr>
+          <w:rFonts w:ascii="Times New Roman" w:hAnsi="Times New Roman" w:cs="Times New Roman"/>
+        </w:rPr>
+        <w:t xml:space="preserve">and so each gliders’ kinetic energy could be transferred to the other. However, some of the kinetic energy of the gliders was lost as sound waves. </w:t>
+      </w:r>
+    </w:p>
+    <w:p>
+      <w:pPr>
+        <w:rPr>
+          <w:rFonts w:ascii="Times New Roman" w:hAnsi="Times New Roman" w:cs="Times New Roman"/>
+        </w:rPr>
+      </w:pPr>
+    </w:p>
+    <w:p>
+      <w:pPr>
+        <w:rPr>
+          <w:rFonts w:ascii="Times New Roman" w:hAnsi="Times New Roman" w:cs="Times New Roman"/>
+        </w:rPr>
+      </w:pPr>
+    </w:p>
+    <w:p>
+      <w:pPr>
+        <w:rPr>
+          <w:rFonts w:ascii="Times New Roman" w:hAnsi="Times New Roman" w:cs="Times New Roman"/>
+        </w:rPr>
+      </w:pPr>
+    </w:p>
+    <w:p>
+      <w:pPr>
+        <w:rPr>
+          <w:rFonts w:ascii="Times New Roman" w:hAnsi="Times New Roman" w:cs="Times New Roman"/>
+        </w:rPr>
+      </w:pPr>
+    </w:p>
+    <w:p>
+      <w:pPr>
+        <w:rPr>
+          <w:rFonts w:ascii="Times New Roman" w:hAnsi="Times New Roman" w:cs="Times New Roman"/>
+        </w:rPr>
+      </w:pPr>
+    </w:p>
+    <w:p>
+      <w:pPr>
+        <w:rPr>
+          <w:rFonts w:ascii="Times New Roman" w:hAnsi="Times New Roman" w:cs="Times New Roman"/>
+        </w:rPr>
+      </w:pPr>
+    </w:p>
+    <w:p>
+      <w:pPr>
+        <w:rPr>
+          <w:rFonts w:ascii="Times New Roman" w:hAnsi="Times New Roman" w:cs="Times New Roman"/>
+        </w:rPr>
+      </w:pPr>
+      <w:r>
+        <w:rPr>
+          <w:rFonts w:ascii="Times New Roman" w:hAnsi="Times New Roman" w:cs="Times New Roman"/>
           <w:b/>
         </w:rPr>
+        <w:lastRenderedPageBreak/>
+        <w:t>Presentation Mini-Report</w:t>
+      </w:r>
+      <w:r>
+        <w:rPr>
+          <w:rFonts w:ascii="Times New Roman" w:hAnsi="Times New Roman" w:cs="Times New Roman"/>
+        </w:rPr>
+        <w:t xml:space="preserve"> </w:t>
+      </w:r>
+    </w:p>
+    <w:p>
+      <w:pPr>
+        <w:rPr>
+          <w:rFonts w:ascii="Times New Roman" w:hAnsi="Times New Roman" w:cs="Times New Roman"/>
+        </w:rPr>
       </w:pPr>
-      <w:r>
-        <w:rPr>
+    </w:p>
+    <w:p>
+      <w:pPr>
+        <w:rPr>
+          <w:rFonts w:ascii="Times New Roman" w:hAnsi="Times New Roman" w:cs="Times New Roman"/>
+        </w:rPr>
+      </w:pPr>
+      <w:r>
+        <w:rPr>
+          <w:rFonts w:ascii="Times New Roman" w:hAnsi="Times New Roman" w:cs="Times New Roman"/>
           <w:b/>
         </w:rPr>
-        <w:t>*****</w:t>
-      </w:r>
-      <w:r>
-        <w:rPr>
+        <w:t>Introduction</w:t>
+      </w:r>
+      <w:r>
+        <w:rPr>
+          <w:rFonts w:ascii="Times New Roman" w:hAnsi="Times New Roman" w:cs="Times New Roman"/>
+        </w:rPr>
+        <w:t xml:space="preserve"> </w:t>
+      </w:r>
+    </w:p>
+    <w:p>
+      <w:pPr>
+        <w:rPr>
+          <w:rFonts w:ascii="Times New Roman" w:hAnsi="Times New Roman" w:cs="Times New Roman"/>
+        </w:rPr>
+      </w:pPr>
+    </w:p>
+    <w:p>
+      <w:pPr>
+        <w:rPr>
+          <w:rFonts w:ascii="Times New Roman" w:hAnsi="Times New Roman" w:cs="Times New Roman"/>
+        </w:rPr>
+      </w:pPr>
+      <w:r>
+        <w:rPr>
+          <w:rFonts w:ascii="Times New Roman" w:hAnsi="Times New Roman" w:cs="Times New Roman"/>
+        </w:rPr>
+        <w:t xml:space="preserve">Along with the law of energy conservation, </w:t>
+      </w:r>
+      <w:r>
+        <w:rPr>
+          <w:rFonts w:ascii="Times New Roman" w:hAnsi="Times New Roman" w:cs="Times New Roman"/>
+        </w:rPr>
+        <w:t>conservation of momentum is a fu</w:t>
+      </w:r>
+      <w:r>
+        <w:rPr>
+          <w:rFonts w:ascii="Times New Roman" w:hAnsi="Times New Roman" w:cs="Times New Roman"/>
+        </w:rPr>
+        <w:t>ndamental principle of physics. Momentum and impulse are crucial areas of focus in safety research. For decades, motor vehicles have seen improvements in their design to handle collisions better</w:t>
+      </w:r>
+      <w:r>
+        <w:rPr>
+          <w:rFonts w:ascii="Times New Roman" w:hAnsi="Times New Roman" w:cs="Times New Roman"/>
+        </w:rPr>
+        <w:t xml:space="preserve"> and protect their passengers</w:t>
+      </w:r>
+      <w:r>
+        <w:rPr>
+          <w:rFonts w:ascii="Times New Roman" w:hAnsi="Times New Roman" w:cs="Times New Roman"/>
+        </w:rPr>
+        <w:t xml:space="preserve">. More recently, </w:t>
+      </w:r>
+      <w:r>
+        <w:rPr>
+          <w:rFonts w:ascii="Times New Roman" w:hAnsi="Times New Roman" w:cs="Times New Roman"/>
+        </w:rPr>
+        <w:t>the</w:t>
+      </w:r>
+      <w:r>
+        <w:rPr>
+          <w:rFonts w:ascii="Times New Roman" w:hAnsi="Times New Roman" w:cs="Times New Roman"/>
+        </w:rPr>
+        <w:t xml:space="preserve"> NFL</w:t>
+      </w:r>
+      <w:r>
+        <w:rPr>
+          <w:rFonts w:ascii="Times New Roman" w:hAnsi="Times New Roman" w:cs="Times New Roman"/>
+        </w:rPr>
+        <w:t xml:space="preserve"> has been scrutinized for</w:t>
+      </w:r>
+      <w:r>
+        <w:rPr>
+          <w:rFonts w:ascii="Times New Roman" w:hAnsi="Times New Roman" w:cs="Times New Roman"/>
+        </w:rPr>
+        <w:t xml:space="preserve"> the issues they are having with concussions from player-on-player collisions</w:t>
+      </w:r>
+      <w:r>
+        <w:rPr>
+          <w:rFonts w:ascii="Times New Roman" w:hAnsi="Times New Roman" w:cs="Times New Roman"/>
+        </w:rPr>
+        <w:t xml:space="preserve">. More resources are being spent on improving helmet design to </w:t>
+      </w:r>
+      <w:r>
+        <w:rPr>
+          <w:rFonts w:ascii="Times New Roman" w:hAnsi="Times New Roman" w:cs="Times New Roman"/>
+        </w:rPr>
+        <w:t>protect</w:t>
+      </w:r>
+      <w:r>
+        <w:rPr>
+          <w:rFonts w:ascii="Times New Roman" w:hAnsi="Times New Roman" w:cs="Times New Roman"/>
+        </w:rPr>
+        <w:t xml:space="preserve"> players’ heads</w:t>
+      </w:r>
+      <w:r>
+        <w:rPr>
+          <w:rFonts w:ascii="Times New Roman" w:hAnsi="Times New Roman" w:cs="Times New Roman"/>
+        </w:rPr>
+        <w:t xml:space="preserve"> during impact</w:t>
+      </w:r>
+      <w:r>
+        <w:rPr>
+          <w:rFonts w:ascii="Times New Roman" w:hAnsi="Times New Roman" w:cs="Times New Roman"/>
+        </w:rPr>
+        <w:t xml:space="preserve">. All of these fields involve making sure that the surrounding </w:t>
+      </w:r>
+      <w:r>
+        <w:rPr>
+          <w:rFonts w:ascii="Times New Roman" w:hAnsi="Times New Roman" w:cs="Times New Roman"/>
+        </w:rPr>
+        <w:t>entity minimizes the impulse</w:t>
+      </w:r>
+      <w:r>
+        <w:rPr>
+          <w:rFonts w:ascii="Times New Roman" w:hAnsi="Times New Roman" w:cs="Times New Roman"/>
+        </w:rPr>
+        <w:t xml:space="preserve"> </w:t>
+      </w:r>
+      <w:r>
+        <w:rPr>
+          <w:rFonts w:ascii="Times New Roman" w:hAnsi="Times New Roman" w:cs="Times New Roman"/>
+        </w:rPr>
+        <w:t xml:space="preserve">experienced by the </w:t>
+      </w:r>
+      <w:r>
+        <w:rPr>
+          <w:rFonts w:ascii="Times New Roman" w:hAnsi="Times New Roman" w:cs="Times New Roman"/>
+        </w:rPr>
+        <w:t>people</w:t>
+      </w:r>
+      <w:r>
+        <w:rPr>
+          <w:rFonts w:ascii="Times New Roman" w:hAnsi="Times New Roman" w:cs="Times New Roman"/>
+        </w:rPr>
+        <w:t xml:space="preserve"> on the inside. </w:t>
+      </w:r>
+      <w:r>
+        <w:rPr>
+          <w:rFonts w:ascii="Times New Roman" w:hAnsi="Times New Roman" w:cs="Times New Roman"/>
+        </w:rPr>
+        <w:t>Our</w:t>
+      </w:r>
+      <w:r>
+        <w:rPr>
+          <w:rFonts w:ascii="Times New Roman" w:hAnsi="Times New Roman" w:cs="Times New Roman"/>
+        </w:rPr>
+        <w:t xml:space="preserve"> experiment uses a glider on an air track that collides with a force sens</w:t>
+      </w:r>
+      <w:r>
+        <w:rPr>
+          <w:rFonts w:ascii="Times New Roman" w:hAnsi="Times New Roman" w:cs="Times New Roman"/>
+        </w:rPr>
+        <w:t>or to measure the impulse experienced by the glider</w:t>
+      </w:r>
+      <w:r>
+        <w:rPr>
+          <w:rFonts w:ascii="Times New Roman" w:hAnsi="Times New Roman" w:cs="Times New Roman"/>
+        </w:rPr>
+        <w:t xml:space="preserve">. We aim to </w:t>
+      </w:r>
+      <w:r>
+        <w:rPr>
+          <w:rFonts w:ascii="Times New Roman" w:hAnsi="Times New Roman" w:cs="Times New Roman"/>
+        </w:rPr>
+        <w:t>verify that</w:t>
+      </w:r>
+      <w:r>
+        <w:rPr>
+          <w:rFonts w:ascii="Times New Roman" w:hAnsi="Times New Roman" w:cs="Times New Roman"/>
+        </w:rPr>
+        <w:t xml:space="preserve"> two different methods of calculating impulse produce the same result.</w:t>
+      </w:r>
+      <w:r>
+        <w:rPr>
+          <w:rFonts w:ascii="Times New Roman" w:hAnsi="Times New Roman" w:cs="Times New Roman"/>
+        </w:rPr>
+        <w:t xml:space="preserve"> </w:t>
+      </w:r>
+      <w:r>
+        <w:rPr>
+          <w:rFonts w:ascii="Times New Roman" w:hAnsi="Times New Roman" w:cs="Times New Roman"/>
+        </w:rPr>
+        <w:t>One</w:t>
+      </w:r>
+      <w:r>
+        <w:rPr>
+          <w:rFonts w:ascii="Times New Roman" w:hAnsi="Times New Roman" w:cs="Times New Roman"/>
+        </w:rPr>
+        <w:t xml:space="preserve"> involves </w:t>
+      </w:r>
+      <w:r>
+        <w:rPr>
+          <w:rFonts w:ascii="Times New Roman" w:hAnsi="Times New Roman" w:cs="Times New Roman"/>
+        </w:rPr>
+        <w:t>measuring</w:t>
+      </w:r>
+      <w:r>
+        <w:rPr>
+          <w:rFonts w:ascii="Times New Roman" w:hAnsi="Times New Roman" w:cs="Times New Roman"/>
+        </w:rPr>
+        <w:t xml:space="preserve"> the velocity of each glider before and after the collis</w:t>
+      </w:r>
+      <w:r>
+        <w:rPr>
+          <w:rFonts w:ascii="Times New Roman" w:hAnsi="Times New Roman" w:cs="Times New Roman"/>
+        </w:rPr>
+        <w:t xml:space="preserve">ion and calculating the momentum at each instance. From here, the impulse is calculated by taking the difference between the final momentum and the initial momentum. The other method uses integration of the curve in a force versus time graph to find the impulse. </w:t>
+      </w:r>
+      <w:r>
+        <w:rPr>
+          <w:rFonts w:ascii="Times New Roman" w:hAnsi="Times New Roman" w:cs="Times New Roman"/>
+        </w:rPr>
+        <w:t xml:space="preserve">In an ideal environment, looking at the start and ending points in a collision to calculate impulse should yield the same result as </w:t>
+      </w:r>
+      <w:r>
+        <w:rPr>
+          <w:rFonts w:ascii="Times New Roman" w:hAnsi="Times New Roman" w:cs="Times New Roman"/>
+        </w:rPr>
+        <w:t xml:space="preserve">taking the sum across each individual point in time during the collision. </w:t>
+      </w:r>
+      <w:r>
+        <w:rPr>
+          <w:rFonts w:ascii="Times New Roman" w:hAnsi="Times New Roman" w:cs="Times New Roman"/>
+        </w:rPr>
+        <w:t xml:space="preserve">Our results </w:t>
+      </w:r>
+      <w:r>
+        <w:rPr>
+          <w:rFonts w:ascii="Times New Roman" w:hAnsi="Times New Roman" w:cs="Times New Roman"/>
+        </w:rPr>
+        <w:t>verify that each method produces a value consistent with the other.</w:t>
+      </w:r>
+    </w:p>
+    <w:p>
+      <w:pPr>
+        <w:rPr>
+          <w:rFonts w:ascii="Times New Roman" w:hAnsi="Times New Roman" w:cs="Times New Roman"/>
+        </w:rPr>
+      </w:pPr>
+    </w:p>
+    <w:p>
+      <w:pPr>
+        <w:rPr>
+          <w:rFonts w:ascii="Times New Roman" w:hAnsi="Times New Roman" w:cs="Times New Roman"/>
+        </w:rPr>
+      </w:pPr>
+      <w:r>
+        <w:rPr>
+          <w:rFonts w:ascii="Times New Roman" w:hAnsi="Times New Roman" w:cs="Times New Roman"/>
+        </w:rPr>
+        <w:t>Word Count: 2</w:t>
+      </w:r>
+      <w:r>
+        <w:rPr>
+          <w:rFonts w:ascii="Times New Roman" w:hAnsi="Times New Roman" w:cs="Times New Roman"/>
+        </w:rPr>
+        <w:t>41</w:t>
+      </w:r>
+    </w:p>
+    <w:p>
+      <w:pPr>
+        <w:rPr>
+          <w:rFonts w:ascii="Times New Roman" w:hAnsi="Times New Roman" w:cs="Times New Roman"/>
+        </w:rPr>
+      </w:pPr>
+    </w:p>
+    <w:p>
+      <w:pPr>
+        <w:rPr>
+          <w:rFonts w:ascii="Times New Roman" w:hAnsi="Times New Roman" w:cs="Times New Roman"/>
+        </w:rPr>
+      </w:pPr>
+      <w:r>
+        <w:rPr>
+          <w:rFonts w:ascii="Times New Roman" w:hAnsi="Times New Roman" w:cs="Times New Roman"/>
           <w:b/>
         </w:rPr>
-        <w:t>Some fancy ass phrase saying why this is important</w:t>
-      </w:r>
-      <w:r>
-        <w:rPr>
+        <w:t>Methods</w:t>
+      </w:r>
+      <w:r>
+        <w:rPr>
+          <w:rFonts w:ascii="Times New Roman" w:hAnsi="Times New Roman" w:cs="Times New Roman"/>
+        </w:rPr>
+        <w:t xml:space="preserve"> </w:t>
+      </w:r>
+    </w:p>
+    <w:p>
+      <w:pPr>
+        <w:rPr>
+          <w:rFonts w:ascii="Times New Roman" w:hAnsi="Times New Roman" w:cs="Times New Roman"/>
+        </w:rPr>
+      </w:pPr>
+    </w:p>
+    <w:p>
+      <w:pPr>
+        <w:rPr>
+          <w:rFonts w:ascii="Times New Roman" w:hAnsi="Times New Roman" w:cs="Times New Roman"/>
+        </w:rPr>
+      </w:pPr>
+      <w:r>
+        <w:rPr>
+          <w:rFonts w:ascii="Times New Roman" w:hAnsi="Times New Roman" w:cs="Times New Roman"/>
+          <w:noProof/>
+        </w:rPr>
+        <w:drawing>
+          <wp:inline distT="0" distB="0" distL="0" distR="0" wp14:anchorId="7D7BE5E8" wp14:editId="263FAF5B">
+            <wp:extent cx="5943600" cy="1836420"/>
+            <wp:effectExtent l="0" t="0" r="0" b="5080"/>
+            <wp:docPr id="2" name="Picture 2"/>
+            <wp:cNvGraphicFramePr>
+              <a:graphicFrameLocks xmlns:a="http://schemas.openxmlformats.org/drawingml/2006/main" noChangeAspect="1"/>
+            </wp:cNvGraphicFramePr>
+            <a:graphic xmlns:a="http://schemas.openxmlformats.org/drawingml/2006/main">
+              <a:graphicData uri="http://schemas.openxmlformats.org/drawingml/2006/picture">
+                <pic:pic xmlns:pic="http://schemas.openxmlformats.org/drawingml/2006/picture">
+                  <pic:nvPicPr>
+                    <pic:cNvPr id="2" name="Screen Shot 2018-08-24 at 8.53.35 PM.png"/>
+                    <pic:cNvPicPr/>
+                  </pic:nvPicPr>
+                  <pic:blipFill>
+                    <a:blip r:embed="rId8">
+                      <a:extLst>
+                        <a:ext uri="{28A0092B-C50C-407E-A947-70E740481C1C}">
+                          <a14:useLocalDpi xmlns:a14="http://schemas.microsoft.com/office/drawing/2010/main" val="0"/>
+                        </a:ext>
+                      </a:extLst>
+                    </a:blip>
+                    <a:stretch>
+                      <a:fillRect/>
+                    </a:stretch>
+                  </pic:blipFill>
+                  <pic:spPr>
+                    <a:xfrm>
+                      <a:off x="0" y="0"/>
+                      <a:ext cx="5943600" cy="1836420"/>
+                    </a:xfrm>
+                    <a:prstGeom prst="rect">
+                      <a:avLst/>
+                    </a:prstGeom>
+                  </pic:spPr>
+                </pic:pic>
+              </a:graphicData>
+            </a:graphic>
+          </wp:inline>
+        </w:drawing>
+      </w:r>
+    </w:p>
+    <w:p>
+      <w:pPr>
+        <w:rPr>
+          <w:rFonts w:ascii="Times New Roman" w:hAnsi="Times New Roman" w:cs="Times New Roman"/>
+        </w:rPr>
+      </w:pPr>
+      <w:r>
+        <w:rPr>
+          <w:rFonts w:ascii="Times New Roman" w:hAnsi="Times New Roman" w:cs="Times New Roman"/>
           <w:b/>
         </w:rPr>
-        <w:t>*****</w:t>
+        <w:t>Figure 9</w:t>
+      </w:r>
+      <w:r>
+        <w:rPr>
+          <w:rFonts w:ascii="Times New Roman" w:hAnsi="Times New Roman" w:cs="Times New Roman"/>
+          <w:vertAlign w:val="superscript"/>
+        </w:rPr>
+        <w:t>1</w:t>
+      </w:r>
+      <w:r>
+        <w:rPr>
+          <w:rFonts w:ascii="Times New Roman" w:hAnsi="Times New Roman" w:cs="Times New Roman"/>
+          <w:b/>
+        </w:rPr>
+        <w:t>:</w:t>
+      </w:r>
+      <w:r>
+        <w:rPr>
+          <w:rFonts w:ascii="Times New Roman" w:hAnsi="Times New Roman" w:cs="Times New Roman"/>
+        </w:rPr>
+        <w:t xml:space="preserve"> This is the set up for </w:t>
+      </w:r>
+      <w:r>
+        <w:rPr>
+          <w:rFonts w:ascii="Times New Roman" w:hAnsi="Times New Roman" w:cs="Times New Roman"/>
+        </w:rPr>
+        <w:t>the second part of our</w:t>
+      </w:r>
+      <w:r>
+        <w:rPr>
+          <w:rFonts w:ascii="Times New Roman" w:hAnsi="Times New Roman" w:cs="Times New Roman"/>
+        </w:rPr>
+        <w:t xml:space="preserve"> experiment. They grey horizonal bar is the air track, and the black box that is sitting on it is the glider with a bumper and a photogate flag on top. The photogate hangs over the </w:t>
+      </w:r>
+      <w:r>
+        <w:rPr>
+          <w:rFonts w:ascii="Times New Roman" w:hAnsi="Times New Roman" w:cs="Times New Roman"/>
+        </w:rPr>
+        <w:t>air track so that the glider can pass through but so that the sensor is blocked by the photogate flag.</w:t>
+      </w:r>
+    </w:p>
+    <w:p>
+      <w:pPr>
+        <w:rPr>
+          <w:rFonts w:ascii="Times New Roman" w:hAnsi="Times New Roman" w:cs="Times New Roman"/>
+        </w:rPr>
+      </w:pPr>
+    </w:p>
+    <w:p>
+      <w:pPr>
+        <w:rPr>
+          <w:rFonts w:ascii="Times New Roman" w:hAnsi="Times New Roman" w:cs="Times New Roman"/>
+        </w:rPr>
+      </w:pPr>
+      <w:r>
+        <w:rPr>
+          <w:rFonts w:ascii="Times New Roman" w:hAnsi="Times New Roman" w:cs="Times New Roman"/>
+        </w:rPr>
+        <w:t xml:space="preserve">The first part of this experiment involves using a force sensor with a Data Acquisition System (DAQ). </w:t>
+      </w:r>
+      <w:r>
+        <w:rPr>
+          <w:rFonts w:ascii="Times New Roman" w:hAnsi="Times New Roman" w:cs="Times New Roman"/>
+        </w:rPr>
+        <w:t xml:space="preserve">Before taking measurements to determine the impulse of collisions, we calibrate our force sensor. </w:t>
+      </w:r>
+      <w:r>
+        <w:rPr>
+          <w:rFonts w:ascii="Times New Roman" w:hAnsi="Times New Roman" w:cs="Times New Roman"/>
+        </w:rPr>
+        <w:t xml:space="preserve">We do this because we do not trust the internal calibration of the force sensor. We calibrate it ourselves to avoid systematic error. </w:t>
+      </w:r>
+      <w:r>
+        <w:rPr>
+          <w:rFonts w:ascii="Times New Roman" w:hAnsi="Times New Roman" w:cs="Times New Roman"/>
+        </w:rPr>
+        <w:t xml:space="preserve">We </w:t>
+      </w:r>
+      <w:r>
+        <w:rPr>
+          <w:rFonts w:ascii="Times New Roman" w:hAnsi="Times New Roman" w:cs="Times New Roman"/>
+        </w:rPr>
+        <w:t>position</w:t>
+      </w:r>
+      <w:r>
+        <w:rPr>
+          <w:rFonts w:ascii="Times New Roman" w:hAnsi="Times New Roman" w:cs="Times New Roman"/>
+        </w:rPr>
+        <w:t xml:space="preserve"> the force sensor so that it points downwards and</w:t>
+      </w:r>
+      <w:r>
+        <w:rPr>
+          <w:rFonts w:ascii="Times New Roman" w:hAnsi="Times New Roman" w:cs="Times New Roman"/>
+        </w:rPr>
+        <w:t xml:space="preserve"> </w:t>
+      </w:r>
+      <w:r>
+        <w:rPr>
+          <w:rFonts w:ascii="Times New Roman" w:hAnsi="Times New Roman" w:cs="Times New Roman"/>
+        </w:rPr>
+        <w:t>hang</w:t>
+      </w:r>
+      <w:r>
+        <w:rPr>
+          <w:rFonts w:ascii="Times New Roman" w:hAnsi="Times New Roman" w:cs="Times New Roman"/>
+        </w:rPr>
+        <w:t xml:space="preserve"> various m</w:t>
+      </w:r>
+      <w:r>
+        <w:rPr>
+          <w:rFonts w:ascii="Times New Roman" w:hAnsi="Times New Roman" w:cs="Times New Roman"/>
+        </w:rPr>
+        <w:t xml:space="preserve">asses onto the end of the it. </w:t>
+      </w:r>
+      <w:r>
+        <w:rPr>
+          <w:rFonts w:ascii="Times New Roman" w:hAnsi="Times New Roman" w:cs="Times New Roman"/>
+        </w:rPr>
+        <w:t xml:space="preserve">We set up our </w:t>
+      </w:r>
+      <w:r>
+        <w:rPr>
+          <w:rFonts w:ascii="Times New Roman" w:hAnsi="Times New Roman" w:cs="Times New Roman"/>
+        </w:rPr>
+        <w:t xml:space="preserve">DAQ </w:t>
+      </w:r>
+      <w:r>
+        <w:rPr>
+          <w:rFonts w:ascii="Times New Roman" w:hAnsi="Times New Roman" w:cs="Times New Roman"/>
+        </w:rPr>
+        <w:t xml:space="preserve">to read a User Defined Sensor with units of Volts. Note that we do not tell the DAQ to read a force sensor. </w:t>
+      </w:r>
+      <w:r>
+        <w:rPr>
+          <w:rFonts w:ascii="Times New Roman" w:hAnsi="Times New Roman" w:cs="Times New Roman"/>
+        </w:rPr>
+        <w:t xml:space="preserve">We </w:t>
+      </w:r>
+      <w:r>
+        <w:rPr>
+          <w:rFonts w:ascii="Times New Roman" w:hAnsi="Times New Roman" w:cs="Times New Roman"/>
+        </w:rPr>
+        <w:lastRenderedPageBreak/>
+        <w:t>r</w:t>
+      </w:r>
+      <w:r>
+        <w:rPr>
+          <w:rFonts w:ascii="Times New Roman" w:hAnsi="Times New Roman" w:cs="Times New Roman"/>
+        </w:rPr>
+        <w:t xml:space="preserve">ecord each value of voltage produced by at least 5 different masses up to and including the decimal place at which the value </w:t>
+      </w:r>
+      <w:r>
+        <w:rPr>
+          <w:rFonts w:ascii="Times New Roman" w:hAnsi="Times New Roman" w:cs="Times New Roman"/>
+        </w:rPr>
+        <w:t>begins to fluctuate</w:t>
+      </w:r>
+      <w:r>
+        <w:rPr>
+          <w:rFonts w:ascii="Times New Roman" w:hAnsi="Times New Roman" w:cs="Times New Roman"/>
+        </w:rPr>
+        <w:t>.</w:t>
+      </w:r>
+      <w:r>
+        <w:rPr>
+          <w:rFonts w:ascii="Times New Roman" w:hAnsi="Times New Roman" w:cs="Times New Roman"/>
+        </w:rPr>
+        <w:t xml:space="preserve"> </w:t>
+      </w:r>
+    </w:p>
+    <w:p>
+      <w:pPr>
+        <w:rPr>
+          <w:rFonts w:ascii="Times New Roman" w:hAnsi="Times New Roman" w:cs="Times New Roman"/>
+        </w:rPr>
+      </w:pPr>
+    </w:p>
+    <w:p>
+      <w:pPr>
+        <w:rPr>
+          <w:rFonts w:ascii="Times New Roman" w:hAnsi="Times New Roman" w:cs="Times New Roman"/>
+        </w:rPr>
+      </w:pPr>
+      <w:r>
+        <w:rPr>
+          <w:rFonts w:ascii="Times New Roman" w:hAnsi="Times New Roman" w:cs="Times New Roman"/>
+        </w:rPr>
+        <w:t xml:space="preserve">We want to find a relationship between the Voltage readings that were produced by the DAQ and the force that was applied to the sensor. We first convert </w:t>
+      </w:r>
+      <w:r>
+        <w:rPr>
+          <w:rFonts w:ascii="Times New Roman" w:hAnsi="Times New Roman" w:cs="Times New Roman"/>
+        </w:rPr>
+        <w:t>the masses’</w:t>
+      </w:r>
+      <w:r>
+        <w:rPr>
+          <w:rFonts w:ascii="Times New Roman" w:hAnsi="Times New Roman" w:cs="Times New Roman"/>
+        </w:rPr>
+        <w:t xml:space="preserve"> units from grams to kilograms. </w:t>
+      </w:r>
+      <w:r>
+        <w:rPr>
+          <w:rFonts w:ascii="Times New Roman" w:hAnsi="Times New Roman" w:cs="Times New Roman"/>
+        </w:rPr>
+        <w:t>Then, we multiply each value of mass by the gravitational acceleration constant 9.80 m/s</w:t>
+      </w:r>
+      <w:r>
+        <w:rPr>
+          <w:rFonts w:ascii="Times New Roman" w:hAnsi="Times New Roman" w:cs="Times New Roman"/>
+          <w:vertAlign w:val="superscript"/>
+        </w:rPr>
+        <w:t>2</w:t>
+      </w:r>
+      <w:r>
+        <w:rPr>
+          <w:rFonts w:ascii="Times New Roman" w:hAnsi="Times New Roman" w:cs="Times New Roman"/>
+        </w:rPr>
+        <w:t xml:space="preserve"> to get the force that each mass applied to the force sensor whilst hanging on the sensor. </w:t>
+      </w:r>
+      <w:r>
+        <w:rPr>
+          <w:rFonts w:ascii="Times New Roman" w:hAnsi="Times New Roman" w:cs="Times New Roman"/>
+        </w:rPr>
+        <w:t>We plot each value of applied force against the corresponding voltage reading. The relationship between these two is linear. We fit the data with a trendline and use the slope of the line as our calibration coefficient.</w:t>
+      </w:r>
+    </w:p>
+    <w:p>
+      <w:pPr>
+        <w:rPr>
+          <w:rFonts w:ascii="Times New Roman" w:hAnsi="Times New Roman" w:cs="Times New Roman"/>
+        </w:rPr>
+      </w:pPr>
+    </w:p>
+    <w:p>
+      <w:pPr>
+        <w:rPr>
+          <w:rFonts w:ascii="Times New Roman" w:hAnsi="Times New Roman" w:cs="Times New Roman"/>
+        </w:rPr>
+      </w:pPr>
+      <w:r>
+        <w:rPr>
+          <w:rFonts w:ascii="Times New Roman" w:hAnsi="Times New Roman" w:cs="Times New Roman"/>
+        </w:rPr>
+        <w:t xml:space="preserve">The next part of the experiment </w:t>
+      </w:r>
+      <w:r>
+        <w:rPr>
+          <w:rFonts w:ascii="Times New Roman" w:hAnsi="Times New Roman" w:cs="Times New Roman"/>
+        </w:rPr>
+        <w:t xml:space="preserve">requires us to set up an air track with our force sensor at the end of it. We also use a glider with a photogate flag and two bumpers on either side, each one made of a different material with different elasticity. </w:t>
+      </w:r>
+      <w:r>
+        <w:rPr>
+          <w:rFonts w:ascii="Times New Roman" w:hAnsi="Times New Roman" w:cs="Times New Roman"/>
+        </w:rPr>
+        <w:t xml:space="preserve">Make a note of the mass of the glider with the flag and bumpers attached. In addition, measure the length of the photogate flag. </w:t>
+      </w:r>
+      <w:r>
+        <w:rPr>
+          <w:rFonts w:ascii="Times New Roman" w:hAnsi="Times New Roman" w:cs="Times New Roman"/>
+        </w:rPr>
+        <w:t>To minimize systematic error, we leveled the track as best as we could. However, the track seemed to be bent in certain areas. One section would be level, but another part would not be. After leveling the track, we placed the force sensor with the sensor lined up with the track. We positioned it so that the glider’s bumper would strike</w:t>
+      </w:r>
+      <w:r>
+        <w:rPr>
+          <w:rFonts w:ascii="Times New Roman" w:hAnsi="Times New Roman" w:cs="Times New Roman"/>
+        </w:rPr>
+        <w:t xml:space="preserve"> the sensor in the center when the glider is pushed toward the sensor</w:t>
+      </w:r>
+      <w:r>
+        <w:rPr>
+          <w:rFonts w:ascii="Times New Roman" w:hAnsi="Times New Roman" w:cs="Times New Roman"/>
+        </w:rPr>
+        <w:t>. Note that the air should be turned on when lining up the bumper with the sensor because the glider is slightly raised with the air on.</w:t>
+      </w:r>
+      <w:r>
+        <w:rPr>
+          <w:rFonts w:ascii="Times New Roman" w:hAnsi="Times New Roman" w:cs="Times New Roman"/>
+        </w:rPr>
+        <w:t xml:space="preserve"> The force sensor should be plugged into the DAQ for this part as well. The DAQ should be set up to read a User Defined Sensor as before. Additionally, we set up a photogate in a position over the air track so that the photogate flag on the glider blocks the photogate sensor as the glider passes through it. This is used to measure the velocity of the glider as it moves toward the force sensor before impact as well as its speed moving away from the sensor after the collision. It does not matter how close the photogate is on the track relative to the force sensor because the air track is supposed to provide a frictionless surface for the glider to move on. However, there is some friction on the track, so it is best to keep the </w:t>
+      </w:r>
+      <w:r>
+        <w:rPr>
+          <w:rFonts w:ascii="Times New Roman" w:hAnsi="Times New Roman" w:cs="Times New Roman"/>
+        </w:rPr>
+        <w:t xml:space="preserve">photogate close to the force sensor, but far enough away so that the entire photogate flag can pass through the photogate. The DAQ should be measuring the time stamps, velocity of the glider, and voltage produced by the force sensor </w:t>
+      </w:r>
+      <w:r>
+        <w:rPr>
+          <w:rFonts w:ascii="Times New Roman" w:hAnsi="Times New Roman" w:cs="Times New Roman"/>
+        </w:rPr>
+        <w:t>above 2</w:t>
+      </w:r>
+      <w:r>
+        <w:rPr>
+          <w:rFonts w:ascii="Times New Roman" w:hAnsi="Times New Roman" w:cs="Times New Roman"/>
+        </w:rPr>
+        <w:t xml:space="preserve"> kHz. This frequency gives a clear picture of the force being applied to the sensor.</w:t>
+      </w:r>
+    </w:p>
+    <w:p>
+      <w:pPr>
+        <w:rPr>
+          <w:rFonts w:ascii="Times New Roman" w:hAnsi="Times New Roman" w:cs="Times New Roman"/>
+        </w:rPr>
+      </w:pPr>
+    </w:p>
+    <w:p>
+      <w:pPr>
+        <w:rPr>
+          <w:rFonts w:ascii="Times New Roman" w:hAnsi="Times New Roman" w:cs="Times New Roman"/>
+        </w:rPr>
+      </w:pPr>
+      <w:r>
+        <w:rPr>
+          <w:rFonts w:ascii="Times New Roman" w:hAnsi="Times New Roman" w:cs="Times New Roman"/>
+        </w:rPr>
+        <w:t>Then</w:t>
+      </w:r>
+      <w:r>
+        <w:rPr>
+          <w:rFonts w:ascii="Times New Roman" w:hAnsi="Times New Roman" w:cs="Times New Roman"/>
+        </w:rPr>
+        <w:t>,</w:t>
+      </w:r>
+      <w:r>
+        <w:rPr>
+          <w:rFonts w:ascii="Times New Roman" w:hAnsi="Times New Roman" w:cs="Times New Roman"/>
+        </w:rPr>
+        <w:t xml:space="preserve"> </w:t>
+      </w:r>
+      <w:r>
+        <w:rPr>
+          <w:rFonts w:ascii="Times New Roman" w:hAnsi="Times New Roman" w:cs="Times New Roman"/>
+        </w:rPr>
+        <w:t xml:space="preserve">we </w:t>
+      </w:r>
+      <w:r>
+        <w:rPr>
+          <w:rFonts w:ascii="Times New Roman" w:hAnsi="Times New Roman" w:cs="Times New Roman"/>
+        </w:rPr>
+        <w:t>lightly push the g</w:t>
+      </w:r>
+      <w:r>
+        <w:rPr>
+          <w:rFonts w:ascii="Times New Roman" w:hAnsi="Times New Roman" w:cs="Times New Roman"/>
+        </w:rPr>
+        <w:t>lider toward the force sensor. We s</w:t>
+      </w:r>
+      <w:r>
+        <w:rPr>
+          <w:rFonts w:ascii="Times New Roman" w:hAnsi="Times New Roman" w:cs="Times New Roman"/>
+        </w:rPr>
+        <w:t xml:space="preserve">tart recording values on the DAQ just before the glider passes through the photogate. </w:t>
+      </w:r>
+      <w:r>
+        <w:rPr>
+          <w:rFonts w:ascii="Times New Roman" w:hAnsi="Times New Roman" w:cs="Times New Roman"/>
+        </w:rPr>
+        <w:t>W</w:t>
+      </w:r>
+      <w:r>
+        <w:rPr>
+          <w:rFonts w:ascii="Times New Roman" w:hAnsi="Times New Roman" w:cs="Times New Roman"/>
+        </w:rPr>
+        <w:t xml:space="preserve">e </w:t>
+      </w:r>
+      <w:r>
+        <w:rPr>
+          <w:rFonts w:ascii="Times New Roman" w:hAnsi="Times New Roman" w:cs="Times New Roman"/>
+        </w:rPr>
+        <w:t xml:space="preserve">need to be </w:t>
+      </w:r>
+      <w:r>
+        <w:rPr>
+          <w:rFonts w:ascii="Times New Roman" w:hAnsi="Times New Roman" w:cs="Times New Roman"/>
+        </w:rPr>
+        <w:t xml:space="preserve">careful not to push the glider too hard because it causes oscillations in the data after the glider bounces off. It also might alter the calibration </w:t>
+      </w:r>
+      <w:r>
+        <w:rPr>
+          <w:rFonts w:ascii="Times New Roman" w:hAnsi="Times New Roman" w:cs="Times New Roman"/>
+        </w:rPr>
+        <w:t>of the sensor and disrupt the positioning</w:t>
+      </w:r>
+      <w:r>
+        <w:rPr>
+          <w:rFonts w:ascii="Times New Roman" w:hAnsi="Times New Roman" w:cs="Times New Roman"/>
+        </w:rPr>
+        <w:t xml:space="preserve"> if the sensor is struck with too much force</w:t>
+      </w:r>
+      <w:r>
+        <w:rPr>
+          <w:rFonts w:ascii="Times New Roman" w:hAnsi="Times New Roman" w:cs="Times New Roman"/>
+        </w:rPr>
+        <w:t xml:space="preserve">. </w:t>
+      </w:r>
+      <w:r>
+        <w:rPr>
+          <w:rFonts w:ascii="Times New Roman" w:hAnsi="Times New Roman" w:cs="Times New Roman"/>
+        </w:rPr>
+        <w:t xml:space="preserve">From the DAQ, </w:t>
+      </w:r>
+      <w:r>
+        <w:rPr>
+          <w:rFonts w:ascii="Times New Roman" w:hAnsi="Times New Roman" w:cs="Times New Roman"/>
+        </w:rPr>
+        <w:t xml:space="preserve">choose a range of values to keep from a bit before the peak of the voltage </w:t>
+      </w:r>
+      <w:r>
+        <w:rPr>
+          <w:rFonts w:ascii="Times New Roman" w:hAnsi="Times New Roman" w:cs="Times New Roman"/>
+        </w:rPr>
+        <w:t>readings to</w:t>
+      </w:r>
+      <w:r>
+        <w:rPr>
+          <w:rFonts w:ascii="Times New Roman" w:hAnsi="Times New Roman" w:cs="Times New Roman"/>
+        </w:rPr>
+        <w:t xml:space="preserve"> a bit after the readings come back down to their resting value. </w:t>
+      </w:r>
+      <w:r>
+        <w:rPr>
+          <w:rFonts w:ascii="Times New Roman" w:hAnsi="Times New Roman" w:cs="Times New Roman"/>
+        </w:rPr>
+        <w:t>To find the impulse of the glider, we can integrate the force curve and multiply it by time. We can also find the momentum of the glider before and after the collision and find the difference between these two.</w:t>
+      </w:r>
+    </w:p>
+    <w:p>
+      <w:pPr>
+        <w:rPr>
+          <w:rFonts w:ascii="Times New Roman" w:hAnsi="Times New Roman" w:cs="Times New Roman"/>
+        </w:rPr>
+      </w:pPr>
+    </w:p>
+    <w:p>
+      <w:pPr>
+        <w:rPr>
+          <w:rFonts w:ascii="Times New Roman" w:hAnsi="Times New Roman" w:cs="Times New Roman"/>
+        </w:rPr>
+      </w:pPr>
+      <w:r>
+        <w:rPr>
+          <w:rFonts w:ascii="Times New Roman" w:hAnsi="Times New Roman" w:cs="Times New Roman"/>
+        </w:rPr>
+        <w:t xml:space="preserve">For the last (optional) part of this experiment, we need two gliders and two photogates to be set up on a single air track. We place the two photogates far enough apart for the photogate flags to pass through when the </w:t>
+      </w:r>
+      <w:r>
+        <w:rPr>
+          <w:rFonts w:ascii="Times New Roman" w:hAnsi="Times New Roman" w:cs="Times New Roman"/>
+        </w:rPr>
+        <w:t>two gliders move towards each other.</w:t>
+      </w:r>
+    </w:p>
+    <w:p>
+      <w:pPr>
+        <w:rPr>
+          <w:rFonts w:ascii="Times New Roman" w:hAnsi="Times New Roman" w:cs="Times New Roman"/>
+        </w:rPr>
+      </w:pPr>
+    </w:p>
+    <w:p>
+      <w:pPr>
+        <w:rPr>
+          <w:rFonts w:ascii="Times New Roman" w:hAnsi="Times New Roman" w:cs="Times New Roman"/>
+        </w:rPr>
+      </w:pPr>
+      <w:r>
+        <w:rPr>
+          <w:rFonts w:ascii="Times New Roman" w:hAnsi="Times New Roman" w:cs="Times New Roman"/>
+        </w:rPr>
+        <w:lastRenderedPageBreak/>
+        <w:t>We p</w:t>
+      </w:r>
+      <w:r>
+        <w:rPr>
+          <w:rFonts w:ascii="Times New Roman" w:hAnsi="Times New Roman" w:cs="Times New Roman"/>
+        </w:rPr>
+        <w:t>ush the two glide</w:t>
+      </w:r>
+      <w:r>
+        <w:rPr>
+          <w:rFonts w:ascii="Times New Roman" w:hAnsi="Times New Roman" w:cs="Times New Roman"/>
+        </w:rPr>
+        <w:t xml:space="preserve">rs towards each other </w:t>
+      </w:r>
+      <w:r>
+        <w:rPr>
+          <w:rFonts w:ascii="Times New Roman" w:hAnsi="Times New Roman" w:cs="Times New Roman"/>
+        </w:rPr>
+        <w:t xml:space="preserve">so that they collide between the two photogates. </w:t>
+      </w:r>
+      <w:r>
+        <w:rPr>
+          <w:rFonts w:ascii="Times New Roman" w:hAnsi="Times New Roman" w:cs="Times New Roman"/>
+        </w:rPr>
+        <w:t>We record the values of the velocity of each glider before the collision and after the collision. We assign a positive and negative direction for movement along the track and apply these directions to the velocities. From these we found the coefficient of restitution by taking the ratio of differences between the final and starting velocities</w:t>
+      </w:r>
+      <w:r>
+        <w:rPr>
+          <w:rFonts w:ascii="Times New Roman" w:hAnsi="Times New Roman" w:cs="Times New Roman"/>
+        </w:rPr>
+        <w:t>.</w:t>
+      </w:r>
+      <w:r>
+        <w:rPr>
+          <w:rFonts w:ascii="Times New Roman" w:hAnsi="Times New Roman" w:cs="Times New Roman"/>
+        </w:rPr>
+        <w:t xml:space="preserve"> With the coefficient of restitution we can determine how elastic the collisions were.</w:t>
       </w:r>
       <w:bookmarkStart w:id="0" w:name="_GoBack"/>
       <w:bookmarkEnd w:id="0"/>
     </w:p>
-    <w:p/>
     <w:p>
-      <w:r>
-        <w:t>This experiment uses a glider on an air track that collides with a force sens</w:t>
-      </w:r>
-      <w:r>
-        <w:t>or to measure the impulse experienced by the glider</w:t>
-      </w:r>
-      <w:r>
-        <w:t>. We aim to see whether two different methods of calculating impulse produce the same result.</w:t>
-      </w:r>
+      <w:pPr>
+        <w:rPr>
+          <w:rFonts w:ascii="Times New Roman" w:hAnsi="Times New Roman" w:cs="Times New Roman"/>
+        </w:rPr>
+      </w:pPr>
     </w:p>
-    <w:p/>
     <w:p>
-      <w:r>
-        <w:rPr>
+      <w:pPr>
+        <w:rPr>
+          <w:rFonts w:ascii="Times New Roman" w:hAnsi="Times New Roman" w:cs="Times New Roman"/>
+        </w:rPr>
+      </w:pPr>
+    </w:p>
+    <w:p>
+      <w:pPr>
+        <w:rPr>
+          <w:rFonts w:ascii="Times New Roman" w:hAnsi="Times New Roman" w:cs="Times New Roman"/>
+        </w:rPr>
+      </w:pPr>
+      <w:r>
+        <w:rPr>
+          <w:rFonts w:ascii="Times New Roman" w:hAnsi="Times New Roman" w:cs="Times New Roman"/>
           <w:b/>
         </w:rPr>
-        <w:t>Methods</w:t>
-      </w:r>
-      <w:r>
-        <w:t xml:space="preserve"> </w:t>
+        <w:t>Bibliography</w:t>
       </w:r>
     </w:p>
-    <w:p/>
     <w:p>
-      <w:r>
-        <w:t xml:space="preserve">The first part of this experiment involves using a force sensor with a </w:t>
-      </w:r>
-      <w:r>
-        <w:t>Data Acqu</w:t>
-      </w:r>
-      <w:r>
-        <w:t xml:space="preserve">isition System (DAQ). </w:t>
-      </w:r>
-      <w:r>
-        <w:t xml:space="preserve">Before taking measurements to determine the impulse of collisions, we calibrate our force sensor. </w:t>
-      </w:r>
-      <w:r>
-        <w:t xml:space="preserve">We do this because we do not trust the internal calibration of the force sensor. We calibrate it ourselves to avoid any systematic error. </w:t>
-      </w:r>
-      <w:r>
-        <w:t>We h</w:t>
-      </w:r>
-      <w:r>
-        <w:t>ang the force sensor so that it points downwards and</w:t>
-      </w:r>
-      <w:r>
-        <w:t xml:space="preserve"> </w:t>
-      </w:r>
-      <w:r>
-        <w:t>hang</w:t>
-      </w:r>
-      <w:r>
-        <w:t xml:space="preserve"> various m</w:t>
-      </w:r>
-      <w:r>
-        <w:t xml:space="preserve">asses onto the end of the it. </w:t>
-      </w:r>
-      <w:r>
-        <w:t xml:space="preserve">We set up our </w:t>
-      </w:r>
-      <w:r>
-        <w:t xml:space="preserve">DAQ </w:t>
-      </w:r>
-      <w:r>
-        <w:t>to read a User Defined Sensor with units of Volts. Note that we do not tell the DAQ to read a force sensor. Record each value of voltage produced by at least 5 different masses up to and including the decimal place at which the value fluctuates.</w:t>
-      </w:r>
-      <w:r>
-        <w:t xml:space="preserve"> </w:t>
+      <w:pPr>
+        <w:pStyle w:val="NormalWeb"/>
+        <w:numPr>
+          <w:ilvl w:val="0"/>
+          <w:numId w:val="1"/>
+        </w:numPr>
+      </w:pPr>
+      <w:r>
+        <w:t xml:space="preserve">Campbell, W. C. et al. Physics 4AL: Mechanics Lab Manual (ver. June 27, 2018). (Univ. California Los Angeles, Los Angeles, California). </w:t>
       </w:r>
     </w:p>
-    <w:p/>
     <w:p>
-      <w:r>
-        <w:lastRenderedPageBreak/>
-        <w:t xml:space="preserve">We want to find a relationship between the Voltage readings that were produced by the DAQ and the force that was applied to the sensor. We first convert their units from grams to kilograms. </w:t>
-      </w:r>
-      <w:r>
-        <w:t>Then, we multiply each value of mass by the gravitational acceleration constant 9.80 m/s</w:t>
-      </w:r>
-      <w:r>
-        <w:rPr>
-          <w:vertAlign w:val="superscript"/>
-        </w:rPr>
-        <w:t>2</w:t>
-      </w:r>
-      <w:r>
-        <w:t xml:space="preserve"> to get the force that each mass applied to the force sensor whilst hanging on the sensor. </w:t>
-      </w:r>
-      <w:r>
-        <w:t>We plot each value of applied force against the corresponding voltage reading. The relationship between these two is linear. We fit the data with a trendline and use the slope of the line as our calibration coefficient.</w:t>
-      </w:r>
-    </w:p>
-    <w:p/>
-    <w:p>
-      <w:r>
-        <w:t xml:space="preserve">The next part of the experiment </w:t>
-      </w:r>
-      <w:r>
-        <w:t xml:space="preserve">requires us to set up an air track with our force sensor at the end of it. We also use a glider with a photogate flag and two bumpers on either side, each one made of a different material with different elasticity. </w:t>
-      </w:r>
-      <w:r>
-        <w:t xml:space="preserve">Make a note of the mass of the glider with the flag and bumpers attached. In addition, measure the length of the photogate flag. </w:t>
-      </w:r>
-      <w:r>
-        <w:t>To minimize systematic error, we leveled the track as best as we could. However, the track seemed to be bent in certain areas. One section would be level, but another part would not be. After leveling the track, we placed the force sensor with the sensor lined up with the track. We positioned it so that the glider’s bumper would strike</w:t>
-      </w:r>
-      <w:r>
-        <w:t xml:space="preserve"> the sensor in the center when the glider is pushed toward the sensor</w:t>
-      </w:r>
-      <w:r>
-        <w:t>. Note that the air should be turned on when lining up the bumper with the sensor because the glider is slightly raised with the air on.</w:t>
-      </w:r>
-      <w:r>
-        <w:t xml:space="preserve"> The force sensor should be plugged into the DAQ for this part as well. The DAQ should be set up to read a User Defined Sensor as before. Additionally, we set up a photogate in a position over the air track so that the photogate flag on the glider blocks the photogate sensor as the glider passes through it. This is used to measure the velocity of the glider as it moves toward the force sensor before impact as well as its speed moving away from the sensor after the collision. It does not matter how close the photogate is on the track relative to the force sensor because the air track is supposed to provide a frictionless surface for the glider to move on. However, there is some friction on the track, so it is best to keep the </w:t>
-      </w:r>
-      <w:r>
-        <w:t>photogate close to the force sensor, but far enough away so that the entire photogate flag can pass through the photogate. The DAQ should be measuring the time stamps, velocity of the glider, and voltage produced by the force sensor at around 2-5 kHz. This frequency gives a clear picture of the force being applied to the sensor.</w:t>
-      </w:r>
-    </w:p>
-    <w:p/>
-    <w:p>
-      <w:r>
-        <w:t xml:space="preserve">Then lightly push the glider toward the force sensor. Start recording values on the DAQ just before the glider passes through the photogate. </w:t>
-      </w:r>
-      <w:r>
-        <w:t xml:space="preserve">Be careful not to push the glider too hard because it causes oscillations in the data after the glider bounces off. It also might alter the calibration </w:t>
-      </w:r>
-      <w:r>
-        <w:t xml:space="preserve">of the sensor and disrupt the positioning. </w:t>
-      </w:r>
-      <w:r>
-        <w:t xml:space="preserve">From the DAQ, </w:t>
-      </w:r>
-      <w:r>
-        <w:t xml:space="preserve">choose a range of values to keep from a bit before the peak of the voltage to a bit after the readings come back down to their resting value. </w:t>
-      </w:r>
-      <w:r>
-        <w:t>To find the impulse of the glider, we can integrate the force curve and multiply it by time. We can also find the momentum of the glider before and after the collision and find the difference between these two.</w:t>
-      </w:r>
-    </w:p>
-    <w:p/>
-    <w:p>
-      <w:r>
-        <w:t xml:space="preserve">For the last (optional) part of this experiment, we need two gliders and two photogates to be set up on a single air track. We place the two photogates far enough apart for the photogate flags to pass through when the </w:t>
-      </w:r>
-      <w:r>
-        <w:t>two gliders move towards each other.</w:t>
-      </w:r>
-    </w:p>
-    <w:p/>
-    <w:p>
-      <w:r>
-        <w:lastRenderedPageBreak/>
-        <w:t>We p</w:t>
-      </w:r>
-      <w:r>
-        <w:t>ush the two glide</w:t>
-      </w:r>
-      <w:r>
-        <w:t xml:space="preserve">rs towards each other </w:t>
-      </w:r>
-      <w:r>
-        <w:t xml:space="preserve">so that they collide between the two photogates. </w:t>
-      </w:r>
-      <w:r>
-        <w:t xml:space="preserve">We record the values of the velocity of each glider before the collision and after the collision. We assign a positive and negative direction for movement along the track and apply these directions to the </w:t>
-      </w:r>
-      <w:r>
-        <w:t>velocities</w:t>
-      </w:r>
-      <w:r>
-        <w:t>. From these we found the coefficient of restitution by taking the ratio of differences between the final and starting velocities</w:t>
-      </w:r>
-      <w:r>
-        <w:t>.</w:t>
-      </w:r>
+      <w:pPr>
+        <w:rPr>
+          <w:rFonts w:ascii="Times New Roman" w:hAnsi="Times New Roman" w:cs="Times New Roman"/>
+        </w:rPr>
+      </w:pPr>
     </w:p>
     <w:sectPr>
       <w:pgSz w:w="12240" w:h="15840"/>
@@ -1816,6 +4234,103 @@
     </w:sectPr>
   </w:body>
 </w:document>
+</file>
+
+<file path=word/numbering.xml><?xml version="1.0" encoding="utf-8"?>
+<w:numbering xmlns:wpc="http://schemas.microsoft.com/office/word/2010/wordprocessingCanvas" xmlns:cx="http://schemas.microsoft.com/office/drawing/2014/chartex" xmlns:cx1="http://schemas.microsoft.com/office/drawing/2015/9/8/chartex" xmlns:cx2="http://schemas.microsoft.com/office/drawing/2015/10/21/chartex" xmlns:cx3="http://schemas.microsoft.com/office/drawing/2016/5/9/chartex" xmlns:cx4="http://schemas.microsoft.com/office/drawing/2016/5/10/chartex" xmlns:cx5="http://schemas.microsoft.com/office/drawing/2016/5/11/chartex" xmlns:cx6="http://schemas.microsoft.com/office/drawing/2016/5/12/chartex" xmlns:cx7="http://schemas.microsoft.com/office/drawing/2016/5/13/chartex" xmlns:cx8="http://schemas.microsoft.com/office/drawing/2016/5/14/chartex" xmlns:mc="http://schemas.openxmlformats.org/markup-compatibility/2006" xmlns:aink="http://schemas.microsoft.com/office/drawing/2016/ink" xmlns:am3d="http://schemas.microsoft.com/office/drawing/2017/model3d" xmlns:o="urn:schemas-microsoft-com:office:office" xmlns:r="http://schemas.openxmlformats.org/officeDocument/2006/relationships" xmlns:m="http://schemas.openxmlformats.org/officeDocument/2006/math" xmlns:v="urn:schemas-microsoft-com:vml" xmlns:wp14="http://schemas.microsoft.com/office/word/2010/wordprocessingDrawing" xmlns:wp="http://schemas.openxmlformats.org/drawingml/2006/wordprocessingDrawing" xmlns:w10="urn:schemas-microsoft-com:office:word" xmlns:w="http://schemas.openxmlformats.org/wordprocessingml/2006/main" xmlns:w14="http://schemas.microsoft.com/office/word/2010/wordml" xmlns:w15="http://schemas.microsoft.com/office/word/2012/wordml" xmlns:w16cid="http://schemas.microsoft.com/office/word/2016/wordml/cid" xmlns:w16se="http://schemas.microsoft.com/office/word/2015/wordml/symex" xmlns:wpg="http://schemas.microsoft.com/office/word/2010/wordprocessingGroup" xmlns:wpi="http://schemas.microsoft.com/office/word/2010/wordprocessingInk" xmlns:wne="http://schemas.microsoft.com/office/word/2006/wordml" xmlns:wps="http://schemas.microsoft.com/office/word/2010/wordprocessingShape" mc:Ignorable="w14 w15 w16se w16cid wp14">
+  <w:abstractNum w:abstractNumId="0" w15:restartNumberingAfterBreak="0">
+    <w:nsid w:val="17931807"/>
+    <w:multiLevelType w:val="hybridMultilevel"/>
+    <w:tmpl w:val="2D1E1C46"/>
+    <w:lvl w:ilvl="0" w:tplc="0409000F">
+      <w:start w:val="1"/>
+      <w:numFmt w:val="decimal"/>
+      <w:lvlText w:val="%1."/>
+      <w:lvlJc w:val="left"/>
+      <w:pPr>
+        <w:ind w:left="720" w:hanging="360"/>
+      </w:pPr>
+      <w:rPr>
+        <w:rFonts w:hint="default"/>
+      </w:rPr>
+    </w:lvl>
+    <w:lvl w:ilvl="1" w:tplc="04090019" w:tentative="1">
+      <w:start w:val="1"/>
+      <w:numFmt w:val="lowerLetter"/>
+      <w:lvlText w:val="%2."/>
+      <w:lvlJc w:val="left"/>
+      <w:pPr>
+        <w:ind w:left="1440" w:hanging="360"/>
+      </w:pPr>
+    </w:lvl>
+    <w:lvl w:ilvl="2" w:tplc="0409001B" w:tentative="1">
+      <w:start w:val="1"/>
+      <w:numFmt w:val="lowerRoman"/>
+      <w:lvlText w:val="%3."/>
+      <w:lvlJc w:val="right"/>
+      <w:pPr>
+        <w:ind w:left="2160" w:hanging="180"/>
+      </w:pPr>
+    </w:lvl>
+    <w:lvl w:ilvl="3" w:tplc="0409000F" w:tentative="1">
+      <w:start w:val="1"/>
+      <w:numFmt w:val="decimal"/>
+      <w:lvlText w:val="%4."/>
+      <w:lvlJc w:val="left"/>
+      <w:pPr>
+        <w:ind w:left="2880" w:hanging="360"/>
+      </w:pPr>
+    </w:lvl>
+    <w:lvl w:ilvl="4" w:tplc="04090019" w:tentative="1">
+      <w:start w:val="1"/>
+      <w:numFmt w:val="lowerLetter"/>
+      <w:lvlText w:val="%5."/>
+      <w:lvlJc w:val="left"/>
+      <w:pPr>
+        <w:ind w:left="3600" w:hanging="360"/>
+      </w:pPr>
+    </w:lvl>
+    <w:lvl w:ilvl="5" w:tplc="0409001B" w:tentative="1">
+      <w:start w:val="1"/>
+      <w:numFmt w:val="lowerRoman"/>
+      <w:lvlText w:val="%6."/>
+      <w:lvlJc w:val="right"/>
+      <w:pPr>
+        <w:ind w:left="4320" w:hanging="180"/>
+      </w:pPr>
+    </w:lvl>
+    <w:lvl w:ilvl="6" w:tplc="0409000F" w:tentative="1">
+      <w:start w:val="1"/>
+      <w:numFmt w:val="decimal"/>
+      <w:lvlText w:val="%7."/>
+      <w:lvlJc w:val="left"/>
+      <w:pPr>
+        <w:ind w:left="5040" w:hanging="360"/>
+      </w:pPr>
+    </w:lvl>
+    <w:lvl w:ilvl="7" w:tplc="04090019" w:tentative="1">
+      <w:start w:val="1"/>
+      <w:numFmt w:val="lowerLetter"/>
+      <w:lvlText w:val="%8."/>
+      <w:lvlJc w:val="left"/>
+      <w:pPr>
+        <w:ind w:left="5760" w:hanging="360"/>
+      </w:pPr>
+    </w:lvl>
+    <w:lvl w:ilvl="8" w:tplc="0409001B" w:tentative="1">
+      <w:start w:val="1"/>
+      <w:numFmt w:val="lowerRoman"/>
+      <w:lvlText w:val="%9."/>
+      <w:lvlJc w:val="right"/>
+      <w:pPr>
+        <w:ind w:left="6480" w:hanging="180"/>
+      </w:pPr>
+    </w:lvl>
+  </w:abstractNum>
+  <w:num w:numId="1">
+    <w:abstractNumId w:val="0"/>
+  </w:num>
+</w:numbering>
 </file>
 
 <file path=word/styles.xml><?xml version="1.0" encoding="utf-8"?>
@@ -2254,6 +4769,29 @@
       </w:tblBorders>
     </w:tblPr>
   </w:style>
+  <w:style w:type="character" w:styleId="PlaceholderText">
+    <w:name w:val="Placeholder Text"/>
+    <w:basedOn w:val="DefaultParagraphFont"/>
+    <w:uiPriority w:val="99"/>
+    <w:semiHidden/>
+    <w:rsid w:val="00823D27"/>
+    <w:rPr>
+      <w:color w:val="808080"/>
+    </w:rPr>
+  </w:style>
+  <w:style w:type="paragraph" w:styleId="NormalWeb">
+    <w:name w:val="Normal (Web)"/>
+    <w:basedOn w:val="Normal"/>
+    <w:uiPriority w:val="99"/>
+    <w:unhideWhenUsed/>
+    <w:rsid w:val="00494C45"/>
+    <w:pPr>
+      <w:spacing w:before="100" w:beforeAutospacing="1" w:after="100" w:afterAutospacing="1"/>
+    </w:pPr>
+    <w:rPr>
+      <w:rFonts w:ascii="Times New Roman" w:eastAsia="Times New Roman" w:hAnsi="Times New Roman" w:cs="Times New Roman"/>
+    </w:rPr>
+  </w:style>
 </w:styles>
 </file>
 
@@ -2325,6 +4863,8 @@
               <a:effectLst/>
             </c:spPr>
             <c:trendlineType val="linear"/>
+            <c:forward val="2.0000000000000004E-2"/>
+            <c:backward val="2.0000000000000004E-2"/>
             <c:dispRSqr val="0"/>
             <c:dispEq val="0"/>
           </c:trendline>

</xml_diff>